<commit_message>
added more to the research
</commit_message>
<xml_diff>
--- a/OCR Computer Science Project.docx
+++ b/OCR Computer Science Project.docx
@@ -800,33 +800,15 @@
           <w:sz w:val="22"/>
           <w:szCs w:val="22"/>
         </w:rPr>
-        <w:t xml:space="preserve">transmitter; it will be the neurons </w:t>
-      </w:r>
-      <w:proofErr w:type="gramStart"/>
-      <w:r>
-        <w:rPr>
-          <w:rFonts w:ascii="Verdana Pro" w:eastAsia="Verdana Pro" w:hAnsi="Verdana Pro" w:cs="Verdana Pro"/>
-          <w:sz w:val="22"/>
-          <w:szCs w:val="22"/>
-        </w:rPr>
-        <w:t>connec</w:t>
-      </w:r>
-      <w:r>
-        <w:rPr>
-          <w:rFonts w:ascii="Verdana Pro" w:eastAsia="Verdana Pro" w:hAnsi="Verdana Pro" w:cs="Verdana Pro"/>
-          <w:sz w:val="22"/>
-          <w:szCs w:val="22"/>
-        </w:rPr>
-        <w:t>ting together</w:t>
-      </w:r>
-      <w:proofErr w:type="gramEnd"/>
-      <w:r>
-        <w:rPr>
-          <w:rFonts w:ascii="Verdana Pro" w:eastAsia="Verdana Pro" w:hAnsi="Verdana Pro" w:cs="Verdana Pro"/>
-          <w:sz w:val="22"/>
-          <w:szCs w:val="22"/>
-        </w:rPr>
-        <w:t xml:space="preserve">, a railroad per </w:t>
+        <w:t>transmitter; it will be the neurons connec</w:t>
+      </w:r>
+      <w:r>
+        <w:rPr>
+          <w:rFonts w:ascii="Verdana Pro" w:eastAsia="Verdana Pro" w:hAnsi="Verdana Pro" w:cs="Verdana Pro"/>
+          <w:sz w:val="22"/>
+          <w:szCs w:val="22"/>
+        </w:rPr>
+        <w:t xml:space="preserve">ting together, a railroad per </w:t>
       </w:r>
       <w:r>
         <w:rPr>
@@ -1495,25 +1477,7 @@
           <w:sz w:val="22"/>
           <w:szCs w:val="22"/>
         </w:rPr>
-        <w:t xml:space="preserve">its respective clients) will be </w:t>
-      </w:r>
-      <w:proofErr w:type="gramStart"/>
-      <w:r>
-        <w:rPr>
-          <w:rFonts w:ascii="Verdana Pro" w:eastAsia="Verdana Pro" w:hAnsi="Verdana Pro" w:cs="Verdana Pro"/>
-          <w:sz w:val="22"/>
-          <w:szCs w:val="22"/>
-        </w:rPr>
-        <w:t>referred back</w:t>
-      </w:r>
-      <w:proofErr w:type="gramEnd"/>
-      <w:r>
-        <w:rPr>
-          <w:rFonts w:ascii="Verdana Pro" w:eastAsia="Verdana Pro" w:hAnsi="Verdana Pro" w:cs="Verdana Pro"/>
-          <w:sz w:val="22"/>
-          <w:szCs w:val="22"/>
-        </w:rPr>
-        <w:t xml:space="preserve"> to all throughout the development process. </w:t>
+        <w:t xml:space="preserve">its respective clients) will be referred back to all throughout the development process. </w:t>
       </w:r>
     </w:p>
     <w:p>
@@ -2194,25 +2158,7 @@
           <w:sz w:val="22"/>
           <w:szCs w:val="22"/>
         </w:rPr>
-        <w:t xml:space="preserve">The benefits of a university course </w:t>
-      </w:r>
-      <w:proofErr w:type="gramStart"/>
-      <w:r>
-        <w:rPr>
-          <w:rFonts w:ascii="Verdana Pro" w:eastAsia="Verdana Pro" w:hAnsi="Verdana Pro" w:cs="Verdana Pro"/>
-          <w:sz w:val="22"/>
-          <w:szCs w:val="22"/>
-        </w:rPr>
-        <w:t>is</w:t>
-      </w:r>
-      <w:proofErr w:type="gramEnd"/>
-      <w:r>
-        <w:rPr>
-          <w:rFonts w:ascii="Verdana Pro" w:eastAsia="Verdana Pro" w:hAnsi="Verdana Pro" w:cs="Verdana Pro"/>
-          <w:sz w:val="22"/>
-          <w:szCs w:val="22"/>
-        </w:rPr>
-        <w:t xml:space="preserve"> that its very in depth and provides a </w:t>
+        <w:t xml:space="preserve">The benefits of a university course is that its very in depth and provides a </w:t>
       </w:r>
       <w:r>
         <w:rPr>
@@ -2255,33 +2201,15 @@
           <w:sz w:val="22"/>
           <w:szCs w:val="22"/>
         </w:rPr>
-        <w:t xml:space="preserve">t. They have </w:t>
-      </w:r>
-      <w:proofErr w:type="gramStart"/>
-      <w:r>
-        <w:rPr>
-          <w:rFonts w:ascii="Verdana Pro" w:eastAsia="Verdana Pro" w:hAnsi="Verdana Pro" w:cs="Verdana Pro"/>
-          <w:sz w:val="22"/>
-          <w:szCs w:val="22"/>
-        </w:rPr>
-        <w:t xml:space="preserve">a  </w:t>
-      </w:r>
-      <w:r>
-        <w:rPr>
-          <w:rFonts w:ascii="Verdana Pro" w:eastAsia="Verdana Pro" w:hAnsi="Verdana Pro" w:cs="Verdana Pro"/>
-          <w:sz w:val="22"/>
-          <w:szCs w:val="22"/>
-        </w:rPr>
-        <w:t>lot</w:t>
-      </w:r>
-      <w:proofErr w:type="gramEnd"/>
-      <w:r>
-        <w:rPr>
-          <w:rFonts w:ascii="Verdana Pro" w:eastAsia="Verdana Pro" w:hAnsi="Verdana Pro" w:cs="Verdana Pro"/>
-          <w:sz w:val="22"/>
-          <w:szCs w:val="22"/>
-        </w:rPr>
-        <w:t xml:space="preserve"> of field experience that they can share, </w:t>
+        <w:t xml:space="preserve">t. They have a  </w:t>
+      </w:r>
+      <w:r>
+        <w:rPr>
+          <w:rFonts w:ascii="Verdana Pro" w:eastAsia="Verdana Pro" w:hAnsi="Verdana Pro" w:cs="Verdana Pro"/>
+          <w:sz w:val="22"/>
+          <w:szCs w:val="22"/>
+        </w:rPr>
+        <w:t xml:space="preserve">lot of field experience that they can share, </w:t>
       </w:r>
       <w:r>
         <w:rPr>
@@ -2414,25 +2342,7 @@
           <w:sz w:val="22"/>
           <w:szCs w:val="22"/>
         </w:rPr>
-        <w:t xml:space="preserve">would be simple interactive </w:t>
-      </w:r>
-      <w:proofErr w:type="gramStart"/>
-      <w:r>
-        <w:rPr>
-          <w:rFonts w:ascii="Verdana Pro" w:eastAsia="Verdana Pro" w:hAnsi="Verdana Pro" w:cs="Verdana Pro"/>
-          <w:sz w:val="22"/>
-          <w:szCs w:val="22"/>
-        </w:rPr>
-        <w:t>UI,</w:t>
-      </w:r>
-      <w:proofErr w:type="gramEnd"/>
-      <w:r>
-        <w:rPr>
-          <w:rFonts w:ascii="Verdana Pro" w:eastAsia="Verdana Pro" w:hAnsi="Verdana Pro" w:cs="Verdana Pro"/>
-          <w:sz w:val="22"/>
-          <w:szCs w:val="22"/>
-        </w:rPr>
-        <w:t xml:space="preserve"> this is to make it accessible to all age groups and all ranges of intelligence. </w:t>
+        <w:t xml:space="preserve">would be simple interactive UI, this is to make it accessible to all age groups and all ranges of intelligence. </w:t>
       </w:r>
     </w:p>
     <w:p>
@@ -2830,25 +2740,7 @@
           <w:sz w:val="22"/>
           <w:szCs w:val="22"/>
         </w:rPr>
-        <w:t xml:space="preserve">s about the </w:t>
-      </w:r>
-      <w:proofErr w:type="gramStart"/>
-      <w:r>
-        <w:rPr>
-          <w:rFonts w:ascii="Verdana Pro" w:eastAsia="Verdana Pro" w:hAnsi="Verdana Pro" w:cs="Verdana Pro"/>
-          <w:sz w:val="22"/>
-          <w:szCs w:val="22"/>
-        </w:rPr>
-        <w:t>particular topic</w:t>
-      </w:r>
-      <w:proofErr w:type="gramEnd"/>
-      <w:r>
-        <w:rPr>
-          <w:rFonts w:ascii="Verdana Pro" w:eastAsia="Verdana Pro" w:hAnsi="Verdana Pro" w:cs="Verdana Pro"/>
-          <w:sz w:val="22"/>
-          <w:szCs w:val="22"/>
-        </w:rPr>
-        <w:t xml:space="preserve"> I want to revise on YouTube and Safari, I usually use </w:t>
+        <w:t xml:space="preserve">s about the particular topic I want to revise on YouTube and Safari, I usually use </w:t>
       </w:r>
       <w:r>
         <w:rPr>
@@ -2886,25 +2778,7 @@
           <w:sz w:val="22"/>
           <w:szCs w:val="22"/>
         </w:rPr>
-        <w:t xml:space="preserve">some benefits is that its </w:t>
-      </w:r>
-      <w:proofErr w:type="gramStart"/>
-      <w:r>
-        <w:rPr>
-          <w:rFonts w:ascii="Verdana Pro" w:eastAsia="Verdana Pro" w:hAnsi="Verdana Pro" w:cs="Verdana Pro"/>
-          <w:sz w:val="22"/>
-          <w:szCs w:val="22"/>
-        </w:rPr>
-        <w:t>really accessible</w:t>
-      </w:r>
-      <w:proofErr w:type="gramEnd"/>
-      <w:r>
-        <w:rPr>
-          <w:rFonts w:ascii="Verdana Pro" w:eastAsia="Verdana Pro" w:hAnsi="Verdana Pro" w:cs="Verdana Pro"/>
-          <w:sz w:val="22"/>
-          <w:szCs w:val="22"/>
-        </w:rPr>
-        <w:t xml:space="preserve"> and easy to find resources</w:t>
+        <w:t>some benefits is that its really accessible and easy to find resources</w:t>
       </w:r>
       <w:r>
         <w:rPr>
@@ -3016,16 +2890,14 @@
         </w:rPr>
         <w:t xml:space="preserve">, it is a lot easier for me to just revise by watching videos and answering exam questions however yes, with retrieval it would have a positive </w:t>
       </w:r>
-      <w:proofErr w:type="gramStart"/>
-      <w:r>
-        <w:rPr>
-          <w:rFonts w:ascii="Verdana Pro" w:eastAsia="Verdana Pro" w:hAnsi="Verdana Pro" w:cs="Verdana Pro"/>
-          <w:sz w:val="22"/>
-          <w:szCs w:val="22"/>
-        </w:rPr>
-        <w:t>improvement</w:t>
-      </w:r>
-      <w:proofErr w:type="gramEnd"/>
+      <w:r>
+        <w:rPr>
+          <w:rFonts w:ascii="Verdana Pro" w:eastAsia="Verdana Pro" w:hAnsi="Verdana Pro" w:cs="Verdana Pro"/>
+          <w:sz w:val="22"/>
+          <w:szCs w:val="22"/>
+        </w:rPr>
+        <w:t>improvement,</w:t>
+      </w:r>
       <w:r>
         <w:rPr>
           <w:rFonts w:ascii="Verdana Pro" w:eastAsia="Verdana Pro" w:hAnsi="Verdana Pro" w:cs="Verdana Pro"/>
@@ -3214,16 +3086,14 @@
         </w:rPr>
         <w:t xml:space="preserve">14. I do Maths, Phycology and Computer Science for A levels. My hobby is </w:t>
       </w:r>
-      <w:proofErr w:type="gramStart"/>
-      <w:r>
-        <w:rPr>
-          <w:rFonts w:ascii="Verdana Pro" w:eastAsia="Verdana Pro" w:hAnsi="Verdana Pro" w:cs="Verdana Pro"/>
-          <w:sz w:val="22"/>
-          <w:szCs w:val="22"/>
-        </w:rPr>
-        <w:t>music</w:t>
-      </w:r>
-      <w:proofErr w:type="gramEnd"/>
+      <w:r>
+        <w:rPr>
+          <w:rFonts w:ascii="Verdana Pro" w:eastAsia="Verdana Pro" w:hAnsi="Verdana Pro" w:cs="Verdana Pro"/>
+          <w:sz w:val="22"/>
+          <w:szCs w:val="22"/>
+        </w:rPr>
+        <w:t>music,</w:t>
+      </w:r>
       <w:r>
         <w:rPr>
           <w:rFonts w:ascii="Verdana Pro" w:eastAsia="Verdana Pro" w:hAnsi="Verdana Pro" w:cs="Verdana Pro"/>
@@ -3279,39 +3149,964 @@
     </w:p>
     <w:p>
       <w:pPr>
+        <w:pStyle w:val="ListParagraph"/>
+        <w:numPr>
+          <w:ilvl w:val="0"/>
+          <w:numId w:val="5"/>
+        </w:numPr>
         <w:tabs>
           <w:tab w:val="left" w:pos="3765"/>
         </w:tabs>
+        <w:rPr>
+          <w:rFonts w:ascii="Verdana Pro" w:eastAsia="Verdana Pro" w:hAnsi="Verdana Pro" w:cs="Verdana Pro"/>
+          <w:sz w:val="22"/>
+          <w:szCs w:val="22"/>
+        </w:rPr>
+      </w:pPr>
+      <w:r>
+        <w:rPr>
+          <w:rFonts w:ascii="Verdana Pro" w:eastAsia="Verdana Pro" w:hAnsi="Verdana Pro" w:cs="Verdana Pro"/>
+          <w:sz w:val="22"/>
+          <w:szCs w:val="22"/>
+        </w:rPr>
+        <w:t>Yes, that would be helpful to retrieve information.</w:t>
+      </w:r>
+    </w:p>
+    <w:p>
+      <w:pPr>
+        <w:pStyle w:val="ListParagraph"/>
+        <w:tabs>
+          <w:tab w:val="left" w:pos="3765"/>
+        </w:tabs>
+        <w:ind w:left="1080"/>
+        <w:rPr>
+          <w:rFonts w:ascii="Verdana Pro" w:eastAsia="Verdana Pro" w:hAnsi="Verdana Pro" w:cs="Verdana Pro"/>
+          <w:sz w:val="22"/>
+          <w:szCs w:val="22"/>
+        </w:rPr>
+      </w:pPr>
+      <w:r>
+        <w:rPr>
+          <w:rFonts w:ascii="Verdana Pro" w:eastAsia="Verdana Pro" w:hAnsi="Verdana Pro" w:cs="Verdana Pro"/>
+          <w:sz w:val="22"/>
+          <w:szCs w:val="22"/>
+        </w:rPr>
+        <w:t>Me: How much? You believe there’s a lack of it in your methodologies when studying phycology and how would it improve it?</w:t>
+      </w:r>
+    </w:p>
+    <w:p>
+      <w:pPr>
+        <w:pStyle w:val="ListParagraph"/>
+        <w:tabs>
+          <w:tab w:val="left" w:pos="3765"/>
+        </w:tabs>
+        <w:ind w:left="1080"/>
+        <w:rPr>
+          <w:rFonts w:ascii="Verdana Pro" w:eastAsia="Verdana Pro" w:hAnsi="Verdana Pro" w:cs="Verdana Pro"/>
+          <w:sz w:val="22"/>
+          <w:szCs w:val="22"/>
+        </w:rPr>
+      </w:pPr>
+      <w:r>
+        <w:rPr>
+          <w:rFonts w:ascii="Verdana Pro" w:eastAsia="Verdana Pro" w:hAnsi="Verdana Pro" w:cs="Verdana Pro"/>
+          <w:sz w:val="22"/>
+          <w:szCs w:val="22"/>
+        </w:rPr>
+        <w:t>Marta: I feel like it would have a significant difference. Studying phycology is mostly theory and there isn’t much practical element to it. I would also include more practical and real-life research to make it more personal and easier to remember.</w:t>
+      </w:r>
+      <w:r>
+        <w:rPr>
+          <w:rFonts w:ascii="Verdana Pro" w:eastAsia="Verdana Pro" w:hAnsi="Verdana Pro" w:cs="Verdana Pro"/>
+          <w:sz w:val="22"/>
+          <w:szCs w:val="22"/>
+        </w:rPr>
+        <w:tab/>
+      </w:r>
+    </w:p>
+    <w:p>
+      <w:pPr>
+        <w:pStyle w:val="ListParagraph"/>
+        <w:numPr>
+          <w:ilvl w:val="0"/>
+          <w:numId w:val="5"/>
+        </w:numPr>
+        <w:tabs>
+          <w:tab w:val="left" w:pos="3765"/>
+        </w:tabs>
+        <w:rPr>
+          <w:rFonts w:ascii="Verdana Pro" w:eastAsia="Verdana Pro" w:hAnsi="Verdana Pro" w:cs="Verdana Pro"/>
+          <w:sz w:val="22"/>
+          <w:szCs w:val="22"/>
+        </w:rPr>
+      </w:pPr>
+      <w:r>
+        <w:rPr>
+          <w:rFonts w:ascii="Verdana Pro" w:eastAsia="Verdana Pro" w:hAnsi="Verdana Pro" w:cs="Verdana Pro"/>
+          <w:sz w:val="22"/>
+          <w:szCs w:val="22"/>
+        </w:rPr>
+        <w:t>Marta: Easily accessible features, clear instructions, understandable signs and markings.</w:t>
+      </w:r>
+    </w:p>
+    <w:p>
+      <w:pPr>
+        <w:pStyle w:val="ListParagraph"/>
+        <w:numPr>
+          <w:ilvl w:val="0"/>
+          <w:numId w:val="5"/>
+        </w:numPr>
+        <w:tabs>
+          <w:tab w:val="left" w:pos="3765"/>
+        </w:tabs>
+        <w:rPr>
+          <w:rFonts w:ascii="Verdana Pro" w:eastAsia="Verdana Pro" w:hAnsi="Verdana Pro" w:cs="Verdana Pro"/>
+          <w:sz w:val="22"/>
+          <w:szCs w:val="22"/>
+        </w:rPr>
+      </w:pPr>
+      <w:r>
+        <w:rPr>
+          <w:rFonts w:ascii="Verdana Pro" w:eastAsia="Verdana Pro" w:hAnsi="Verdana Pro" w:cs="Verdana Pro"/>
+          <w:sz w:val="22"/>
+          <w:szCs w:val="22"/>
+        </w:rPr>
+        <w:t>Marta: Maybe include some visualizations to give the user a better representation?</w:t>
+      </w:r>
+    </w:p>
+    <w:p>
+      <w:pPr>
+        <w:pStyle w:val="ListParagraph"/>
+        <w:tabs>
+          <w:tab w:val="left" w:pos="3765"/>
+        </w:tabs>
+        <w:ind w:left="1080"/>
+        <w:rPr>
+          <w:rFonts w:ascii="Verdana Pro" w:eastAsia="Verdana Pro" w:hAnsi="Verdana Pro" w:cs="Verdana Pro"/>
+          <w:sz w:val="22"/>
+          <w:szCs w:val="22"/>
+        </w:rPr>
+      </w:pPr>
+      <w:r>
+        <w:rPr>
+          <w:rFonts w:ascii="Verdana Pro" w:eastAsia="Verdana Pro" w:hAnsi="Verdana Pro" w:cs="Verdana Pro"/>
+          <w:sz w:val="22"/>
+          <w:szCs w:val="22"/>
+        </w:rPr>
+        <w:t xml:space="preserve">Me: </w:t>
+      </w:r>
+      <w:r>
+        <w:rPr>
+          <w:rFonts w:ascii="Verdana Pro" w:eastAsia="Verdana Pro" w:hAnsi="Verdana Pro" w:cs="Verdana Pro"/>
+          <w:sz w:val="22"/>
+          <w:szCs w:val="22"/>
+        </w:rPr>
+        <w:t>What would be a reasonable and achievable task for such a neural network?</w:t>
+      </w:r>
+    </w:p>
+    <w:p>
+      <w:pPr>
+        <w:pStyle w:val="ListParagraph"/>
+        <w:tabs>
+          <w:tab w:val="left" w:pos="3765"/>
+        </w:tabs>
+        <w:ind w:left="1080"/>
+        <w:rPr>
+          <w:rFonts w:ascii="Verdana Pro" w:eastAsia="Verdana Pro" w:hAnsi="Verdana Pro" w:cs="Verdana Pro"/>
+          <w:sz w:val="22"/>
+          <w:szCs w:val="22"/>
+        </w:rPr>
+      </w:pPr>
+      <w:r>
+        <w:rPr>
+          <w:rFonts w:ascii="Verdana Pro" w:eastAsia="Verdana Pro" w:hAnsi="Verdana Pro" w:cs="Verdana Pro"/>
+          <w:sz w:val="22"/>
+          <w:szCs w:val="22"/>
+        </w:rPr>
+        <w:t>Marta: Train the neural Network using the training dataset and see how it associates images with its corresponding labels.</w:t>
+      </w:r>
+    </w:p>
+    <w:p>
+      <w:pPr>
+        <w:tabs>
+          <w:tab w:val="left" w:pos="3765"/>
+        </w:tabs>
+        <w:rPr>
+          <w:rFonts w:ascii="Verdana Pro" w:eastAsia="Verdana Pro" w:hAnsi="Verdana Pro" w:cs="Verdana Pro"/>
+          <w:sz w:val="22"/>
+          <w:szCs w:val="22"/>
+        </w:rPr>
+      </w:pPr>
+    </w:p>
+    <w:p>
+      <w:pPr>
+        <w:tabs>
+          <w:tab w:val="left" w:pos="3765"/>
+        </w:tabs>
+        <w:rPr>
+          <w:rFonts w:ascii="Verdana Pro" w:eastAsia="Verdana Pro" w:hAnsi="Verdana Pro" w:cs="Verdana Pro"/>
+          <w:sz w:val="22"/>
+          <w:szCs w:val="22"/>
+        </w:rPr>
+      </w:pPr>
+      <w:r>
+        <w:rPr>
+          <w:rFonts w:ascii="Verdana Pro" w:eastAsia="Verdana Pro" w:hAnsi="Verdana Pro" w:cs="Verdana Pro"/>
+          <w:sz w:val="22"/>
+          <w:szCs w:val="22"/>
+        </w:rPr>
+        <w:t>Interviewing Sigma:</w:t>
+      </w:r>
+    </w:p>
+    <w:p>
+      <w:pPr>
+        <w:pStyle w:val="ListParagraph"/>
+        <w:numPr>
+          <w:ilvl w:val="0"/>
+          <w:numId w:val="6"/>
+        </w:numPr>
+        <w:tabs>
+          <w:tab w:val="left" w:pos="3765"/>
+        </w:tabs>
+        <w:rPr>
+          <w:rFonts w:ascii="Verdana Pro" w:eastAsia="Verdana Pro" w:hAnsi="Verdana Pro" w:cs="Verdana Pro"/>
+          <w:sz w:val="22"/>
+          <w:szCs w:val="22"/>
+        </w:rPr>
+      </w:pPr>
+      <w:r>
+        <w:rPr>
+          <w:rFonts w:ascii="Verdana Pro" w:eastAsia="Verdana Pro" w:hAnsi="Verdana Pro" w:cs="Verdana Pro"/>
+          <w:sz w:val="22"/>
+          <w:szCs w:val="22"/>
+        </w:rPr>
+        <w:t>I’m a 19-year-old student currently studying A levels and hopefully moving onto medical school at Cambridge, outside of education I play tennis competitively, compete in 100m sprints and play violin in me free time.</w:t>
+      </w:r>
+    </w:p>
+    <w:p>
+      <w:pPr>
+        <w:pStyle w:val="ListParagraph"/>
+        <w:numPr>
+          <w:ilvl w:val="0"/>
+          <w:numId w:val="6"/>
+        </w:numPr>
+        <w:tabs>
+          <w:tab w:val="left" w:pos="3765"/>
+        </w:tabs>
+        <w:rPr>
+          <w:rFonts w:ascii="Verdana Pro" w:eastAsia="Verdana Pro" w:hAnsi="Verdana Pro" w:cs="Verdana Pro"/>
+          <w:sz w:val="22"/>
+          <w:szCs w:val="22"/>
+        </w:rPr>
+      </w:pPr>
+      <w:r>
+        <w:rPr>
+          <w:rFonts w:ascii="Verdana Pro" w:eastAsia="Verdana Pro" w:hAnsi="Verdana Pro" w:cs="Verdana Pro"/>
+          <w:sz w:val="22"/>
+          <w:szCs w:val="22"/>
+        </w:rPr>
+        <w:t xml:space="preserve">My understanding of phycology and neurons comes from my usual studies at A-Level, but also further research like books and articles covering many phycological topics. My knowledge also comes from medical studies, as much of medicine stems from neurons and treating phycological illnesses interlink with medicine massively. Research papers are also hugely beneficial to me as they encompass the fundamental principles of much psychological </w:t>
+      </w:r>
+      <w:r>
+        <w:rPr>
+          <w:rFonts w:ascii="Verdana Pro" w:eastAsia="Verdana Pro" w:hAnsi="Verdana Pro" w:cs="Verdana Pro"/>
+          <w:sz w:val="22"/>
+          <w:szCs w:val="22"/>
+        </w:rPr>
+        <w:t>research, allowing me insight into various aspects of phycology and the neurological process of the human mind.</w:t>
+      </w:r>
+    </w:p>
+    <w:p>
+      <w:pPr>
+        <w:pStyle w:val="NormalWeb"/>
+        <w:numPr>
+          <w:ilvl w:val="0"/>
+          <w:numId w:val="6"/>
+        </w:numPr>
+        <w:spacing w:before="0" w:beforeAutospacing="0" w:after="0" w:afterAutospacing="0"/>
+        <w:rPr>
+          <w:rFonts w:ascii="Verdana Pro" w:hAnsi="Verdana Pro" w:cs="Calibri"/>
+          <w:sz w:val="22"/>
+          <w:szCs w:val="22"/>
+        </w:rPr>
+      </w:pPr>
+      <w:r>
+        <w:rPr>
+          <w:rFonts w:ascii="Verdana Pro" w:hAnsi="Verdana Pro" w:cs="Calibri"/>
+          <w:sz w:val="22"/>
+          <w:szCs w:val="22"/>
+        </w:rPr>
+        <w:lastRenderedPageBreak/>
+        <w:t xml:space="preserve">Personally, the benefits of these learning methods I believe offer an in-depth analysis, comprehensive coverage and also valuable insight into the wide array of psychological research that help strengthen my understanding of psychology through an academical lens. Being able to see research from esteemed and knowledgeable professionals really opens up your eyes to certain aspects of </w:t>
+      </w:r>
+      <w:r>
+        <w:rPr>
+          <w:rFonts w:ascii="Verdana Pro" w:hAnsi="Verdana Pro" w:cs="Calibri"/>
+          <w:sz w:val="22"/>
+          <w:szCs w:val="22"/>
+        </w:rPr>
+        <w:t>Psychology,</w:t>
+      </w:r>
+      <w:r>
+        <w:rPr>
+          <w:rFonts w:ascii="Verdana Pro" w:hAnsi="Verdana Pro" w:cs="Calibri"/>
+          <w:sz w:val="22"/>
+          <w:szCs w:val="22"/>
+        </w:rPr>
+        <w:t xml:space="preserve"> for example Mary Ainsworth research of attachment styles in infants. This experiment revolutionised the understanding of attachment theory and had a profound impact on developmental psychology, parenting practice and helped create healthy attachment relationships in infants.</w:t>
+      </w:r>
+    </w:p>
+    <w:p>
+      <w:pPr>
+        <w:pStyle w:val="NormalWeb"/>
+        <w:spacing w:before="0" w:beforeAutospacing="0" w:after="0" w:afterAutospacing="0"/>
         <w:ind w:left="720"/>
         <w:rPr>
-          <w:rFonts w:ascii="Verdana Pro" w:eastAsia="Verdana Pro" w:hAnsi="Verdana Pro" w:cs="Verdana Pro"/>
-          <w:sz w:val="22"/>
-          <w:szCs w:val="22"/>
-        </w:rPr>
-      </w:pPr>
-      <w:r>
-        <w:rPr>
-          <w:rFonts w:ascii="Verdana Pro" w:eastAsia="Verdana Pro" w:hAnsi="Verdana Pro" w:cs="Verdana Pro"/>
-          <w:sz w:val="22"/>
-          <w:szCs w:val="22"/>
-        </w:rPr>
-        <w:t>5.</w:t>
-      </w:r>
-      <w:r>
-        <w:rPr>
-          <w:rFonts w:ascii="Verdana Pro" w:eastAsia="Verdana Pro" w:hAnsi="Verdana Pro" w:cs="Verdana Pro"/>
-          <w:sz w:val="22"/>
-          <w:szCs w:val="22"/>
-        </w:rPr>
-        <w:t xml:space="preserve"> </w:t>
-      </w:r>
-      <w:r>
-        <w:rPr>
-          <w:rFonts w:ascii="Verdana Pro" w:eastAsia="Verdana Pro" w:hAnsi="Verdana Pro" w:cs="Verdana Pro"/>
-          <w:sz w:val="22"/>
-          <w:szCs w:val="22"/>
+          <w:rFonts w:ascii="Verdana Pro" w:hAnsi="Verdana Pro" w:cs="Calibri"/>
+          <w:sz w:val="22"/>
+          <w:szCs w:val="22"/>
+        </w:rPr>
+      </w:pPr>
+    </w:p>
+    <w:p>
+      <w:pPr>
+        <w:pStyle w:val="NormalWeb"/>
+        <w:spacing w:before="0" w:beforeAutospacing="0" w:after="0" w:afterAutospacing="0"/>
+        <w:ind w:left="720"/>
+        <w:rPr>
+          <w:rFonts w:ascii="Verdana Pro" w:hAnsi="Verdana Pro" w:cs="Calibri"/>
+          <w:sz w:val="22"/>
+          <w:szCs w:val="22"/>
+        </w:rPr>
+      </w:pPr>
+      <w:r>
+        <w:rPr>
+          <w:rFonts w:ascii="Verdana Pro" w:hAnsi="Verdana Pro" w:cs="Calibri"/>
+          <w:sz w:val="22"/>
+          <w:szCs w:val="22"/>
+        </w:rPr>
+        <w:t>H</w:t>
+      </w:r>
+      <w:r>
+        <w:rPr>
+          <w:rFonts w:ascii="Verdana Pro" w:hAnsi="Verdana Pro" w:cs="Calibri"/>
+          <w:sz w:val="22"/>
+          <w:szCs w:val="22"/>
+        </w:rPr>
+        <w:t xml:space="preserve">owever, the limitations of such methods could be due to articles and research papers may reflect researcher </w:t>
+      </w:r>
+      <w:r>
+        <w:rPr>
+          <w:rFonts w:ascii="Verdana Pro" w:hAnsi="Verdana Pro" w:cs="Calibri"/>
+          <w:sz w:val="22"/>
+          <w:szCs w:val="22"/>
+        </w:rPr>
+        <w:t>bias and</w:t>
+      </w:r>
+      <w:r>
+        <w:rPr>
+          <w:rFonts w:ascii="Verdana Pro" w:hAnsi="Verdana Pro" w:cs="Calibri"/>
+          <w:sz w:val="22"/>
+          <w:szCs w:val="22"/>
+        </w:rPr>
+        <w:t xml:space="preserve"> may not be a true and accurate representation of Psychology or the researching topic. The </w:t>
+      </w:r>
+      <w:r>
+        <w:rPr>
+          <w:rFonts w:ascii="Verdana Pro" w:hAnsi="Verdana Pro" w:cs="Calibri"/>
+          <w:sz w:val="22"/>
+          <w:szCs w:val="22"/>
+        </w:rPr>
+        <w:t>assess ability</w:t>
+      </w:r>
+      <w:r>
+        <w:rPr>
+          <w:rFonts w:ascii="Verdana Pro" w:hAnsi="Verdana Pro" w:cs="Calibri"/>
+          <w:sz w:val="22"/>
+          <w:szCs w:val="22"/>
+        </w:rPr>
+        <w:t xml:space="preserve"> of such research can also vary, many articles and papers are hidden behind restricted access or paywalls, limiting their availability to the wider audience. The pace of academic publishing may also be </w:t>
+      </w:r>
+      <w:r>
+        <w:rPr>
+          <w:rFonts w:ascii="Verdana Pro" w:hAnsi="Verdana Pro" w:cs="Calibri"/>
+          <w:sz w:val="22"/>
+          <w:szCs w:val="22"/>
+        </w:rPr>
+        <w:t>outdated</w:t>
+      </w:r>
+      <w:r>
+        <w:rPr>
+          <w:rFonts w:ascii="Verdana Pro" w:hAnsi="Verdana Pro" w:cs="Calibri"/>
+          <w:sz w:val="22"/>
+          <w:szCs w:val="22"/>
+        </w:rPr>
+        <w:t xml:space="preserve"> and may not keep up with how society is changing and evolving psychologically.</w:t>
+      </w:r>
+    </w:p>
+    <w:p>
+      <w:pPr>
+        <w:pStyle w:val="NormalWeb"/>
+        <w:spacing w:before="0" w:beforeAutospacing="0" w:after="0" w:afterAutospacing="0"/>
+        <w:ind w:left="720"/>
+        <w:rPr>
+          <w:rFonts w:ascii="Verdana Pro" w:hAnsi="Verdana Pro" w:cs="Calibri"/>
+          <w:sz w:val="22"/>
+          <w:szCs w:val="22"/>
+        </w:rPr>
+      </w:pPr>
+    </w:p>
+    <w:p>
+      <w:pPr>
+        <w:pStyle w:val="NormalWeb"/>
+        <w:numPr>
+          <w:ilvl w:val="0"/>
+          <w:numId w:val="6"/>
+        </w:numPr>
+        <w:spacing w:before="0" w:beforeAutospacing="0" w:after="0" w:afterAutospacing="0"/>
+        <w:rPr>
+          <w:rFonts w:ascii="Verdana Pro" w:hAnsi="Verdana Pro" w:cs="Calibri"/>
+          <w:sz w:val="22"/>
+          <w:szCs w:val="22"/>
+        </w:rPr>
+      </w:pPr>
+      <w:r>
+        <w:rPr>
+          <w:rFonts w:ascii="Verdana Pro" w:hAnsi="Verdana Pro" w:cs="Calibri"/>
+          <w:sz w:val="22"/>
+          <w:szCs w:val="22"/>
+        </w:rPr>
+        <w:t xml:space="preserve">I believe an interactable model for learning about neurons could potentially enhance my efficiency of retrieving informational as it would provide visual representation of complex neurological processes, making abstract concepts significantly more tangible and easier to comprehend. Visual aid from a psychological perspective can also aid in memory retrieval by proving mental cues or triggers prompting the recall of </w:t>
+      </w:r>
+      <w:r>
+        <w:rPr>
+          <w:rFonts w:ascii="Verdana Pro" w:hAnsi="Verdana Pro" w:cs="Calibri"/>
+          <w:sz w:val="22"/>
+          <w:szCs w:val="22"/>
+        </w:rPr>
+        <w:t>information. Further</w:t>
+      </w:r>
+      <w:r>
+        <w:rPr>
+          <w:rFonts w:ascii="Verdana Pro" w:hAnsi="Verdana Pro" w:cs="Calibri"/>
+          <w:sz w:val="22"/>
+          <w:szCs w:val="22"/>
+        </w:rPr>
+        <w:t xml:space="preserve"> to this, I believe interactive models can be customised to cater to the many individual learning styles and preferences. Users are able to explore this model at their own pace, focusing on areas of difficulty or of </w:t>
+      </w:r>
+      <w:r>
+        <w:rPr>
+          <w:rFonts w:ascii="Verdana Pro" w:hAnsi="Verdana Pro" w:cs="Calibri"/>
+          <w:sz w:val="22"/>
+          <w:szCs w:val="22"/>
+        </w:rPr>
+        <w:t>interest,</w:t>
+      </w:r>
+      <w:r>
+        <w:rPr>
+          <w:rFonts w:ascii="Verdana Pro" w:hAnsi="Verdana Pro" w:cs="Calibri"/>
+          <w:sz w:val="22"/>
+          <w:szCs w:val="22"/>
+        </w:rPr>
+        <w:t xml:space="preserve"> optimising the efficiency of the retrieval of knowledge by targeting the specific areas of need. Interactive models are able to also stimulate neural processes, allowing users to be able to conduct visual experiments thus proving a </w:t>
+      </w:r>
+      <w:r>
+        <w:rPr>
+          <w:rFonts w:ascii="Verdana Pro" w:hAnsi="Verdana Pro" w:cs="Calibri"/>
+          <w:sz w:val="22"/>
+          <w:szCs w:val="22"/>
+        </w:rPr>
+        <w:t>hands-on</w:t>
+      </w:r>
+      <w:r>
+        <w:rPr>
+          <w:rFonts w:ascii="Verdana Pro" w:hAnsi="Verdana Pro" w:cs="Calibri"/>
+          <w:sz w:val="22"/>
+          <w:szCs w:val="22"/>
+        </w:rPr>
+        <w:t xml:space="preserve"> experience without the need for physical resources. Interactive models are able to my knowledge offer immediate feedback to users, aiding them to correct misconceptions and reinforce an accurate understanding. This again can facilitate in the consolidation of knowledge and help improve users retention, ultimately improving the </w:t>
+      </w:r>
+      <w:r>
+        <w:rPr>
+          <w:rFonts w:ascii="Verdana Pro" w:hAnsi="Verdana Pro" w:cs="Calibri"/>
+          <w:sz w:val="22"/>
+          <w:szCs w:val="22"/>
+        </w:rPr>
+        <w:t>efficient</w:t>
+      </w:r>
+      <w:r>
+        <w:rPr>
+          <w:rFonts w:ascii="Verdana Pro" w:hAnsi="Verdana Pro" w:cs="Calibri"/>
+          <w:sz w:val="22"/>
+          <w:szCs w:val="22"/>
+        </w:rPr>
+        <w:t xml:space="preserve"> of the retrieval of their already present knowledge.</w:t>
+      </w:r>
+    </w:p>
+    <w:p>
+      <w:pPr>
+        <w:pStyle w:val="NormalWeb"/>
+        <w:numPr>
+          <w:ilvl w:val="0"/>
+          <w:numId w:val="6"/>
+        </w:numPr>
+        <w:spacing w:before="0" w:beforeAutospacing="0" w:after="0" w:afterAutospacing="0"/>
+        <w:rPr>
+          <w:rFonts w:ascii="Verdana Pro" w:hAnsi="Verdana Pro" w:cs="Calibri"/>
+          <w:sz w:val="22"/>
+          <w:szCs w:val="22"/>
+        </w:rPr>
+      </w:pPr>
+      <w:r>
+        <w:rPr>
+          <w:rFonts w:ascii="Verdana Pro" w:hAnsi="Verdana Pro" w:cs="Calibri"/>
+          <w:sz w:val="22"/>
+          <w:szCs w:val="22"/>
+        </w:rPr>
+        <w:t xml:space="preserve">Several key features I believe are essential to an engaging and educational experience would be visual representation, the model should offer a visually appealing and accurate representation of neurons and neural networks. I believe being able to create a model where the user is able to observe the structure and function of neurons including dendrites, axons, neurotransmitters etc would be beneficial and provide in depth learning and analysis. The model could also have an interactivity feature, being able to manipulate elements of the model like removing or adding neurons or adjusting the synaptic strength will also aid users </w:t>
+      </w:r>
+      <w:r>
+        <w:rPr>
+          <w:rFonts w:ascii="Verdana Pro" w:hAnsi="Verdana Pro" w:cs="Calibri"/>
+          <w:sz w:val="22"/>
+          <w:szCs w:val="22"/>
+        </w:rPr>
+        <w:t>massively. If</w:t>
+      </w:r>
+      <w:r>
+        <w:rPr>
+          <w:rFonts w:ascii="Verdana Pro" w:hAnsi="Verdana Pro" w:cs="Calibri"/>
+          <w:sz w:val="22"/>
+          <w:szCs w:val="22"/>
+        </w:rPr>
+        <w:t xml:space="preserve"> the model was able to provide real life stimulation, a reflection of the true stimulation of neural processes and allow users to be able to observe how changes in parameters affect neuronal activity enables experimentation and rhetorical </w:t>
+      </w:r>
+      <w:r>
+        <w:rPr>
+          <w:rFonts w:ascii="Verdana Pro" w:hAnsi="Verdana Pro" w:cs="Calibri"/>
+          <w:sz w:val="22"/>
+          <w:szCs w:val="22"/>
+        </w:rPr>
+        <w:lastRenderedPageBreak/>
+        <w:t xml:space="preserve">exploration of different scenarios for the </w:t>
+      </w:r>
+      <w:r>
+        <w:rPr>
+          <w:rFonts w:ascii="Verdana Pro" w:hAnsi="Verdana Pro" w:cs="Calibri"/>
+          <w:sz w:val="22"/>
+          <w:szCs w:val="22"/>
+        </w:rPr>
+        <w:t>user. Being</w:t>
+      </w:r>
+      <w:r>
+        <w:rPr>
+          <w:rFonts w:ascii="Verdana Pro" w:hAnsi="Verdana Pro" w:cs="Calibri"/>
+          <w:sz w:val="22"/>
+          <w:szCs w:val="22"/>
+        </w:rPr>
+        <w:t xml:space="preserve"> able to see visual data relating to neural activity such as spike trains or membrane activity can help further understanding of the neurological process. Visualisation tools will help enhance understanding and facilitate the interpretation of complex neural dynamics</w:t>
+      </w:r>
+      <w:r>
+        <w:rPr>
+          <w:rFonts w:ascii="Verdana Pro" w:hAnsi="Verdana Pro" w:cs="Calibri"/>
+          <w:sz w:val="22"/>
+          <w:szCs w:val="22"/>
+        </w:rPr>
+        <w:t>.</w:t>
+      </w:r>
+    </w:p>
+    <w:p>
+      <w:pPr>
+        <w:pStyle w:val="NormalWeb"/>
+        <w:spacing w:before="0" w:beforeAutospacing="0" w:after="0" w:afterAutospacing="0"/>
+        <w:ind w:left="720"/>
+        <w:rPr>
+          <w:rFonts w:ascii="Verdana Pro" w:hAnsi="Verdana Pro" w:cs="Calibri"/>
+          <w:sz w:val="22"/>
+          <w:szCs w:val="22"/>
+        </w:rPr>
+      </w:pPr>
+      <w:r>
+        <w:rPr>
+          <w:rFonts w:ascii="Verdana Pro" w:hAnsi="Verdana Pro" w:cs="Calibri"/>
+          <w:sz w:val="22"/>
+          <w:szCs w:val="22"/>
+        </w:rPr>
+        <w:t xml:space="preserve">Finally, if the model is able to include educational guidance throughout explanations of the neurological process to </w:t>
+      </w:r>
+      <w:r>
+        <w:rPr>
+          <w:rFonts w:ascii="Verdana Pro" w:hAnsi="Verdana Pro" w:cs="Calibri"/>
+          <w:sz w:val="22"/>
+          <w:szCs w:val="22"/>
+        </w:rPr>
+        <w:t>support people</w:t>
+      </w:r>
+      <w:r>
+        <w:rPr>
+          <w:rFonts w:ascii="Verdana Pro" w:hAnsi="Verdana Pro" w:cs="Calibri"/>
+          <w:sz w:val="22"/>
+          <w:szCs w:val="22"/>
+        </w:rPr>
+        <w:t xml:space="preserve"> in understanding the complexity of neurons will be hugely beneficial. This could include features such as tutorials that are interactive, </w:t>
+      </w:r>
+      <w:r>
+        <w:rPr>
+          <w:rFonts w:ascii="Verdana Pro" w:hAnsi="Verdana Pro" w:cs="Calibri"/>
+          <w:sz w:val="22"/>
+          <w:szCs w:val="22"/>
+        </w:rPr>
+        <w:t>pop-up</w:t>
+      </w:r>
+      <w:r>
+        <w:rPr>
+          <w:rFonts w:ascii="Verdana Pro" w:hAnsi="Verdana Pro" w:cs="Calibri"/>
+          <w:sz w:val="22"/>
+          <w:szCs w:val="22"/>
+        </w:rPr>
+        <w:t xml:space="preserve"> explanations or guided exercises will aid users that may be struggling, thus the model will be able to tailor to the wider population, no matter what degree of academical understanding a person currently has on neurons.</w:t>
+      </w:r>
+    </w:p>
+    <w:p>
+      <w:pPr>
+        <w:pStyle w:val="NormalWeb"/>
+        <w:spacing w:before="0" w:beforeAutospacing="0" w:after="0" w:afterAutospacing="0"/>
+        <w:rPr>
+          <w:rFonts w:ascii="Verdana Pro" w:hAnsi="Verdana Pro" w:cs="Calibri"/>
+          <w:sz w:val="22"/>
+          <w:szCs w:val="22"/>
+        </w:rPr>
+      </w:pPr>
+    </w:p>
+    <w:p>
+      <w:pPr>
+        <w:pStyle w:val="NormalWeb"/>
+        <w:spacing w:before="0" w:beforeAutospacing="0" w:after="0" w:afterAutospacing="0"/>
+        <w:rPr>
+          <w:rFonts w:ascii="Verdana Pro" w:hAnsi="Verdana Pro" w:cs="Calibri"/>
+          <w:b/>
+          <w:bCs/>
+          <w:sz w:val="28"/>
+          <w:szCs w:val="28"/>
+        </w:rPr>
+      </w:pPr>
+    </w:p>
+    <w:p>
+      <w:pPr>
+        <w:pStyle w:val="NormalWeb"/>
+        <w:spacing w:before="0" w:beforeAutospacing="0" w:after="0" w:afterAutospacing="0"/>
+        <w:rPr>
+          <w:rFonts w:ascii="Verdana Pro" w:hAnsi="Verdana Pro" w:cs="Calibri"/>
+          <w:sz w:val="28"/>
+          <w:szCs w:val="28"/>
+        </w:rPr>
+      </w:pPr>
+      <w:r>
+        <w:rPr>
+          <w:rFonts w:ascii="Verdana Pro" w:hAnsi="Verdana Pro" w:cs="Calibri"/>
+          <w:sz w:val="28"/>
+          <w:szCs w:val="28"/>
+        </w:rPr>
+        <w:t>Problem Research</w:t>
+      </w:r>
+    </w:p>
+    <w:p>
+      <w:pPr>
+        <w:pStyle w:val="NormalWeb"/>
+        <w:spacing w:before="0" w:beforeAutospacing="0" w:after="0" w:afterAutospacing="0"/>
+        <w:rPr>
+          <w:rFonts w:ascii="Verdana Pro" w:hAnsi="Verdana Pro" w:cs="Calibri"/>
+          <w:sz w:val="28"/>
+          <w:szCs w:val="28"/>
+        </w:rPr>
+      </w:pPr>
+    </w:p>
+    <w:p>
+      <w:pPr>
+        <w:pStyle w:val="NormalWeb"/>
+        <w:spacing w:before="0" w:beforeAutospacing="0" w:after="0" w:afterAutospacing="0"/>
+        <w:rPr>
+          <w:rFonts w:ascii="Verdana Pro" w:hAnsi="Verdana Pro" w:cs="Calibri"/>
+          <w:sz w:val="22"/>
+          <w:szCs w:val="22"/>
+        </w:rPr>
+      </w:pPr>
+      <w:r>
+        <w:rPr>
+          <w:rFonts w:ascii="Verdana Pro" w:hAnsi="Verdana Pro" w:cs="Calibri"/>
+          <w:sz w:val="28"/>
+          <w:szCs w:val="28"/>
         </w:rPr>
         <w:tab/>
+      </w:r>
+      <w:r>
+        <w:rPr>
+          <w:rFonts w:ascii="Verdana Pro" w:hAnsi="Verdana Pro" w:cs="Calibri"/>
+          <w:sz w:val="22"/>
+          <w:szCs w:val="22"/>
+        </w:rPr>
+        <w:t>As this is quite a niche problem, the research will mostly focus on</w:t>
+      </w:r>
+    </w:p>
+    <w:p>
+      <w:pPr>
+        <w:pStyle w:val="NormalWeb"/>
+        <w:spacing w:before="0" w:beforeAutospacing="0" w:after="0" w:afterAutospacing="0"/>
+        <w:ind w:left="720"/>
+        <w:rPr>
+          <w:rFonts w:ascii="Verdana Pro" w:hAnsi="Verdana Pro" w:cs="Calibri"/>
+          <w:sz w:val="22"/>
+          <w:szCs w:val="22"/>
+        </w:rPr>
+      </w:pPr>
+      <w:r>
+        <w:rPr>
+          <w:rFonts w:ascii="Verdana Pro" w:hAnsi="Verdana Pro" w:cs="Calibri"/>
+          <w:sz w:val="22"/>
+          <w:szCs w:val="22"/>
+        </w:rPr>
+        <w:t xml:space="preserve">different technologies that could aid in the development and implementation of this </w:t>
+      </w:r>
+      <w:r>
+        <w:rPr>
+          <w:rFonts w:ascii="Verdana Pro" w:hAnsi="Verdana Pro" w:cs="Calibri"/>
+          <w:sz w:val="22"/>
+          <w:szCs w:val="22"/>
+        </w:rPr>
+        <w:t>glorious idea.</w:t>
+      </w:r>
+    </w:p>
+    <w:p>
+      <w:pPr>
+        <w:pStyle w:val="NormalWeb"/>
+        <w:spacing w:before="0" w:beforeAutospacing="0" w:after="0" w:afterAutospacing="0"/>
+        <w:rPr>
+          <w:rFonts w:ascii="Verdana Pro" w:hAnsi="Verdana Pro" w:cs="Calibri"/>
+          <w:sz w:val="22"/>
+          <w:szCs w:val="22"/>
+        </w:rPr>
+      </w:pPr>
+    </w:p>
+    <w:p>
+      <w:pPr>
+        <w:pStyle w:val="NormalWeb"/>
+        <w:tabs>
+          <w:tab w:val="center" w:pos="4680"/>
+        </w:tabs>
+        <w:spacing w:before="0" w:beforeAutospacing="0" w:after="0" w:afterAutospacing="0"/>
+        <w:rPr>
+          <w:rFonts w:ascii="Verdana Pro" w:hAnsi="Verdana Pro" w:cs="Calibri"/>
+          <w:sz w:val="22"/>
+          <w:szCs w:val="22"/>
+        </w:rPr>
+      </w:pPr>
+      <w:r>
+        <w:rPr>
+          <w:rFonts w:ascii="Verdana Pro" w:hAnsi="Verdana Pro" w:cs="Calibri"/>
+          <w:sz w:val="22"/>
+          <w:szCs w:val="22"/>
+        </w:rPr>
+        <w:t>Wireworld (logic circuit simulator</w:t>
+      </w:r>
+      <w:r>
+        <w:rPr>
+          <w:rFonts w:ascii="Verdana Pro" w:hAnsi="Verdana Pro" w:cs="Calibri"/>
+          <w:sz w:val="22"/>
+          <w:szCs w:val="22"/>
+        </w:rPr>
+        <w:t>, cellular automaton example</w:t>
+      </w:r>
+      <w:r>
+        <w:rPr>
+          <w:rFonts w:ascii="Verdana Pro" w:hAnsi="Verdana Pro" w:cs="Calibri"/>
+          <w:sz w:val="22"/>
+          <w:szCs w:val="22"/>
+        </w:rPr>
+        <w:t xml:space="preserve">): </w:t>
+      </w:r>
+    </w:p>
+    <w:p>
+      <w:pPr>
+        <w:pStyle w:val="NormalWeb"/>
+        <w:tabs>
+          <w:tab w:val="center" w:pos="4680"/>
+        </w:tabs>
+        <w:spacing w:before="0" w:beforeAutospacing="0" w:after="0" w:afterAutospacing="0"/>
+        <w:rPr>
+          <w:rFonts w:ascii="Verdana Pro" w:hAnsi="Verdana Pro" w:cs="Calibri"/>
+          <w:sz w:val="22"/>
+          <w:szCs w:val="22"/>
+        </w:rPr>
+      </w:pPr>
+    </w:p>
+    <w:p>
+      <w:pPr>
+        <w:pStyle w:val="NormalWeb"/>
+        <w:tabs>
+          <w:tab w:val="center" w:pos="4680"/>
+        </w:tabs>
+        <w:spacing w:before="0" w:beforeAutospacing="0" w:after="0" w:afterAutospacing="0"/>
+        <w:rPr>
+          <w:rFonts w:ascii="Verdana Pro" w:hAnsi="Verdana Pro" w:cs="Calibri"/>
+          <w:sz w:val="22"/>
+          <w:szCs w:val="22"/>
+        </w:rPr>
+      </w:pPr>
+      <w:r>
+        <w:rPr>
+          <w:rFonts w:ascii="Verdana Pro" w:hAnsi="Verdana Pro" w:cs="Calibri"/>
+          <w:sz w:val="22"/>
+          <w:szCs w:val="22"/>
+        </w:rPr>
+        <w:tab/>
+      </w:r>
+    </w:p>
+    <w:p>
+      <w:pPr>
+        <w:pStyle w:val="NormalWeb"/>
+        <w:spacing w:before="0" w:beforeAutospacing="0" w:after="0" w:afterAutospacing="0"/>
+        <w:rPr>
+          <w:rFonts w:ascii="Verdana Pro" w:hAnsi="Verdana Pro" w:cs="Calibri"/>
+          <w:sz w:val="22"/>
+          <w:szCs w:val="22"/>
+        </w:rPr>
+      </w:pPr>
+      <w:r>
+        <w:rPr>
+          <w:noProof/>
+        </w:rPr>
+        <w:drawing>
+          <wp:inline distT="0" distB="0" distL="0" distR="0" wp14:anchorId="475ECFA3" wp14:editId="5DCFBE08">
+            <wp:extent cx="6162675" cy="1633480"/>
+            <wp:effectExtent l="0" t="0" r="0" b="5080"/>
+            <wp:docPr id="91157806" name="Picture 1" descr="Diodes image"/>
+            <wp:cNvGraphicFramePr>
+              <a:graphicFrameLocks xmlns:a="http://schemas.openxmlformats.org/drawingml/2006/main" noChangeAspect="1"/>
+            </wp:cNvGraphicFramePr>
+            <a:graphic xmlns:a="http://schemas.openxmlformats.org/drawingml/2006/main">
+              <a:graphicData uri="http://schemas.openxmlformats.org/drawingml/2006/picture">
+                <pic:pic xmlns:pic="http://schemas.openxmlformats.org/drawingml/2006/picture">
+                  <pic:nvPicPr>
+                    <pic:cNvPr id="0" name="Picture 1" descr="Diodes image"/>
+                    <pic:cNvPicPr>
+                      <a:picLocks noChangeAspect="1" noChangeArrowheads="1"/>
+                    </pic:cNvPicPr>
+                  </pic:nvPicPr>
+                  <pic:blipFill>
+                    <a:blip r:embed="rId11">
+                      <a:extLst>
+                        <a:ext uri="{28A0092B-C50C-407E-A947-70E740481C1C}">
+                          <a14:useLocalDpi xmlns:a14="http://schemas.microsoft.com/office/drawing/2010/main" val="0"/>
+                        </a:ext>
+                      </a:extLst>
+                    </a:blip>
+                    <a:srcRect/>
+                    <a:stretch>
+                      <a:fillRect/>
+                    </a:stretch>
+                  </pic:blipFill>
+                  <pic:spPr bwMode="auto">
+                    <a:xfrm>
+                      <a:off x="0" y="0"/>
+                      <a:ext cx="6182892" cy="1638839"/>
+                    </a:xfrm>
+                    <a:prstGeom prst="rect">
+                      <a:avLst/>
+                    </a:prstGeom>
+                    <a:noFill/>
+                    <a:ln>
+                      <a:noFill/>
+                    </a:ln>
+                  </pic:spPr>
+                </pic:pic>
+              </a:graphicData>
+            </a:graphic>
+          </wp:inline>
+        </w:drawing>
+      </w:r>
+    </w:p>
+    <w:p>
+      <w:pPr>
+        <w:pStyle w:val="NormalWeb"/>
+        <w:spacing w:before="0" w:beforeAutospacing="0" w:after="0" w:afterAutospacing="0"/>
+        <w:ind w:left="720"/>
+        <w:rPr>
+          <w:rFonts w:ascii="Verdana Pro" w:hAnsi="Verdana Pro" w:cs="Calibri"/>
+        </w:rPr>
+      </w:pPr>
+    </w:p>
+    <w:p>
+      <w:pPr>
+        <w:pStyle w:val="NormalWeb"/>
+        <w:spacing w:before="0" w:beforeAutospacing="0" w:after="0" w:afterAutospacing="0"/>
+        <w:ind w:left="360"/>
+        <w:rPr>
+          <w:rFonts w:ascii="Calibri" w:hAnsi="Calibri" w:cs="Calibri"/>
+        </w:rPr>
+      </w:pPr>
+    </w:p>
+    <w:p>
+      <w:pPr>
+        <w:tabs>
+          <w:tab w:val="left" w:pos="3765"/>
+        </w:tabs>
+        <w:rPr>
+          <w:rFonts w:ascii="Verdana Pro" w:eastAsia="Verdana Pro" w:hAnsi="Verdana Pro" w:cs="Verdana Pro"/>
+          <w:sz w:val="22"/>
+          <w:szCs w:val="22"/>
+        </w:rPr>
+      </w:pPr>
+      <w:r>
+        <w:rPr>
+          <w:rFonts w:ascii="Verdana Pro" w:eastAsia="Verdana Pro" w:hAnsi="Verdana Pro" w:cs="Verdana Pro"/>
+          <w:sz w:val="22"/>
+          <w:szCs w:val="22"/>
+        </w:rPr>
+        <w:br/>
+      </w:r>
+      <w:r>
+        <w:rPr>
+          <w:rFonts w:ascii="Verdana Pro" w:eastAsia="Verdana Pro" w:hAnsi="Verdana Pro" w:cs="Verdana Pro"/>
+          <w:sz w:val="22"/>
+          <w:szCs w:val="22"/>
+        </w:rPr>
+        <w:t xml:space="preserve">Wireworld is a cellular automaton in its simplest form (which will be investigated in depth later). </w:t>
+      </w:r>
+      <w:r>
+        <w:rPr>
+          <w:rFonts w:ascii="Verdana Pro" w:eastAsia="Verdana Pro" w:hAnsi="Verdana Pro" w:cs="Verdana Pro"/>
+          <w:sz w:val="22"/>
+          <w:szCs w:val="22"/>
+        </w:rPr>
+        <w:t xml:space="preserve">It was first proposed by Brian Silverman in 1987, as part of his program Phantom Fish Tank. </w:t>
+      </w:r>
+      <w:r>
+        <w:rPr>
+          <w:rFonts w:ascii="Verdana Pro" w:eastAsia="Verdana Pro" w:hAnsi="Verdana Pro" w:cs="Verdana Pro"/>
+          <w:sz w:val="22"/>
+          <w:szCs w:val="22"/>
+        </w:rPr>
+        <w:t xml:space="preserve">The principles of this program is to emulate how signals would propagate along a wire, with each cycle/generation, the position of the charge updates. This automaton allows for logic gates and therefore complex circuits (such as shown above). </w:t>
+      </w:r>
+    </w:p>
+    <w:p>
+      <w:pPr>
+        <w:tabs>
+          <w:tab w:val="left" w:pos="3765"/>
+        </w:tabs>
+        <w:rPr>
+          <w:rFonts w:ascii="Verdana Pro" w:eastAsia="Verdana Pro" w:hAnsi="Verdana Pro" w:cs="Verdana Pro"/>
+          <w:sz w:val="22"/>
+          <w:szCs w:val="22"/>
+        </w:rPr>
+      </w:pPr>
+      <w:r>
+        <w:rPr>
+          <w:rFonts w:ascii="Verdana Pro" w:eastAsia="Verdana Pro" w:hAnsi="Verdana Pro" w:cs="Verdana Pro"/>
+          <w:sz w:val="22"/>
+          <w:szCs w:val="22"/>
+        </w:rPr>
+        <w:br w:type="textWrapping" w:clear="all"/>
       </w:r>
     </w:p>
     <w:p>
@@ -3338,6 +4133,955 @@
     </w:p>
     <w:p>
       <w:pPr>
+        <w:rPr>
+          <w:rFonts w:ascii="Verdana Pro" w:eastAsia="Verdana Pro" w:hAnsi="Verdana Pro" w:cs="Verdana Pro"/>
+          <w:sz w:val="22"/>
+          <w:szCs w:val="22"/>
+        </w:rPr>
+      </w:pPr>
+      <w:r>
+        <w:rPr>
+          <w:rFonts w:ascii="Verdana Pro" w:eastAsia="Verdana Pro" w:hAnsi="Verdana Pro" w:cs="Verdana Pro"/>
+          <w:sz w:val="22"/>
+          <w:szCs w:val="22"/>
+        </w:rPr>
+        <w:t>The rules of this Cellular Automaton are as follows:</w:t>
+      </w:r>
+    </w:p>
+    <w:p>
+      <w:pPr>
+        <w:rPr>
+          <w:rFonts w:ascii="Verdana Pro" w:eastAsia="Verdana Pro" w:hAnsi="Verdana Pro" w:cs="Verdana Pro"/>
+          <w:sz w:val="22"/>
+          <w:szCs w:val="22"/>
+        </w:rPr>
+      </w:pPr>
+      <w:r>
+        <w:rPr>
+          <w:rFonts w:ascii="Verdana Pro" w:eastAsia="Verdana Pro" w:hAnsi="Verdana Pro" w:cs="Verdana Pro"/>
+          <w:noProof/>
+          <w:sz w:val="22"/>
+          <w:szCs w:val="22"/>
+        </w:rPr>
+        <w:drawing>
+          <wp:anchor distT="0" distB="0" distL="114300" distR="114300" simplePos="0" relativeHeight="251658240" behindDoc="0" locked="0" layoutInCell="1" allowOverlap="1" wp14:anchorId="39995C15" wp14:editId="6CD8D0CD">
+            <wp:simplePos x="0" y="0"/>
+            <wp:positionH relativeFrom="column">
+              <wp:posOffset>3441700</wp:posOffset>
+            </wp:positionH>
+            <wp:positionV relativeFrom="paragraph">
+              <wp:posOffset>174625</wp:posOffset>
+            </wp:positionV>
+            <wp:extent cx="2649220" cy="4526280"/>
+            <wp:effectExtent l="0" t="0" r="0" b="7620"/>
+            <wp:wrapThrough wrapText="bothSides">
+              <wp:wrapPolygon edited="0">
+                <wp:start x="0" y="0"/>
+                <wp:lineTo x="0" y="21545"/>
+                <wp:lineTo x="21434" y="21545"/>
+                <wp:lineTo x="21434" y="0"/>
+                <wp:lineTo x="0" y="0"/>
+              </wp:wrapPolygon>
+            </wp:wrapThrough>
+            <wp:docPr id="1555443486" name="Picture 2" descr="A green and black pixelated object&#10;&#10;Description automatically generated with medium confidence"/>
+            <wp:cNvGraphicFramePr>
+              <a:graphicFrameLocks xmlns:a="http://schemas.openxmlformats.org/drawingml/2006/main" noChangeAspect="1"/>
+            </wp:cNvGraphicFramePr>
+            <a:graphic xmlns:a="http://schemas.openxmlformats.org/drawingml/2006/main">
+              <a:graphicData uri="http://schemas.openxmlformats.org/drawingml/2006/picture">
+                <pic:pic xmlns:pic="http://schemas.openxmlformats.org/drawingml/2006/picture">
+                  <pic:nvPicPr>
+                    <pic:cNvPr id="1555443486" name="Picture 2" descr="A green and black pixelated object&#10;&#10;Description automatically generated with medium confidence"/>
+                    <pic:cNvPicPr/>
+                  </pic:nvPicPr>
+                  <pic:blipFill>
+                    <a:blip r:embed="rId12">
+                      <a:extLst>
+                        <a:ext uri="{28A0092B-C50C-407E-A947-70E740481C1C}">
+                          <a14:useLocalDpi xmlns:a14="http://schemas.microsoft.com/office/drawing/2010/main" val="0"/>
+                        </a:ext>
+                      </a:extLst>
+                    </a:blip>
+                    <a:stretch>
+                      <a:fillRect/>
+                    </a:stretch>
+                  </pic:blipFill>
+                  <pic:spPr>
+                    <a:xfrm>
+                      <a:off x="0" y="0"/>
+                      <a:ext cx="2649220" cy="4526280"/>
+                    </a:xfrm>
+                    <a:prstGeom prst="rect">
+                      <a:avLst/>
+                    </a:prstGeom>
+                  </pic:spPr>
+                </pic:pic>
+              </a:graphicData>
+            </a:graphic>
+            <wp14:sizeRelH relativeFrom="margin">
+              <wp14:pctWidth>0</wp14:pctWidth>
+            </wp14:sizeRelH>
+            <wp14:sizeRelV relativeFrom="margin">
+              <wp14:pctHeight>0</wp14:pctHeight>
+            </wp14:sizeRelV>
+          </wp:anchor>
+        </w:drawing>
+      </w:r>
+    </w:p>
+    <w:p>
+      <w:pPr>
+        <w:rPr>
+          <w:rFonts w:ascii="Verdana Pro" w:eastAsia="Verdana Pro" w:hAnsi="Verdana Pro" w:cs="Verdana Pro"/>
+          <w:sz w:val="22"/>
+          <w:szCs w:val="22"/>
+        </w:rPr>
+      </w:pPr>
+      <w:r>
+        <w:rPr>
+          <w:rFonts w:ascii="Verdana Pro" w:eastAsia="Verdana Pro" w:hAnsi="Verdana Pro" w:cs="Verdana Pro"/>
+          <w:sz w:val="22"/>
+          <w:szCs w:val="22"/>
+        </w:rPr>
+        <w:t>A wire world cell can be in one of four different states, numbered from 0-3 in its code.</w:t>
+      </w:r>
+    </w:p>
+    <w:p>
+      <w:pPr>
+        <w:rPr>
+          <w:rFonts w:ascii="Verdana Pro" w:eastAsia="Verdana Pro" w:hAnsi="Verdana Pro" w:cs="Verdana Pro"/>
+          <w:sz w:val="22"/>
+          <w:szCs w:val="22"/>
+        </w:rPr>
+      </w:pPr>
+      <w:r>
+        <w:rPr>
+          <w:rFonts w:ascii="Verdana Pro" w:eastAsia="Verdana Pro" w:hAnsi="Verdana Pro" w:cs="Verdana Pro"/>
+          <w:sz w:val="22"/>
+          <w:szCs w:val="22"/>
+        </w:rPr>
+        <w:t>0 – empty</w:t>
+      </w:r>
+    </w:p>
+    <w:p>
+      <w:pPr>
+        <w:rPr>
+          <w:rFonts w:ascii="Verdana Pro" w:eastAsia="Verdana Pro" w:hAnsi="Verdana Pro" w:cs="Verdana Pro"/>
+          <w:sz w:val="22"/>
+          <w:szCs w:val="22"/>
+        </w:rPr>
+      </w:pPr>
+      <w:r>
+        <w:rPr>
+          <w:rFonts w:ascii="Verdana Pro" w:eastAsia="Verdana Pro" w:hAnsi="Verdana Pro" w:cs="Verdana Pro"/>
+          <w:sz w:val="22"/>
+          <w:szCs w:val="22"/>
+        </w:rPr>
+        <w:t>1 – electron head</w:t>
+      </w:r>
+    </w:p>
+    <w:p>
+      <w:pPr>
+        <w:rPr>
+          <w:rFonts w:ascii="Verdana Pro" w:eastAsia="Verdana Pro" w:hAnsi="Verdana Pro" w:cs="Verdana Pro"/>
+          <w:sz w:val="22"/>
+          <w:szCs w:val="22"/>
+        </w:rPr>
+      </w:pPr>
+      <w:r>
+        <w:rPr>
+          <w:rFonts w:ascii="Verdana Pro" w:eastAsia="Verdana Pro" w:hAnsi="Verdana Pro" w:cs="Verdana Pro"/>
+          <w:sz w:val="22"/>
+          <w:szCs w:val="22"/>
+        </w:rPr>
+        <w:t>2 – electron tail</w:t>
+      </w:r>
+    </w:p>
+    <w:p>
+      <w:pPr>
+        <w:rPr>
+          <w:rFonts w:ascii="Verdana Pro" w:eastAsia="Verdana Pro" w:hAnsi="Verdana Pro" w:cs="Verdana Pro"/>
+          <w:sz w:val="22"/>
+          <w:szCs w:val="22"/>
+        </w:rPr>
+      </w:pPr>
+      <w:r>
+        <w:rPr>
+          <w:rFonts w:ascii="Verdana Pro" w:eastAsia="Verdana Pro" w:hAnsi="Verdana Pro" w:cs="Verdana Pro"/>
+          <w:sz w:val="22"/>
+          <w:szCs w:val="22"/>
+        </w:rPr>
+        <w:t xml:space="preserve">3 – conductor </w:t>
+      </w:r>
+    </w:p>
+    <w:p>
+      <w:pPr>
+        <w:rPr>
+          <w:rFonts w:ascii="Verdana Pro" w:eastAsia="Verdana Pro" w:hAnsi="Verdana Pro" w:cs="Verdana Pro"/>
+          <w:sz w:val="22"/>
+          <w:szCs w:val="22"/>
+        </w:rPr>
+      </w:pPr>
+      <w:r>
+        <w:rPr>
+          <w:rFonts w:ascii="Verdana Pro" w:eastAsia="Verdana Pro" w:hAnsi="Verdana Pro" w:cs="Verdana Pro"/>
+          <w:sz w:val="22"/>
+          <w:szCs w:val="22"/>
+        </w:rPr>
+        <w:t>Time proceeds in discrete steps called generations. Cells behave as follows:</w:t>
+      </w:r>
+    </w:p>
+    <w:p>
+      <w:pPr>
+        <w:pStyle w:val="ListParagraph"/>
+        <w:numPr>
+          <w:ilvl w:val="0"/>
+          <w:numId w:val="8"/>
+        </w:numPr>
+        <w:rPr>
+          <w:rFonts w:ascii="Verdana Pro" w:eastAsia="Verdana Pro" w:hAnsi="Verdana Pro" w:cs="Verdana Pro"/>
+          <w:sz w:val="22"/>
+          <w:szCs w:val="22"/>
+        </w:rPr>
+      </w:pPr>
+      <w:r>
+        <w:rPr>
+          <w:rFonts w:ascii="Verdana Pro" w:eastAsia="Verdana Pro" w:hAnsi="Verdana Pro" w:cs="Verdana Pro"/>
+          <w:sz w:val="22"/>
+          <w:szCs w:val="22"/>
+        </w:rPr>
+        <w:t>Empty will remain Empty</w:t>
+      </w:r>
+    </w:p>
+    <w:p>
+      <w:pPr>
+        <w:pStyle w:val="ListParagraph"/>
+        <w:numPr>
+          <w:ilvl w:val="0"/>
+          <w:numId w:val="8"/>
+        </w:numPr>
+        <w:rPr>
+          <w:rFonts w:ascii="Verdana Pro" w:eastAsia="Verdana Pro" w:hAnsi="Verdana Pro" w:cs="Verdana Pro"/>
+          <w:sz w:val="22"/>
+          <w:szCs w:val="22"/>
+        </w:rPr>
+      </w:pPr>
+      <w:r>
+        <w:rPr>
+          <w:rFonts w:ascii="Verdana Pro" w:eastAsia="Verdana Pro" w:hAnsi="Verdana Pro" w:cs="Verdana Pro"/>
+          <w:sz w:val="22"/>
+          <w:szCs w:val="22"/>
+        </w:rPr>
+        <w:t>An electron head will turn into an electron tail</w:t>
+      </w:r>
+    </w:p>
+    <w:p>
+      <w:pPr>
+        <w:pStyle w:val="ListParagraph"/>
+        <w:numPr>
+          <w:ilvl w:val="0"/>
+          <w:numId w:val="8"/>
+        </w:numPr>
+        <w:rPr>
+          <w:rFonts w:ascii="Verdana Pro" w:eastAsia="Verdana Pro" w:hAnsi="Verdana Pro" w:cs="Verdana Pro"/>
+          <w:sz w:val="22"/>
+          <w:szCs w:val="22"/>
+        </w:rPr>
+      </w:pPr>
+      <w:r>
+        <w:rPr>
+          <w:rFonts w:ascii="Verdana Pro" w:eastAsia="Verdana Pro" w:hAnsi="Verdana Pro" w:cs="Verdana Pro"/>
+          <w:sz w:val="22"/>
+          <w:szCs w:val="22"/>
+        </w:rPr>
+        <w:t>An electron tail will turn back into a conductor</w:t>
+      </w:r>
+    </w:p>
+    <w:p>
+      <w:pPr>
+        <w:pStyle w:val="ListParagraph"/>
+        <w:numPr>
+          <w:ilvl w:val="0"/>
+          <w:numId w:val="8"/>
+        </w:numPr>
+        <w:rPr>
+          <w:rFonts w:ascii="Verdana Pro" w:eastAsia="Verdana Pro" w:hAnsi="Verdana Pro" w:cs="Verdana Pro"/>
+          <w:sz w:val="22"/>
+          <w:szCs w:val="22"/>
+        </w:rPr>
+      </w:pPr>
+      <w:r>
+        <w:rPr>
+          <w:rFonts w:ascii="Verdana Pro" w:eastAsia="Verdana Pro" w:hAnsi="Verdana Pro" w:cs="Verdana Pro"/>
+          <w:sz w:val="22"/>
+          <w:szCs w:val="22"/>
+        </w:rPr>
+        <w:t>Conductor will become an electron head if one (or two) of the neighbouring cells are electron heads</w:t>
+      </w:r>
+    </w:p>
+    <w:p>
+      <w:pPr>
+        <w:rPr>
+          <w:rFonts w:ascii="Verdana Pro" w:eastAsia="Verdana Pro" w:hAnsi="Verdana Pro" w:cs="Verdana Pro"/>
+          <w:sz w:val="22"/>
+          <w:szCs w:val="22"/>
+        </w:rPr>
+      </w:pPr>
+      <w:r>
+        <w:rPr>
+          <w:rFonts w:ascii="Verdana Pro" w:eastAsia="Verdana Pro" w:hAnsi="Verdana Pro" w:cs="Verdana Pro"/>
+          <w:sz w:val="22"/>
+          <w:szCs w:val="22"/>
+        </w:rPr>
+        <w:t>Furthermore, this cellular automaton uses “Moore’s neighbourhood”. Where all 8 cells surrounding a central cell in a two-dimensional grid are considered.</w:t>
+      </w:r>
+    </w:p>
+    <w:p>
+      <w:pPr>
+        <w:rPr>
+          <w:rFonts w:ascii="Verdana Pro" w:eastAsia="Verdana Pro" w:hAnsi="Verdana Pro" w:cs="Verdana Pro"/>
+          <w:sz w:val="22"/>
+          <w:szCs w:val="22"/>
+        </w:rPr>
+      </w:pPr>
+      <w:r>
+        <w:rPr>
+          <w:rFonts w:ascii="Verdana Pro" w:eastAsia="Verdana Pro" w:hAnsi="Verdana Pro" w:cs="Verdana Pro"/>
+          <w:sz w:val="22"/>
+          <w:szCs w:val="22"/>
+        </w:rPr>
+        <w:lastRenderedPageBreak/>
+        <w:drawing>
+          <wp:anchor distT="0" distB="0" distL="114300" distR="114300" simplePos="0" relativeHeight="251659264" behindDoc="0" locked="0" layoutInCell="1" allowOverlap="1" wp14:anchorId="5277EC99" wp14:editId="7D883320">
+            <wp:simplePos x="0" y="0"/>
+            <wp:positionH relativeFrom="column">
+              <wp:posOffset>3479165</wp:posOffset>
+            </wp:positionH>
+            <wp:positionV relativeFrom="paragraph">
+              <wp:posOffset>45085</wp:posOffset>
+            </wp:positionV>
+            <wp:extent cx="3169285" cy="2816860"/>
+            <wp:effectExtent l="0" t="0" r="0" b="2540"/>
+            <wp:wrapThrough wrapText="bothSides">
+              <wp:wrapPolygon edited="0">
+                <wp:start x="0" y="0"/>
+                <wp:lineTo x="0" y="21473"/>
+                <wp:lineTo x="21423" y="21473"/>
+                <wp:lineTo x="21423" y="0"/>
+                <wp:lineTo x="0" y="0"/>
+              </wp:wrapPolygon>
+            </wp:wrapThrough>
+            <wp:docPr id="1962828118" name="Picture 1" descr="A screen shot of a computer&#10;&#10;Description automatically generated"/>
+            <wp:cNvGraphicFramePr>
+              <a:graphicFrameLocks xmlns:a="http://schemas.openxmlformats.org/drawingml/2006/main" noChangeAspect="1"/>
+            </wp:cNvGraphicFramePr>
+            <a:graphic xmlns:a="http://schemas.openxmlformats.org/drawingml/2006/main">
+              <a:graphicData uri="http://schemas.openxmlformats.org/drawingml/2006/picture">
+                <pic:pic xmlns:pic="http://schemas.openxmlformats.org/drawingml/2006/picture">
+                  <pic:nvPicPr>
+                    <pic:cNvPr id="1962828118" name="Picture 1" descr="A screen shot of a computer&#10;&#10;Description automatically generated"/>
+                    <pic:cNvPicPr/>
+                  </pic:nvPicPr>
+                  <pic:blipFill>
+                    <a:blip r:embed="rId13">
+                      <a:extLst>
+                        <a:ext uri="{28A0092B-C50C-407E-A947-70E740481C1C}">
+                          <a14:useLocalDpi xmlns:a14="http://schemas.microsoft.com/office/drawing/2010/main" val="0"/>
+                        </a:ext>
+                      </a:extLst>
+                    </a:blip>
+                    <a:stretch>
+                      <a:fillRect/>
+                    </a:stretch>
+                  </pic:blipFill>
+                  <pic:spPr>
+                    <a:xfrm>
+                      <a:off x="0" y="0"/>
+                      <a:ext cx="3169285" cy="2816860"/>
+                    </a:xfrm>
+                    <a:prstGeom prst="rect">
+                      <a:avLst/>
+                    </a:prstGeom>
+                  </pic:spPr>
+                </pic:pic>
+              </a:graphicData>
+            </a:graphic>
+            <wp14:sizeRelH relativeFrom="margin">
+              <wp14:pctWidth>0</wp14:pctWidth>
+            </wp14:sizeRelH>
+            <wp14:sizeRelV relativeFrom="margin">
+              <wp14:pctHeight>0</wp14:pctHeight>
+            </wp14:sizeRelV>
+          </wp:anchor>
+        </w:drawing>
+      </w:r>
+      <w:r>
+        <w:rPr>
+          <w:rFonts w:ascii="Verdana Pro" w:eastAsia="Verdana Pro" w:hAnsi="Verdana Pro" w:cs="Verdana Pro"/>
+          <w:sz w:val="22"/>
+          <w:szCs w:val="22"/>
+        </w:rPr>
+        <w:t xml:space="preserve">A website providing an interactable simulator is </w:t>
+      </w:r>
+      <w:hyperlink r:id="rId14" w:history="1">
+        <w:r>
+          <w:rPr>
+            <w:rStyle w:val="Hyperlink"/>
+            <w:rFonts w:ascii="Verdana Pro" w:eastAsia="Verdana Pro" w:hAnsi="Verdana Pro" w:cs="Verdana Pro"/>
+            <w:sz w:val="22"/>
+            <w:szCs w:val="22"/>
+          </w:rPr>
+          <w:t>https://xvlv.io/WireWorld/</w:t>
+        </w:r>
+      </w:hyperlink>
+      <w:r>
+        <w:rPr>
+          <w:rFonts w:ascii="Verdana Pro" w:eastAsia="Verdana Pro" w:hAnsi="Verdana Pro" w:cs="Verdana Pro"/>
+          <w:sz w:val="22"/>
+          <w:szCs w:val="22"/>
+        </w:rPr>
+        <w:t>.</w:t>
+      </w:r>
+    </w:p>
+    <w:p>
+      <w:pPr>
+        <w:rPr>
+          <w:rFonts w:ascii="Verdana Pro" w:eastAsia="Verdana Pro" w:hAnsi="Verdana Pro" w:cs="Verdana Pro"/>
+          <w:sz w:val="22"/>
+          <w:szCs w:val="22"/>
+        </w:rPr>
+      </w:pPr>
+      <w:r>
+        <w:rPr>
+          <w:rFonts w:ascii="Verdana Pro" w:eastAsia="Verdana Pro" w:hAnsi="Verdana Pro" w:cs="Verdana Pro"/>
+          <w:sz w:val="22"/>
+          <w:szCs w:val="22"/>
+        </w:rPr>
+        <w:t>It has a defined grid and colour coded components that make up the cellular automaton.  Furthermore, a range of options to control the automaton and clearly explained.</w:t>
+      </w:r>
+    </w:p>
+    <w:p>
+      <w:pPr>
+        <w:rPr>
+          <w:rFonts w:ascii="Verdana Pro" w:eastAsia="Verdana Pro" w:hAnsi="Verdana Pro" w:cs="Verdana Pro"/>
+          <w:sz w:val="22"/>
+          <w:szCs w:val="22"/>
+        </w:rPr>
+      </w:pPr>
+      <w:r>
+        <w:rPr>
+          <w:rFonts w:ascii="Verdana Pro" w:eastAsia="Verdana Pro" w:hAnsi="Verdana Pro" w:cs="Verdana Pro"/>
+          <w:sz w:val="22"/>
+          <w:szCs w:val="22"/>
+        </w:rPr>
+        <w:t xml:space="preserve">This provides a great foundation for the structure of my cellular automaton in terms of signal transmission, however, it is very static in its structure which is not viable when trying to imitate an organic process. </w:t>
+      </w:r>
+      <w:r>
+        <w:rPr>
+          <w:rFonts w:ascii="Verdana Pro" w:eastAsia="Verdana Pro" w:hAnsi="Verdana Pro" w:cs="Verdana Pro"/>
+          <w:sz w:val="22"/>
+          <w:szCs w:val="22"/>
+        </w:rPr>
+        <w:br/>
+      </w:r>
+    </w:p>
+    <w:p>
+      <w:pPr>
+        <w:rPr>
+          <w:rFonts w:ascii="Verdana Pro" w:eastAsia="Verdana Pro" w:hAnsi="Verdana Pro" w:cs="Verdana Pro"/>
+          <w:sz w:val="22"/>
+          <w:szCs w:val="22"/>
+        </w:rPr>
+      </w:pPr>
+      <w:r>
+        <w:rPr>
+          <w:rFonts w:ascii="Verdana Pro" w:eastAsia="Verdana Pro" w:hAnsi="Verdana Pro" w:cs="Verdana Pro"/>
+          <w:sz w:val="22"/>
+          <w:szCs w:val="22"/>
+        </w:rPr>
+        <w:t xml:space="preserve"> In terms of design, it is well structured with clear distinct cells and colour coded. This eliminates any confusion when trying to understand the system which is a nice a nice ease of use features. As the design is minimal, I cannot point to any flaws. </w:t>
+      </w:r>
+    </w:p>
+    <w:p>
+      <w:pPr>
+        <w:rPr>
+          <w:rFonts w:ascii="Verdana Pro" w:eastAsia="Verdana Pro" w:hAnsi="Verdana Pro" w:cs="Verdana Pro"/>
+          <w:sz w:val="22"/>
+          <w:szCs w:val="22"/>
+        </w:rPr>
+      </w:pPr>
+      <w:r>
+        <w:rPr>
+          <w:rFonts w:ascii="Verdana Pro" w:eastAsia="Verdana Pro" w:hAnsi="Verdana Pro" w:cs="Verdana Pro"/>
+          <w:sz w:val="22"/>
+          <w:szCs w:val="22"/>
+        </w:rPr>
+        <w:t>Conway’s game of life (2D Cellular Automaton):</w:t>
+      </w:r>
+    </w:p>
+    <w:p>
+      <w:pPr>
+        <w:rPr>
+          <w:rFonts w:ascii="Verdana Pro" w:eastAsia="Verdana Pro" w:hAnsi="Verdana Pro" w:cs="Verdana Pro"/>
+          <w:sz w:val="22"/>
+          <w:szCs w:val="22"/>
+        </w:rPr>
+      </w:pPr>
+      <w:r>
+        <w:rPr>
+          <w:noProof/>
+        </w:rPr>
+        <w:drawing>
+          <wp:anchor distT="0" distB="0" distL="114300" distR="114300" simplePos="0" relativeHeight="251660288" behindDoc="0" locked="0" layoutInCell="1" allowOverlap="1" wp14:anchorId="3331768F" wp14:editId="16476934">
+            <wp:simplePos x="0" y="0"/>
+            <wp:positionH relativeFrom="margin">
+              <wp:align>left</wp:align>
+            </wp:positionH>
+            <wp:positionV relativeFrom="paragraph">
+              <wp:posOffset>878840</wp:posOffset>
+            </wp:positionV>
+            <wp:extent cx="2386965" cy="1710055"/>
+            <wp:effectExtent l="0" t="0" r="0" b="4445"/>
+            <wp:wrapThrough wrapText="bothSides">
+              <wp:wrapPolygon edited="0">
+                <wp:start x="0" y="0"/>
+                <wp:lineTo x="0" y="21416"/>
+                <wp:lineTo x="21376" y="21416"/>
+                <wp:lineTo x="21376" y="0"/>
+                <wp:lineTo x="0" y="0"/>
+              </wp:wrapPolygon>
+            </wp:wrapThrough>
+            <wp:docPr id="1561543425" name="Picture 3" descr="A black and white image of a black and white image of a black and white image of a black and white image of a black and white image of a black and white image of a black and&#10;&#10;Description automatically generated"/>
+            <wp:cNvGraphicFramePr>
+              <a:graphicFrameLocks xmlns:a="http://schemas.openxmlformats.org/drawingml/2006/main" noChangeAspect="1"/>
+            </wp:cNvGraphicFramePr>
+            <a:graphic xmlns:a="http://schemas.openxmlformats.org/drawingml/2006/main">
+              <a:graphicData uri="http://schemas.openxmlformats.org/drawingml/2006/picture">
+                <pic:pic xmlns:pic="http://schemas.openxmlformats.org/drawingml/2006/picture">
+                  <pic:nvPicPr>
+                    <pic:cNvPr id="1561543425" name="Picture 3" descr="A black and white image of a black and white image of a black and white image of a black and white image of a black and white image of a black and white image of a black and&#10;&#10;Description automatically generated"/>
+                    <pic:cNvPicPr>
+                      <a:picLocks noChangeAspect="1" noChangeArrowheads="1"/>
+                    </pic:cNvPicPr>
+                  </pic:nvPicPr>
+                  <pic:blipFill>
+                    <a:blip r:embed="rId15">
+                      <a:extLst>
+                        <a:ext uri="{28A0092B-C50C-407E-A947-70E740481C1C}">
+                          <a14:useLocalDpi xmlns:a14="http://schemas.microsoft.com/office/drawing/2010/main" val="0"/>
+                        </a:ext>
+                      </a:extLst>
+                    </a:blip>
+                    <a:srcRect/>
+                    <a:stretch>
+                      <a:fillRect/>
+                    </a:stretch>
+                  </pic:blipFill>
+                  <pic:spPr bwMode="auto">
+                    <a:xfrm>
+                      <a:off x="0" y="0"/>
+                      <a:ext cx="2386965" cy="1710055"/>
+                    </a:xfrm>
+                    <a:prstGeom prst="rect">
+                      <a:avLst/>
+                    </a:prstGeom>
+                    <a:noFill/>
+                    <a:ln>
+                      <a:noFill/>
+                    </a:ln>
+                  </pic:spPr>
+                </pic:pic>
+              </a:graphicData>
+            </a:graphic>
+          </wp:anchor>
+        </w:drawing>
+      </w:r>
+      <w:r>
+        <w:rPr>
+          <w:rFonts w:ascii="Verdana Pro" w:eastAsia="Verdana Pro" w:hAnsi="Verdana Pro" w:cs="Verdana Pro"/>
+          <w:sz w:val="22"/>
+          <w:szCs w:val="22"/>
+        </w:rPr>
+        <w:t>Conway’s game of life is the most well-known Cellular Automaton out there. It was devised by British Mathematician John Horton Conway in 1970. The player can create an initial configuration of live cells and let the grid take its course through generations.</w:t>
+      </w:r>
+    </w:p>
+    <w:p>
+      <w:pPr>
+        <w:rPr>
+          <w:rFonts w:ascii="Verdana Pro" w:eastAsia="Verdana Pro" w:hAnsi="Verdana Pro" w:cs="Verdana Pro"/>
+          <w:sz w:val="22"/>
+          <w:szCs w:val="22"/>
+        </w:rPr>
+      </w:pPr>
+      <w:r>
+        <w:rPr>
+          <w:rFonts w:ascii="Verdana Pro" w:eastAsia="Verdana Pro" w:hAnsi="Verdana Pro" w:cs="Verdana Pro"/>
+          <w:sz w:val="22"/>
+          <w:szCs w:val="22"/>
+        </w:rPr>
+        <w:t xml:space="preserve">The rules of this Cellular Automaton are as follows: </w:t>
+      </w:r>
+    </w:p>
+    <w:p>
+      <w:pPr>
+        <w:rPr>
+          <w:rFonts w:ascii="Verdana Pro" w:eastAsia="Verdana Pro" w:hAnsi="Verdana Pro" w:cs="Verdana Pro"/>
+          <w:sz w:val="22"/>
+          <w:szCs w:val="22"/>
+        </w:rPr>
+      </w:pPr>
+      <w:r>
+        <w:rPr>
+          <w:rFonts w:ascii="Verdana Pro" w:eastAsia="Verdana Pro" w:hAnsi="Verdana Pro" w:cs="Verdana Pro"/>
+          <w:sz w:val="22"/>
+          <w:szCs w:val="22"/>
+        </w:rPr>
+        <w:t>The cell can have two possible states, live or dead. This too follows “Moore’s neighbourhood”, as it interacts with its 8 cells.</w:t>
+      </w:r>
+    </w:p>
+    <w:p>
+      <w:pPr>
+        <w:rPr>
+          <w:rFonts w:ascii="Verdana Pro" w:eastAsia="Verdana Pro" w:hAnsi="Verdana Pro" w:cs="Verdana Pro"/>
+          <w:sz w:val="22"/>
+          <w:szCs w:val="22"/>
+        </w:rPr>
+      </w:pPr>
+    </w:p>
+    <w:p>
+      <w:pPr>
+        <w:rPr>
+          <w:rFonts w:ascii="Verdana Pro" w:eastAsia="Verdana Pro" w:hAnsi="Verdana Pro" w:cs="Verdana Pro"/>
+          <w:sz w:val="22"/>
+          <w:szCs w:val="22"/>
+        </w:rPr>
+      </w:pPr>
+    </w:p>
+    <w:p>
+      <w:pPr>
+        <w:rPr>
+          <w:rFonts w:ascii="Verdana Pro" w:eastAsia="Verdana Pro" w:hAnsi="Verdana Pro" w:cs="Verdana Pro"/>
+          <w:sz w:val="22"/>
+          <w:szCs w:val="22"/>
+        </w:rPr>
+      </w:pPr>
+      <w:r>
+        <w:rPr>
+          <w:rFonts w:ascii="Verdana Pro" w:eastAsia="Verdana Pro" w:hAnsi="Verdana Pro" w:cs="Verdana Pro"/>
+          <w:sz w:val="22"/>
+          <w:szCs w:val="22"/>
+        </w:rPr>
+        <w:t>In each generation, the state of the cells are determined by:</w:t>
+      </w:r>
+    </w:p>
+    <w:p>
+      <w:pPr>
+        <w:pStyle w:val="ListParagraph"/>
+        <w:numPr>
+          <w:ilvl w:val="0"/>
+          <w:numId w:val="9"/>
+        </w:numPr>
+        <w:rPr>
+          <w:rFonts w:ascii="Verdana Pro" w:eastAsia="Verdana Pro" w:hAnsi="Verdana Pro" w:cs="Verdana Pro"/>
+          <w:sz w:val="22"/>
+          <w:szCs w:val="22"/>
+        </w:rPr>
+      </w:pPr>
+      <w:r>
+        <w:rPr>
+          <w:rFonts w:ascii="Verdana Pro" w:eastAsia="Verdana Pro" w:hAnsi="Verdana Pro" w:cs="Verdana Pro"/>
+          <w:sz w:val="22"/>
+          <w:szCs w:val="22"/>
+        </w:rPr>
+        <w:t>If the cell has less than two live adjacent cells, it dies (underpopulation)</w:t>
+      </w:r>
+    </w:p>
+    <w:p>
+      <w:pPr>
+        <w:pStyle w:val="ListParagraph"/>
+        <w:numPr>
+          <w:ilvl w:val="0"/>
+          <w:numId w:val="9"/>
+        </w:numPr>
+        <w:rPr>
+          <w:rFonts w:ascii="Verdana Pro" w:eastAsia="Verdana Pro" w:hAnsi="Verdana Pro" w:cs="Verdana Pro"/>
+          <w:sz w:val="22"/>
+          <w:szCs w:val="22"/>
+        </w:rPr>
+      </w:pPr>
+      <w:r>
+        <w:rPr>
+          <w:rFonts w:ascii="Verdana Pro" w:eastAsia="Verdana Pro" w:hAnsi="Verdana Pro" w:cs="Verdana Pro"/>
+          <w:sz w:val="22"/>
+          <w:szCs w:val="22"/>
+        </w:rPr>
+        <w:t>If the cell has two or three live adjacent cells, it lives</w:t>
+      </w:r>
+    </w:p>
+    <w:p>
+      <w:pPr>
+        <w:pStyle w:val="ListParagraph"/>
+        <w:numPr>
+          <w:ilvl w:val="0"/>
+          <w:numId w:val="9"/>
+        </w:numPr>
+        <w:rPr>
+          <w:rFonts w:ascii="Verdana Pro" w:eastAsia="Verdana Pro" w:hAnsi="Verdana Pro" w:cs="Verdana Pro"/>
+          <w:sz w:val="22"/>
+          <w:szCs w:val="22"/>
+        </w:rPr>
+      </w:pPr>
+      <w:r>
+        <w:rPr>
+          <w:rFonts w:ascii="Verdana Pro" w:eastAsia="Verdana Pro" w:hAnsi="Verdana Pro" w:cs="Verdana Pro"/>
+          <w:sz w:val="22"/>
+          <w:szCs w:val="22"/>
+        </w:rPr>
+        <w:t>If the cell has more than three live adjacent cells, it dies (overpopulation)</w:t>
+      </w:r>
+    </w:p>
+    <w:p>
+      <w:pPr>
+        <w:pStyle w:val="ListParagraph"/>
+        <w:numPr>
+          <w:ilvl w:val="0"/>
+          <w:numId w:val="9"/>
+        </w:numPr>
+        <w:rPr>
+          <w:rFonts w:ascii="Verdana Pro" w:eastAsia="Verdana Pro" w:hAnsi="Verdana Pro" w:cs="Verdana Pro"/>
+          <w:sz w:val="22"/>
+          <w:szCs w:val="22"/>
+        </w:rPr>
+      </w:pPr>
+      <w:r>
+        <w:rPr>
+          <w:rFonts w:ascii="Verdana Pro" w:eastAsia="Verdana Pro" w:hAnsi="Verdana Pro" w:cs="Verdana Pro"/>
+          <w:sz w:val="22"/>
+          <w:szCs w:val="22"/>
+        </w:rPr>
+        <w:t>If a dead cell has three live adjacent cells, it turns alive (reproduction).</w:t>
+      </w:r>
+    </w:p>
+    <w:p>
+      <w:pPr>
+        <w:rPr>
+          <w:rFonts w:ascii="Verdana Pro" w:eastAsia="Verdana Pro" w:hAnsi="Verdana Pro" w:cs="Verdana Pro"/>
+          <w:sz w:val="22"/>
+          <w:szCs w:val="22"/>
+        </w:rPr>
+      </w:pPr>
+      <w:r>
+        <w:rPr>
+          <w:rFonts w:ascii="Verdana Pro" w:eastAsia="Verdana Pro" w:hAnsi="Verdana Pro" w:cs="Verdana Pro"/>
+          <w:sz w:val="22"/>
+          <w:szCs w:val="22"/>
+        </w:rPr>
+        <w:t>The rules applied to all cells simultaneously in each generation.</w:t>
+      </w:r>
+    </w:p>
+    <w:p>
+      <w:pPr>
+        <w:rPr>
+          <w:rFonts w:ascii="Verdana Pro" w:eastAsia="Verdana Pro" w:hAnsi="Verdana Pro" w:cs="Verdana Pro"/>
+          <w:sz w:val="22"/>
+          <w:szCs w:val="22"/>
+        </w:rPr>
+      </w:pPr>
+    </w:p>
+    <w:p>
+      <w:pPr>
+        <w:rPr>
+          <w:rFonts w:ascii="Verdana Pro" w:eastAsia="Verdana Pro" w:hAnsi="Verdana Pro" w:cs="Verdana Pro"/>
+          <w:sz w:val="22"/>
+          <w:szCs w:val="22"/>
+        </w:rPr>
+      </w:pPr>
+      <w:r>
+        <w:rPr>
+          <w:rFonts w:ascii="Verdana Pro" w:eastAsia="Verdana Pro" w:hAnsi="Verdana Pro" w:cs="Verdana Pro"/>
+          <w:sz w:val="22"/>
+          <w:szCs w:val="22"/>
+        </w:rPr>
+        <w:lastRenderedPageBreak/>
+        <w:t xml:space="preserve">A website providing a sandbox of this Cellular Automaton is: </w:t>
+      </w:r>
+      <w:hyperlink r:id="rId16" w:history="1">
+        <w:r>
+          <w:rPr>
+            <w:rStyle w:val="Hyperlink"/>
+            <w:rFonts w:ascii="Verdana Pro" w:eastAsia="Verdana Pro" w:hAnsi="Verdana Pro" w:cs="Verdana Pro"/>
+            <w:sz w:val="22"/>
+            <w:szCs w:val="22"/>
+          </w:rPr>
+          <w:t>https://conwaylife.com</w:t>
+        </w:r>
+      </w:hyperlink>
+      <w:r>
+        <w:rPr>
+          <w:rFonts w:ascii="Verdana Pro" w:eastAsia="Verdana Pro" w:hAnsi="Verdana Pro" w:cs="Verdana Pro"/>
+          <w:sz w:val="22"/>
+          <w:szCs w:val="22"/>
+        </w:rPr>
+        <w:t xml:space="preserve">. </w:t>
+      </w:r>
+    </w:p>
+    <w:p>
+      <w:pPr>
+        <w:rPr>
+          <w:rFonts w:ascii="Verdana Pro" w:eastAsia="Verdana Pro" w:hAnsi="Verdana Pro" w:cs="Verdana Pro"/>
+          <w:sz w:val="22"/>
+          <w:szCs w:val="22"/>
+        </w:rPr>
+      </w:pPr>
+      <w:r>
+        <w:rPr>
+          <w:rFonts w:ascii="Verdana Pro" w:eastAsia="Verdana Pro" w:hAnsi="Verdana Pro" w:cs="Verdana Pro"/>
+          <w:sz w:val="22"/>
+          <w:szCs w:val="22"/>
+        </w:rPr>
+        <w:drawing>
+          <wp:inline distT="0" distB="0" distL="0" distR="0" wp14:anchorId="08CFAC28" wp14:editId="45696218">
+            <wp:extent cx="5943600" cy="3622040"/>
+            <wp:effectExtent l="0" t="0" r="0" b="0"/>
+            <wp:docPr id="513397719" name="Picture 1" descr="A screenshot of a computer&#10;&#10;Description automatically generated"/>
+            <wp:cNvGraphicFramePr>
+              <a:graphicFrameLocks xmlns:a="http://schemas.openxmlformats.org/drawingml/2006/main" noChangeAspect="1"/>
+            </wp:cNvGraphicFramePr>
+            <a:graphic xmlns:a="http://schemas.openxmlformats.org/drawingml/2006/main">
+              <a:graphicData uri="http://schemas.openxmlformats.org/drawingml/2006/picture">
+                <pic:pic xmlns:pic="http://schemas.openxmlformats.org/drawingml/2006/picture">
+                  <pic:nvPicPr>
+                    <pic:cNvPr id="513397719" name="Picture 1" descr="A screenshot of a computer&#10;&#10;Description automatically generated"/>
+                    <pic:cNvPicPr/>
+                  </pic:nvPicPr>
+                  <pic:blipFill>
+                    <a:blip r:embed="rId17"/>
+                    <a:stretch>
+                      <a:fillRect/>
+                    </a:stretch>
+                  </pic:blipFill>
+                  <pic:spPr>
+                    <a:xfrm>
+                      <a:off x="0" y="0"/>
+                      <a:ext cx="5943600" cy="3622040"/>
+                    </a:xfrm>
+                    <a:prstGeom prst="rect">
+                      <a:avLst/>
+                    </a:prstGeom>
+                  </pic:spPr>
+                </pic:pic>
+              </a:graphicData>
+            </a:graphic>
+          </wp:inline>
+        </w:drawing>
+      </w:r>
+      <w:r>
+        <w:rPr>
+          <w:rFonts w:ascii="Verdana Pro" w:eastAsia="Verdana Pro" w:hAnsi="Verdana Pro" w:cs="Verdana Pro"/>
+          <w:sz w:val="22"/>
+          <w:szCs w:val="22"/>
+        </w:rPr>
+        <w:br w:type="textWrapping" w:clear="all"/>
+      </w:r>
+    </w:p>
+    <w:p>
+      <w:pPr>
+        <w:rPr>
+          <w:rFonts w:ascii="Verdana Pro" w:eastAsia="Verdana Pro" w:hAnsi="Verdana Pro" w:cs="Verdana Pro"/>
+          <w:sz w:val="22"/>
+          <w:szCs w:val="22"/>
+        </w:rPr>
+      </w:pPr>
+      <w:r>
+        <w:rPr>
+          <w:rFonts w:ascii="Verdana Pro" w:eastAsia="Verdana Pro" w:hAnsi="Verdana Pro" w:cs="Verdana Pro"/>
+          <w:sz w:val="22"/>
+          <w:szCs w:val="22"/>
+        </w:rPr>
+        <w:t>It provides many great ease of life features such as playback speeds for advancing through the generations, zoom, draw, etc. Making it very nice to use. However, the design is very harsh to eyes and is borderline uncomfortable to use.</w:t>
+      </w:r>
+    </w:p>
+    <w:p>
+      <w:pPr>
+        <w:rPr>
+          <w:rFonts w:ascii="Verdana Pro" w:eastAsia="Verdana Pro" w:hAnsi="Verdana Pro" w:cs="Verdana Pro"/>
+          <w:sz w:val="22"/>
+          <w:szCs w:val="22"/>
+        </w:rPr>
+      </w:pPr>
+    </w:p>
+    <w:p>
+      <w:pPr>
+        <w:rPr>
+          <w:rFonts w:ascii="Verdana Pro" w:eastAsia="Verdana Pro" w:hAnsi="Verdana Pro" w:cs="Verdana Pro"/>
+          <w:sz w:val="22"/>
+          <w:szCs w:val="22"/>
+        </w:rPr>
+      </w:pPr>
+      <w:r>
+        <w:rPr>
+          <w:rFonts w:ascii="Verdana Pro" w:eastAsia="Verdana Pro" w:hAnsi="Verdana Pro" w:cs="Verdana Pro"/>
+          <w:sz w:val="22"/>
+          <w:szCs w:val="22"/>
+        </w:rPr>
+        <w:t>Cellular Automata: What are they?</w:t>
+      </w:r>
+    </w:p>
+    <w:p>
+      <w:pPr>
+        <w:rPr>
+          <w:rFonts w:ascii="Verdana Pro" w:eastAsia="Verdana Pro" w:hAnsi="Verdana Pro" w:cs="Verdana Pro"/>
+          <w:sz w:val="22"/>
+          <w:szCs w:val="22"/>
+        </w:rPr>
+      </w:pPr>
+      <w:r>
+        <w:rPr>
+          <w:rFonts w:ascii="Verdana Pro" w:eastAsia="Verdana Pro" w:hAnsi="Verdana Pro" w:cs="Verdana Pro"/>
+          <w:sz w:val="22"/>
+          <w:szCs w:val="22"/>
+          <w:lang w:val="en-US"/>
+        </w:rPr>
+        <w:t>A complex system of many simple agents where when they work together they exhibit complex intelligent behavior.</w:t>
+      </w:r>
+    </w:p>
+    <w:p>
+      <w:pPr>
+        <w:rPr>
+          <w:rFonts w:ascii="Verdana Pro" w:eastAsia="Verdana Pro" w:hAnsi="Verdana Pro" w:cs="Verdana Pro"/>
+          <w:sz w:val="22"/>
+          <w:szCs w:val="22"/>
+        </w:rPr>
+      </w:pPr>
+    </w:p>
+    <w:p>
+      <w:pPr>
+        <w:rPr>
+          <w:rFonts w:ascii="Verdana Pro" w:eastAsia="Verdana Pro" w:hAnsi="Verdana Pro" w:cs="Verdana Pro"/>
+          <w:sz w:val="22"/>
+          <w:szCs w:val="22"/>
+        </w:rPr>
+      </w:pPr>
+    </w:p>
+    <w:p>
+      <w:pPr>
+        <w:rPr>
+          <w:rFonts w:ascii="Verdana Pro" w:eastAsia="Verdana Pro" w:hAnsi="Verdana Pro" w:cs="Verdana Pro"/>
+          <w:sz w:val="22"/>
+          <w:szCs w:val="22"/>
+        </w:rPr>
+      </w:pPr>
+    </w:p>
+    <w:p>
+      <w:pPr>
+        <w:rPr>
+          <w:rFonts w:ascii="Verdana Pro" w:eastAsia="Verdana Pro" w:hAnsi="Verdana Pro" w:cs="Verdana Pro"/>
+          <w:sz w:val="22"/>
+          <w:szCs w:val="22"/>
+        </w:rPr>
+      </w:pPr>
+    </w:p>
+    <w:p>
+      <w:pPr>
         <w:pStyle w:val="ListParagraph"/>
         <w:ind w:left="1080"/>
         <w:rPr>
@@ -3350,6 +5094,9 @@
     <w:p>
       <w:pPr>
         <w:pStyle w:val="ListParagraph"/>
+        <w:tabs>
+          <w:tab w:val="left" w:pos="4713"/>
+        </w:tabs>
         <w:ind w:left="1080"/>
         <w:rPr>
           <w:rFonts w:ascii="Verdana Pro" w:eastAsia="Verdana Pro" w:hAnsi="Verdana Pro" w:cs="Verdana Pro"/>
@@ -3357,6 +5104,14 @@
           <w:szCs w:val="22"/>
         </w:rPr>
       </w:pPr>
+      <w:r>
+        <w:rPr>
+          <w:rFonts w:ascii="Verdana Pro" w:eastAsia="Verdana Pro" w:hAnsi="Verdana Pro" w:cs="Verdana Pro"/>
+          <w:sz w:val="22"/>
+          <w:szCs w:val="22"/>
+        </w:rPr>
+        <w:tab/>
+      </w:r>
     </w:p>
     <w:p>
       <w:pPr>
@@ -3426,28 +5181,6 @@
     </w:p>
     <w:p>
       <w:pPr>
-        <w:pStyle w:val="ListParagraph"/>
-        <w:ind w:left="1080"/>
-        <w:rPr>
-          <w:rFonts w:ascii="Verdana Pro" w:eastAsia="Verdana Pro" w:hAnsi="Verdana Pro" w:cs="Verdana Pro"/>
-          <w:sz w:val="22"/>
-          <w:szCs w:val="22"/>
-        </w:rPr>
-      </w:pPr>
-    </w:p>
-    <w:p>
-      <w:pPr>
-        <w:pStyle w:val="ListParagraph"/>
-        <w:ind w:left="1080"/>
-        <w:rPr>
-          <w:rFonts w:ascii="Verdana Pro" w:eastAsia="Verdana Pro" w:hAnsi="Verdana Pro" w:cs="Verdana Pro"/>
-          <w:sz w:val="22"/>
-          <w:szCs w:val="22"/>
-        </w:rPr>
-      </w:pPr>
-    </w:p>
-    <w:p>
-      <w:pPr>
         <w:rPr>
           <w:rFonts w:ascii="Verdana Pro" w:eastAsia="Verdana Pro" w:hAnsi="Verdana Pro" w:cs="Verdana Pro"/>
           <w:sz w:val="22"/>
@@ -3648,7 +5381,7 @@
       </w:pPr>
     </w:p>
     <w:sectPr>
-      <w:footerReference w:type="default" r:id="rId11"/>
+      <w:footerReference w:type="default" r:id="rId18"/>
       <w:pgSz w:w="12240" w:h="15840"/>
       <w:pgMar w:top="1440" w:right="1440" w:bottom="1440" w:left="1440" w:header="720" w:footer="720" w:gutter="0"/>
       <w:cols w:space="720"/>
@@ -3700,7 +5433,6 @@
         <w:docPartUnique/>
       </w:docPartObj>
     </w:sdtPr>
-    <w:sdtEndPr/>
     <w:sdtContent>
       <w:p>
         <w:pPr>
@@ -3946,6 +5678,95 @@
     </w:lvl>
   </w:abstractNum>
   <w:abstractNum w:abstractNumId="2" w15:restartNumberingAfterBreak="0">
+    <w:nsid w:val="2787244D"/>
+    <w:multiLevelType w:val="hybridMultilevel"/>
+    <w:tmpl w:val="123E1F28"/>
+    <w:lvl w:ilvl="0" w:tplc="0809000F">
+      <w:start w:val="1"/>
+      <w:numFmt w:val="decimal"/>
+      <w:lvlText w:val="%1."/>
+      <w:lvlJc w:val="left"/>
+      <w:pPr>
+        <w:ind w:left="720" w:hanging="360"/>
+      </w:pPr>
+      <w:rPr>
+        <w:rFonts w:hint="default"/>
+      </w:rPr>
+    </w:lvl>
+    <w:lvl w:ilvl="1" w:tplc="08090019" w:tentative="1">
+      <w:start w:val="1"/>
+      <w:numFmt w:val="lowerLetter"/>
+      <w:lvlText w:val="%2."/>
+      <w:lvlJc w:val="left"/>
+      <w:pPr>
+        <w:ind w:left="1440" w:hanging="360"/>
+      </w:pPr>
+    </w:lvl>
+    <w:lvl w:ilvl="2" w:tplc="0809001B" w:tentative="1">
+      <w:start w:val="1"/>
+      <w:numFmt w:val="lowerRoman"/>
+      <w:lvlText w:val="%3."/>
+      <w:lvlJc w:val="right"/>
+      <w:pPr>
+        <w:ind w:left="2160" w:hanging="180"/>
+      </w:pPr>
+    </w:lvl>
+    <w:lvl w:ilvl="3" w:tplc="0809000F" w:tentative="1">
+      <w:start w:val="1"/>
+      <w:numFmt w:val="decimal"/>
+      <w:lvlText w:val="%4."/>
+      <w:lvlJc w:val="left"/>
+      <w:pPr>
+        <w:ind w:left="2880" w:hanging="360"/>
+      </w:pPr>
+    </w:lvl>
+    <w:lvl w:ilvl="4" w:tplc="08090019" w:tentative="1">
+      <w:start w:val="1"/>
+      <w:numFmt w:val="lowerLetter"/>
+      <w:lvlText w:val="%5."/>
+      <w:lvlJc w:val="left"/>
+      <w:pPr>
+        <w:ind w:left="3600" w:hanging="360"/>
+      </w:pPr>
+    </w:lvl>
+    <w:lvl w:ilvl="5" w:tplc="0809001B" w:tentative="1">
+      <w:start w:val="1"/>
+      <w:numFmt w:val="lowerRoman"/>
+      <w:lvlText w:val="%6."/>
+      <w:lvlJc w:val="right"/>
+      <w:pPr>
+        <w:ind w:left="4320" w:hanging="180"/>
+      </w:pPr>
+    </w:lvl>
+    <w:lvl w:ilvl="6" w:tplc="0809000F" w:tentative="1">
+      <w:start w:val="1"/>
+      <w:numFmt w:val="decimal"/>
+      <w:lvlText w:val="%7."/>
+      <w:lvlJc w:val="left"/>
+      <w:pPr>
+        <w:ind w:left="5040" w:hanging="360"/>
+      </w:pPr>
+    </w:lvl>
+    <w:lvl w:ilvl="7" w:tplc="08090019" w:tentative="1">
+      <w:start w:val="1"/>
+      <w:numFmt w:val="lowerLetter"/>
+      <w:lvlText w:val="%8."/>
+      <w:lvlJc w:val="left"/>
+      <w:pPr>
+        <w:ind w:left="5760" w:hanging="360"/>
+      </w:pPr>
+    </w:lvl>
+    <w:lvl w:ilvl="8" w:tplc="0809001B" w:tentative="1">
+      <w:start w:val="1"/>
+      <w:numFmt w:val="lowerRoman"/>
+      <w:lvlText w:val="%9."/>
+      <w:lvlJc w:val="right"/>
+      <w:pPr>
+        <w:ind w:left="6480" w:hanging="180"/>
+      </w:pPr>
+    </w:lvl>
+  </w:abstractNum>
+  <w:abstractNum w:abstractNumId="3" w15:restartNumberingAfterBreak="0">
     <w:nsid w:val="338708D5"/>
     <w:multiLevelType w:val="hybridMultilevel"/>
     <w:tmpl w:val="7D8609B8"/>
@@ -4034,7 +5855,322 @@
       </w:pPr>
     </w:lvl>
   </w:abstractNum>
-  <w:abstractNum w:abstractNumId="3" w15:restartNumberingAfterBreak="0">
+  <w:abstractNum w:abstractNumId="4" w15:restartNumberingAfterBreak="0">
+    <w:nsid w:val="39505EF8"/>
+    <w:multiLevelType w:val="hybridMultilevel"/>
+    <w:tmpl w:val="203CFA6A"/>
+    <w:lvl w:ilvl="0" w:tplc="0809000F">
+      <w:start w:val="1"/>
+      <w:numFmt w:val="decimal"/>
+      <w:lvlText w:val="%1."/>
+      <w:lvlJc w:val="left"/>
+      <w:pPr>
+        <w:ind w:left="720" w:hanging="360"/>
+      </w:pPr>
+      <w:rPr>
+        <w:rFonts w:hint="default"/>
+      </w:rPr>
+    </w:lvl>
+    <w:lvl w:ilvl="1" w:tplc="08090019" w:tentative="1">
+      <w:start w:val="1"/>
+      <w:numFmt w:val="lowerLetter"/>
+      <w:lvlText w:val="%2."/>
+      <w:lvlJc w:val="left"/>
+      <w:pPr>
+        <w:ind w:left="1440" w:hanging="360"/>
+      </w:pPr>
+    </w:lvl>
+    <w:lvl w:ilvl="2" w:tplc="0809001B" w:tentative="1">
+      <w:start w:val="1"/>
+      <w:numFmt w:val="lowerRoman"/>
+      <w:lvlText w:val="%3."/>
+      <w:lvlJc w:val="right"/>
+      <w:pPr>
+        <w:ind w:left="2160" w:hanging="180"/>
+      </w:pPr>
+    </w:lvl>
+    <w:lvl w:ilvl="3" w:tplc="0809000F" w:tentative="1">
+      <w:start w:val="1"/>
+      <w:numFmt w:val="decimal"/>
+      <w:lvlText w:val="%4."/>
+      <w:lvlJc w:val="left"/>
+      <w:pPr>
+        <w:ind w:left="2880" w:hanging="360"/>
+      </w:pPr>
+    </w:lvl>
+    <w:lvl w:ilvl="4" w:tplc="08090019" w:tentative="1">
+      <w:start w:val="1"/>
+      <w:numFmt w:val="lowerLetter"/>
+      <w:lvlText w:val="%5."/>
+      <w:lvlJc w:val="left"/>
+      <w:pPr>
+        <w:ind w:left="3600" w:hanging="360"/>
+      </w:pPr>
+    </w:lvl>
+    <w:lvl w:ilvl="5" w:tplc="0809001B" w:tentative="1">
+      <w:start w:val="1"/>
+      <w:numFmt w:val="lowerRoman"/>
+      <w:lvlText w:val="%6."/>
+      <w:lvlJc w:val="right"/>
+      <w:pPr>
+        <w:ind w:left="4320" w:hanging="180"/>
+      </w:pPr>
+    </w:lvl>
+    <w:lvl w:ilvl="6" w:tplc="0809000F" w:tentative="1">
+      <w:start w:val="1"/>
+      <w:numFmt w:val="decimal"/>
+      <w:lvlText w:val="%7."/>
+      <w:lvlJc w:val="left"/>
+      <w:pPr>
+        <w:ind w:left="5040" w:hanging="360"/>
+      </w:pPr>
+    </w:lvl>
+    <w:lvl w:ilvl="7" w:tplc="08090019" w:tentative="1">
+      <w:start w:val="1"/>
+      <w:numFmt w:val="lowerLetter"/>
+      <w:lvlText w:val="%8."/>
+      <w:lvlJc w:val="left"/>
+      <w:pPr>
+        <w:ind w:left="5760" w:hanging="360"/>
+      </w:pPr>
+    </w:lvl>
+    <w:lvl w:ilvl="8" w:tplc="0809001B" w:tentative="1">
+      <w:start w:val="1"/>
+      <w:numFmt w:val="lowerRoman"/>
+      <w:lvlText w:val="%9."/>
+      <w:lvlJc w:val="right"/>
+      <w:pPr>
+        <w:ind w:left="6480" w:hanging="180"/>
+      </w:pPr>
+    </w:lvl>
+  </w:abstractNum>
+  <w:abstractNum w:abstractNumId="5" w15:restartNumberingAfterBreak="0">
+    <w:nsid w:val="4F331CE9"/>
+    <w:multiLevelType w:val="hybridMultilevel"/>
+    <w:tmpl w:val="5130FDB6"/>
+    <w:lvl w:ilvl="0" w:tplc="CECC1E14">
+      <w:start w:val="3"/>
+      <w:numFmt w:val="bullet"/>
+      <w:lvlText w:val="-"/>
+      <w:lvlJc w:val="left"/>
+      <w:pPr>
+        <w:ind w:left="435" w:hanging="360"/>
+      </w:pPr>
+      <w:rPr>
+        <w:rFonts w:ascii="Verdana Pro" w:eastAsia="Verdana Pro" w:hAnsi="Verdana Pro" w:cs="Verdana Pro" w:hint="default"/>
+      </w:rPr>
+    </w:lvl>
+    <w:lvl w:ilvl="1" w:tplc="08090003" w:tentative="1">
+      <w:start w:val="1"/>
+      <w:numFmt w:val="bullet"/>
+      <w:lvlText w:val="o"/>
+      <w:lvlJc w:val="left"/>
+      <w:pPr>
+        <w:ind w:left="1155" w:hanging="360"/>
+      </w:pPr>
+      <w:rPr>
+        <w:rFonts w:ascii="Courier New" w:hAnsi="Courier New" w:cs="Courier New" w:hint="default"/>
+      </w:rPr>
+    </w:lvl>
+    <w:lvl w:ilvl="2" w:tplc="08090005" w:tentative="1">
+      <w:start w:val="1"/>
+      <w:numFmt w:val="bullet"/>
+      <w:lvlText w:val=""/>
+      <w:lvlJc w:val="left"/>
+      <w:pPr>
+        <w:ind w:left="1875" w:hanging="360"/>
+      </w:pPr>
+      <w:rPr>
+        <w:rFonts w:ascii="Wingdings" w:hAnsi="Wingdings" w:hint="default"/>
+      </w:rPr>
+    </w:lvl>
+    <w:lvl w:ilvl="3" w:tplc="08090001" w:tentative="1">
+      <w:start w:val="1"/>
+      <w:numFmt w:val="bullet"/>
+      <w:lvlText w:val=""/>
+      <w:lvlJc w:val="left"/>
+      <w:pPr>
+        <w:ind w:left="2595" w:hanging="360"/>
+      </w:pPr>
+      <w:rPr>
+        <w:rFonts w:ascii="Symbol" w:hAnsi="Symbol" w:hint="default"/>
+      </w:rPr>
+    </w:lvl>
+    <w:lvl w:ilvl="4" w:tplc="08090003" w:tentative="1">
+      <w:start w:val="1"/>
+      <w:numFmt w:val="bullet"/>
+      <w:lvlText w:val="o"/>
+      <w:lvlJc w:val="left"/>
+      <w:pPr>
+        <w:ind w:left="3315" w:hanging="360"/>
+      </w:pPr>
+      <w:rPr>
+        <w:rFonts w:ascii="Courier New" w:hAnsi="Courier New" w:cs="Courier New" w:hint="default"/>
+      </w:rPr>
+    </w:lvl>
+    <w:lvl w:ilvl="5" w:tplc="08090005" w:tentative="1">
+      <w:start w:val="1"/>
+      <w:numFmt w:val="bullet"/>
+      <w:lvlText w:val=""/>
+      <w:lvlJc w:val="left"/>
+      <w:pPr>
+        <w:ind w:left="4035" w:hanging="360"/>
+      </w:pPr>
+      <w:rPr>
+        <w:rFonts w:ascii="Wingdings" w:hAnsi="Wingdings" w:hint="default"/>
+      </w:rPr>
+    </w:lvl>
+    <w:lvl w:ilvl="6" w:tplc="08090001" w:tentative="1">
+      <w:start w:val="1"/>
+      <w:numFmt w:val="bullet"/>
+      <w:lvlText w:val=""/>
+      <w:lvlJc w:val="left"/>
+      <w:pPr>
+        <w:ind w:left="4755" w:hanging="360"/>
+      </w:pPr>
+      <w:rPr>
+        <w:rFonts w:ascii="Symbol" w:hAnsi="Symbol" w:hint="default"/>
+      </w:rPr>
+    </w:lvl>
+    <w:lvl w:ilvl="7" w:tplc="08090003" w:tentative="1">
+      <w:start w:val="1"/>
+      <w:numFmt w:val="bullet"/>
+      <w:lvlText w:val="o"/>
+      <w:lvlJc w:val="left"/>
+      <w:pPr>
+        <w:ind w:left="5475" w:hanging="360"/>
+      </w:pPr>
+      <w:rPr>
+        <w:rFonts w:ascii="Courier New" w:hAnsi="Courier New" w:cs="Courier New" w:hint="default"/>
+      </w:rPr>
+    </w:lvl>
+    <w:lvl w:ilvl="8" w:tplc="08090005" w:tentative="1">
+      <w:start w:val="1"/>
+      <w:numFmt w:val="bullet"/>
+      <w:lvlText w:val=""/>
+      <w:lvlJc w:val="left"/>
+      <w:pPr>
+        <w:ind w:left="6195" w:hanging="360"/>
+      </w:pPr>
+      <w:rPr>
+        <w:rFonts w:ascii="Wingdings" w:hAnsi="Wingdings" w:hint="default"/>
+      </w:rPr>
+    </w:lvl>
+  </w:abstractNum>
+  <w:abstractNum w:abstractNumId="6" w15:restartNumberingAfterBreak="0">
+    <w:nsid w:val="51A27683"/>
+    <w:multiLevelType w:val="hybridMultilevel"/>
+    <w:tmpl w:val="D6504972"/>
+    <w:lvl w:ilvl="0" w:tplc="83C8216E">
+      <w:start w:val="3"/>
+      <w:numFmt w:val="bullet"/>
+      <w:lvlText w:val="-"/>
+      <w:lvlJc w:val="left"/>
+      <w:pPr>
+        <w:ind w:left="720" w:hanging="360"/>
+      </w:pPr>
+      <w:rPr>
+        <w:rFonts w:ascii="Verdana Pro" w:eastAsia="Verdana Pro" w:hAnsi="Verdana Pro" w:cs="Verdana Pro" w:hint="default"/>
+      </w:rPr>
+    </w:lvl>
+    <w:lvl w:ilvl="1" w:tplc="08090003" w:tentative="1">
+      <w:start w:val="1"/>
+      <w:numFmt w:val="bullet"/>
+      <w:lvlText w:val="o"/>
+      <w:lvlJc w:val="left"/>
+      <w:pPr>
+        <w:ind w:left="1440" w:hanging="360"/>
+      </w:pPr>
+      <w:rPr>
+        <w:rFonts w:ascii="Courier New" w:hAnsi="Courier New" w:cs="Courier New" w:hint="default"/>
+      </w:rPr>
+    </w:lvl>
+    <w:lvl w:ilvl="2" w:tplc="08090005" w:tentative="1">
+      <w:start w:val="1"/>
+      <w:numFmt w:val="bullet"/>
+      <w:lvlText w:val=""/>
+      <w:lvlJc w:val="left"/>
+      <w:pPr>
+        <w:ind w:left="2160" w:hanging="360"/>
+      </w:pPr>
+      <w:rPr>
+        <w:rFonts w:ascii="Wingdings" w:hAnsi="Wingdings" w:hint="default"/>
+      </w:rPr>
+    </w:lvl>
+    <w:lvl w:ilvl="3" w:tplc="08090001" w:tentative="1">
+      <w:start w:val="1"/>
+      <w:numFmt w:val="bullet"/>
+      <w:lvlText w:val=""/>
+      <w:lvlJc w:val="left"/>
+      <w:pPr>
+        <w:ind w:left="2880" w:hanging="360"/>
+      </w:pPr>
+      <w:rPr>
+        <w:rFonts w:ascii="Symbol" w:hAnsi="Symbol" w:hint="default"/>
+      </w:rPr>
+    </w:lvl>
+    <w:lvl w:ilvl="4" w:tplc="08090003" w:tentative="1">
+      <w:start w:val="1"/>
+      <w:numFmt w:val="bullet"/>
+      <w:lvlText w:val="o"/>
+      <w:lvlJc w:val="left"/>
+      <w:pPr>
+        <w:ind w:left="3600" w:hanging="360"/>
+      </w:pPr>
+      <w:rPr>
+        <w:rFonts w:ascii="Courier New" w:hAnsi="Courier New" w:cs="Courier New" w:hint="default"/>
+      </w:rPr>
+    </w:lvl>
+    <w:lvl w:ilvl="5" w:tplc="08090005" w:tentative="1">
+      <w:start w:val="1"/>
+      <w:numFmt w:val="bullet"/>
+      <w:lvlText w:val=""/>
+      <w:lvlJc w:val="left"/>
+      <w:pPr>
+        <w:ind w:left="4320" w:hanging="360"/>
+      </w:pPr>
+      <w:rPr>
+        <w:rFonts w:ascii="Wingdings" w:hAnsi="Wingdings" w:hint="default"/>
+      </w:rPr>
+    </w:lvl>
+    <w:lvl w:ilvl="6" w:tplc="08090001" w:tentative="1">
+      <w:start w:val="1"/>
+      <w:numFmt w:val="bullet"/>
+      <w:lvlText w:val=""/>
+      <w:lvlJc w:val="left"/>
+      <w:pPr>
+        <w:ind w:left="5040" w:hanging="360"/>
+      </w:pPr>
+      <w:rPr>
+        <w:rFonts w:ascii="Symbol" w:hAnsi="Symbol" w:hint="default"/>
+      </w:rPr>
+    </w:lvl>
+    <w:lvl w:ilvl="7" w:tplc="08090003" w:tentative="1">
+      <w:start w:val="1"/>
+      <w:numFmt w:val="bullet"/>
+      <w:lvlText w:val="o"/>
+      <w:lvlJc w:val="left"/>
+      <w:pPr>
+        <w:ind w:left="5760" w:hanging="360"/>
+      </w:pPr>
+      <w:rPr>
+        <w:rFonts w:ascii="Courier New" w:hAnsi="Courier New" w:cs="Courier New" w:hint="default"/>
+      </w:rPr>
+    </w:lvl>
+    <w:lvl w:ilvl="8" w:tplc="08090005" w:tentative="1">
+      <w:start w:val="1"/>
+      <w:numFmt w:val="bullet"/>
+      <w:lvlText w:val=""/>
+      <w:lvlJc w:val="left"/>
+      <w:pPr>
+        <w:ind w:left="6480" w:hanging="360"/>
+      </w:pPr>
+      <w:rPr>
+        <w:rFonts w:ascii="Wingdings" w:hAnsi="Wingdings" w:hint="default"/>
+      </w:rPr>
+    </w:lvl>
+  </w:abstractNum>
+  <w:abstractNum w:abstractNumId="7" w15:restartNumberingAfterBreak="0">
     <w:nsid w:val="58016A87"/>
     <w:multiLevelType w:val="hybridMultilevel"/>
     <w:tmpl w:val="D892E10A"/>
@@ -4123,7 +6259,7 @@
       </w:pPr>
     </w:lvl>
   </w:abstractNum>
-  <w:abstractNum w:abstractNumId="4" w15:restartNumberingAfterBreak="0">
+  <w:abstractNum w:abstractNumId="8" w15:restartNumberingAfterBreak="0">
     <w:nsid w:val="79297337"/>
     <w:multiLevelType w:val="hybridMultilevel"/>
     <w:tmpl w:val="BFDC1044"/>
@@ -4216,15 +6352,27 @@
     <w:abstractNumId w:val="0"/>
   </w:num>
   <w:num w:numId="2" w16cid:durableId="108210084">
-    <w:abstractNumId w:val="3"/>
+    <w:abstractNumId w:val="7"/>
   </w:num>
   <w:num w:numId="3" w16cid:durableId="1539466938">
-    <w:abstractNumId w:val="4"/>
+    <w:abstractNumId w:val="8"/>
   </w:num>
   <w:num w:numId="4" w16cid:durableId="104812601">
     <w:abstractNumId w:val="1"/>
   </w:num>
   <w:num w:numId="5" w16cid:durableId="387991831">
+    <w:abstractNumId w:val="3"/>
+  </w:num>
+  <w:num w:numId="6" w16cid:durableId="611978761">
+    <w:abstractNumId w:val="4"/>
+  </w:num>
+  <w:num w:numId="7" w16cid:durableId="572668467">
+    <w:abstractNumId w:val="5"/>
+  </w:num>
+  <w:num w:numId="8" w16cid:durableId="106580561">
+    <w:abstractNumId w:val="6"/>
+  </w:num>
+  <w:num w:numId="9" w16cid:durableId="112094088">
     <w:abstractNumId w:val="2"/>
   </w:num>
 </w:numbering>
@@ -4817,7 +6965,6 @@
   <w:style w:type="character" w:default="1" w:styleId="DefaultParagraphFont">
     <w:name w:val="Default Paragraph Font"/>
     <w:uiPriority w:val="1"/>
-    <w:semiHidden/>
     <w:unhideWhenUsed/>
   </w:style>
   <w:style w:type="table" w:default="1" w:styleId="TableNormal">
@@ -5237,6 +7384,43 @@
       <w:contextualSpacing/>
     </w:pPr>
   </w:style>
+  <w:style w:type="paragraph" w:styleId="NormalWeb">
+    <w:name w:val="Normal (Web)"/>
+    <w:basedOn w:val="Normal"/>
+    <w:uiPriority w:val="99"/>
+    <w:unhideWhenUsed/>
+    <w:rsid w:val="00F6382A"/>
+    <w:pPr>
+      <w:spacing w:before="100" w:beforeAutospacing="1" w:after="100" w:afterAutospacing="1" w:line="240" w:lineRule="auto"/>
+    </w:pPr>
+    <w:rPr>
+      <w:rFonts w:ascii="Times New Roman" w:eastAsia="Times New Roman" w:hAnsi="Times New Roman" w:cs="Times New Roman"/>
+      <w:lang w:eastAsia="en-GB"/>
+    </w:rPr>
+  </w:style>
+  <w:style w:type="character" w:styleId="Hyperlink">
+    <w:name w:val="Hyperlink"/>
+    <w:basedOn w:val="DefaultParagraphFont"/>
+    <w:uiPriority w:val="99"/>
+    <w:unhideWhenUsed/>
+    <w:rsid w:val="00C269DC"/>
+    <w:rPr>
+      <w:color w:val="467886" w:themeColor="hyperlink"/>
+      <w:u w:val="single"/>
+    </w:rPr>
+  </w:style>
+  <w:style w:type="character" w:styleId="UnresolvedMention">
+    <w:name w:val="Unresolved Mention"/>
+    <w:basedOn w:val="DefaultParagraphFont"/>
+    <w:uiPriority w:val="99"/>
+    <w:semiHidden/>
+    <w:unhideWhenUsed/>
+    <w:rsid w:val="00C269DC"/>
+    <w:rPr>
+      <w:color w:val="605E5C"/>
+      <w:shd w:val="clear" w:color="auto" w:fill="E1DFDD"/>
+    </w:rPr>
+  </w:style>
 </w:styles>
 </file>
 
@@ -5502,23 +7686,10 @@
 </file>
 
 <file path=customXml/item1.xml><?xml version="1.0" encoding="utf-8"?>
-<p:properties xmlns:p="http://schemas.microsoft.com/office/2006/metadata/properties" xmlns:xsi="http://www.w3.org/2001/XMLSchema-instance" xmlns:pc="http://schemas.microsoft.com/office/infopath/2007/PartnerControls">
-  <documentManagement>
-    <_activity xmlns="4e7ca0aa-8354-4969-827f-255b864d47d0" xsi:nil="true"/>
-  </documentManagement>
-</p:properties>
+<b:Sources xmlns:b="http://schemas.openxmlformats.org/officeDocument/2006/bibliography" xmlns="http://schemas.openxmlformats.org/officeDocument/2006/bibliography" SelectedStyle="\APASixthEditionOfficeOnline.xsl" StyleName="APA" Version="6"/>
 </file>
 
 <file path=customXml/item2.xml><?xml version="1.0" encoding="utf-8"?>
-<?mso-contentType ?>
-<FormTemplates xmlns="http://schemas.microsoft.com/sharepoint/v3/contenttype/forms">
-  <Display>DocumentLibraryForm</Display>
-  <Edit>DocumentLibraryForm</Edit>
-  <New>DocumentLibraryForm</New>
-</FormTemplates>
-</file>
-
-<file path=customXml/item3.xml><?xml version="1.0" encoding="utf-8"?>
 <ct:contentTypeSchema xmlns:ct="http://schemas.microsoft.com/office/2006/metadata/contentType" xmlns:ma="http://schemas.microsoft.com/office/2006/metadata/properties/metaAttributes" ct:_="" ma:_="" ma:contentTypeName="Document" ma:contentTypeID="0x01010059FE1E84978B554ABC16C2C15435DFBE" ma:contentTypeVersion="14" ma:contentTypeDescription="Create a new document." ma:contentTypeScope="" ma:versionID="6c19b225b5f5e7b62b2b9e5f9eb1d627">
   <xsd:schema xmlns:xsd="http://www.w3.org/2001/XMLSchema" xmlns:xs="http://www.w3.org/2001/XMLSchema" xmlns:p="http://schemas.microsoft.com/office/2006/metadata/properties" xmlns:ns3="4e7ca0aa-8354-4969-827f-255b864d47d0" xmlns:ns4="b634b3c8-c32c-43c1-bd48-f0a5ad9f8682" targetNamespace="http://schemas.microsoft.com/office/2006/metadata/properties" ma:root="true" ma:fieldsID="b8315354f3c90ddbb8679ab420795333" ns3:_="" ns4:_="">
     <xsd:import namespace="4e7ca0aa-8354-4969-827f-255b864d47d0"/>
@@ -5745,36 +7916,32 @@
 </ct:contentTypeSchema>
 </file>
 
+<file path=customXml/item3.xml><?xml version="1.0" encoding="utf-8"?>
+<?mso-contentType ?>
+<FormTemplates xmlns="http://schemas.microsoft.com/sharepoint/v3/contenttype/forms">
+  <Display>DocumentLibraryForm</Display>
+  <Edit>DocumentLibraryForm</Edit>
+  <New>DocumentLibraryForm</New>
+</FormTemplates>
+</file>
+
 <file path=customXml/item4.xml><?xml version="1.0" encoding="utf-8"?>
-<b:Sources xmlns:b="http://schemas.openxmlformats.org/officeDocument/2006/bibliography" xmlns="http://schemas.openxmlformats.org/officeDocument/2006/bibliography" SelectedStyle="\APASixthEditionOfficeOnline.xsl" StyleName="APA" Version="6"/>
+<p:properties xmlns:p="http://schemas.microsoft.com/office/2006/metadata/properties" xmlns:xsi="http://www.w3.org/2001/XMLSchema-instance" xmlns:pc="http://schemas.microsoft.com/office/infopath/2007/PartnerControls">
+  <documentManagement>
+    <_activity xmlns="4e7ca0aa-8354-4969-827f-255b864d47d0" xsi:nil="true"/>
+  </documentManagement>
+</p:properties>
 </file>
 
 <file path=customXml/itemProps1.xml><?xml version="1.0" encoding="utf-8"?>
-<ds:datastoreItem xmlns:ds="http://schemas.openxmlformats.org/officeDocument/2006/customXml" ds:itemID="{068F9163-5A22-4EF0-BF62-07862608A580}">
+<ds:datastoreItem xmlns:ds="http://schemas.openxmlformats.org/officeDocument/2006/customXml" ds:itemID="{713AD9E7-2EEC-4597-98A7-D5424660F83C}">
   <ds:schemaRefs>
-    <ds:schemaRef ds:uri="http://schemas.microsoft.com/office/infopath/2007/PartnerControls"/>
-    <ds:schemaRef ds:uri="http://schemas.microsoft.com/office/2006/documentManagement/types"/>
-    <ds:schemaRef ds:uri="http://purl.org/dc/elements/1.1/"/>
-    <ds:schemaRef ds:uri="http://www.w3.org/XML/1998/namespace"/>
-    <ds:schemaRef ds:uri="http://purl.org/dc/dcmitype/"/>
-    <ds:schemaRef ds:uri="http://purl.org/dc/terms/"/>
-    <ds:schemaRef ds:uri="http://schemas.microsoft.com/office/2006/metadata/properties"/>
-    <ds:schemaRef ds:uri="http://schemas.openxmlformats.org/package/2006/metadata/core-properties"/>
-    <ds:schemaRef ds:uri="b634b3c8-c32c-43c1-bd48-f0a5ad9f8682"/>
-    <ds:schemaRef ds:uri="4e7ca0aa-8354-4969-827f-255b864d47d0"/>
+    <ds:schemaRef ds:uri="http://schemas.openxmlformats.org/officeDocument/2006/bibliography"/>
   </ds:schemaRefs>
 </ds:datastoreItem>
 </file>
 
 <file path=customXml/itemProps2.xml><?xml version="1.0" encoding="utf-8"?>
-<ds:datastoreItem xmlns:ds="http://schemas.openxmlformats.org/officeDocument/2006/customXml" ds:itemID="{D8BCDF8E-8027-40FC-AF1F-ED428765F37D}">
-  <ds:schemaRefs>
-    <ds:schemaRef ds:uri="http://schemas.microsoft.com/sharepoint/v3/contenttype/forms"/>
-  </ds:schemaRefs>
-</ds:datastoreItem>
-</file>
-
-<file path=customXml/itemProps3.xml><?xml version="1.0" encoding="utf-8"?>
 <ds:datastoreItem xmlns:ds="http://schemas.openxmlformats.org/officeDocument/2006/customXml" ds:itemID="{F73E8C72-6747-4069-B67C-80722779C407}">
   <ds:schemaRefs>
     <ds:schemaRef ds:uri="http://schemas.microsoft.com/office/2006/metadata/contentType"/>
@@ -5793,10 +7960,20 @@
 </ds:datastoreItem>
 </file>
 
+<file path=customXml/itemProps3.xml><?xml version="1.0" encoding="utf-8"?>
+<ds:datastoreItem xmlns:ds="http://schemas.openxmlformats.org/officeDocument/2006/customXml" ds:itemID="{D8BCDF8E-8027-40FC-AF1F-ED428765F37D}">
+  <ds:schemaRefs>
+    <ds:schemaRef ds:uri="http://schemas.microsoft.com/sharepoint/v3/contenttype/forms"/>
+  </ds:schemaRefs>
+</ds:datastoreItem>
+</file>
+
 <file path=customXml/itemProps4.xml><?xml version="1.0" encoding="utf-8"?>
-<ds:datastoreItem xmlns:ds="http://schemas.openxmlformats.org/officeDocument/2006/customXml" ds:itemID="{713AD9E7-2EEC-4597-98A7-D5424660F83C}">
+<ds:datastoreItem xmlns:ds="http://schemas.openxmlformats.org/officeDocument/2006/customXml" ds:itemID="{068F9163-5A22-4EF0-BF62-07862608A580}">
   <ds:schemaRefs>
-    <ds:schemaRef ds:uri="http://schemas.openxmlformats.org/officeDocument/2006/bibliography"/>
+    <ds:schemaRef ds:uri="http://schemas.microsoft.com/office/2006/metadata/properties"/>
+    <ds:schemaRef ds:uri="http://schemas.microsoft.com/office/infopath/2007/PartnerControls"/>
+    <ds:schemaRef ds:uri="4e7ca0aa-8354-4969-827f-255b864d47d0"/>
   </ds:schemaRefs>
 </ds:datastoreItem>
 </file>
</xml_diff>

<commit_message>
much more reasearch done, i might kms :)
</commit_message>
<xml_diff>
--- a/OCR Computer Science Project.docx
+++ b/OCR Computer Science Project.docx
@@ -800,15 +800,33 @@
           <w:sz w:val="22"/>
           <w:szCs w:val="22"/>
         </w:rPr>
-        <w:t>transmitter; it will be the neurons connec</w:t>
-      </w:r>
-      <w:r>
-        <w:rPr>
-          <w:rFonts w:ascii="Verdana Pro" w:eastAsia="Verdana Pro" w:hAnsi="Verdana Pro" w:cs="Verdana Pro"/>
-          <w:sz w:val="22"/>
-          <w:szCs w:val="22"/>
-        </w:rPr>
-        <w:t xml:space="preserve">ting together, a railroad per </w:t>
+        <w:t xml:space="preserve">transmitter; it will be the neurons </w:t>
+      </w:r>
+      <w:proofErr w:type="gramStart"/>
+      <w:r>
+        <w:rPr>
+          <w:rFonts w:ascii="Verdana Pro" w:eastAsia="Verdana Pro" w:hAnsi="Verdana Pro" w:cs="Verdana Pro"/>
+          <w:sz w:val="22"/>
+          <w:szCs w:val="22"/>
+        </w:rPr>
+        <w:t>connec</w:t>
+      </w:r>
+      <w:r>
+        <w:rPr>
+          <w:rFonts w:ascii="Verdana Pro" w:eastAsia="Verdana Pro" w:hAnsi="Verdana Pro" w:cs="Verdana Pro"/>
+          <w:sz w:val="22"/>
+          <w:szCs w:val="22"/>
+        </w:rPr>
+        <w:t>ting together</w:t>
+      </w:r>
+      <w:proofErr w:type="gramEnd"/>
+      <w:r>
+        <w:rPr>
+          <w:rFonts w:ascii="Verdana Pro" w:eastAsia="Verdana Pro" w:hAnsi="Verdana Pro" w:cs="Verdana Pro"/>
+          <w:sz w:val="22"/>
+          <w:szCs w:val="22"/>
+        </w:rPr>
+        <w:t xml:space="preserve">, a railroad per </w:t>
       </w:r>
       <w:r>
         <w:rPr>
@@ -1302,7 +1320,25 @@
           <w:sz w:val="22"/>
           <w:szCs w:val="22"/>
         </w:rPr>
-        <w:t xml:space="preserve"> Syima (Year 13 phycology student) and </w:t>
+        <w:t xml:space="preserve"> </w:t>
+      </w:r>
+      <w:proofErr w:type="spellStart"/>
+      <w:r>
+        <w:rPr>
+          <w:rFonts w:ascii="Verdana Pro" w:eastAsia="Verdana Pro" w:hAnsi="Verdana Pro" w:cs="Verdana Pro"/>
+          <w:sz w:val="22"/>
+          <w:szCs w:val="22"/>
+        </w:rPr>
+        <w:t>Syima</w:t>
+      </w:r>
+      <w:proofErr w:type="spellEnd"/>
+      <w:r>
+        <w:rPr>
+          <w:rFonts w:ascii="Verdana Pro" w:eastAsia="Verdana Pro" w:hAnsi="Verdana Pro" w:cs="Verdana Pro"/>
+          <w:sz w:val="22"/>
+          <w:szCs w:val="22"/>
+        </w:rPr>
+        <w:t xml:space="preserve"> (Year 13 phycology student) and </w:t>
       </w:r>
       <w:r>
         <w:rPr>
@@ -1477,7 +1513,25 @@
           <w:sz w:val="22"/>
           <w:szCs w:val="22"/>
         </w:rPr>
-        <w:t xml:space="preserve">its respective clients) will be referred back to all throughout the development process. </w:t>
+        <w:t xml:space="preserve">its respective clients) will be </w:t>
+      </w:r>
+      <w:proofErr w:type="gramStart"/>
+      <w:r>
+        <w:rPr>
+          <w:rFonts w:ascii="Verdana Pro" w:eastAsia="Verdana Pro" w:hAnsi="Verdana Pro" w:cs="Verdana Pro"/>
+          <w:sz w:val="22"/>
+          <w:szCs w:val="22"/>
+        </w:rPr>
+        <w:t>referred back</w:t>
+      </w:r>
+      <w:proofErr w:type="gramEnd"/>
+      <w:r>
+        <w:rPr>
+          <w:rFonts w:ascii="Verdana Pro" w:eastAsia="Verdana Pro" w:hAnsi="Verdana Pro" w:cs="Verdana Pro"/>
+          <w:sz w:val="22"/>
+          <w:szCs w:val="22"/>
+        </w:rPr>
+        <w:t xml:space="preserve"> to all throughout the development process. </w:t>
       </w:r>
     </w:p>
     <w:p>
@@ -2158,7 +2212,43 @@
           <w:sz w:val="22"/>
           <w:szCs w:val="22"/>
         </w:rPr>
-        <w:t xml:space="preserve">The benefits of a university course is that its very in depth and provides a </w:t>
+        <w:t xml:space="preserve">The benefits of a university course </w:t>
+      </w:r>
+      <w:proofErr w:type="gramStart"/>
+      <w:r>
+        <w:rPr>
+          <w:rFonts w:ascii="Verdana Pro" w:eastAsia="Verdana Pro" w:hAnsi="Verdana Pro" w:cs="Verdana Pro"/>
+          <w:sz w:val="22"/>
+          <w:szCs w:val="22"/>
+        </w:rPr>
+        <w:t>is</w:t>
+      </w:r>
+      <w:proofErr w:type="gramEnd"/>
+      <w:r>
+        <w:rPr>
+          <w:rFonts w:ascii="Verdana Pro" w:eastAsia="Verdana Pro" w:hAnsi="Verdana Pro" w:cs="Verdana Pro"/>
+          <w:sz w:val="22"/>
+          <w:szCs w:val="22"/>
+        </w:rPr>
+        <w:t xml:space="preserve"> that </w:t>
+      </w:r>
+      <w:proofErr w:type="spellStart"/>
+      <w:r>
+        <w:rPr>
+          <w:rFonts w:ascii="Verdana Pro" w:eastAsia="Verdana Pro" w:hAnsi="Verdana Pro" w:cs="Verdana Pro"/>
+          <w:sz w:val="22"/>
+          <w:szCs w:val="22"/>
+        </w:rPr>
+        <w:t>its</w:t>
+      </w:r>
+      <w:proofErr w:type="spellEnd"/>
+      <w:r>
+        <w:rPr>
+          <w:rFonts w:ascii="Verdana Pro" w:eastAsia="Verdana Pro" w:hAnsi="Verdana Pro" w:cs="Verdana Pro"/>
+          <w:sz w:val="22"/>
+          <w:szCs w:val="22"/>
+        </w:rPr>
+        <w:t xml:space="preserve"> very in depth and provides a </w:t>
       </w:r>
       <w:r>
         <w:rPr>
@@ -2201,15 +2291,33 @@
           <w:sz w:val="22"/>
           <w:szCs w:val="22"/>
         </w:rPr>
-        <w:t xml:space="preserve">t. They have a  </w:t>
-      </w:r>
-      <w:r>
-        <w:rPr>
-          <w:rFonts w:ascii="Verdana Pro" w:eastAsia="Verdana Pro" w:hAnsi="Verdana Pro" w:cs="Verdana Pro"/>
-          <w:sz w:val="22"/>
-          <w:szCs w:val="22"/>
-        </w:rPr>
-        <w:t xml:space="preserve">lot of field experience that they can share, </w:t>
+        <w:t xml:space="preserve">t. They have </w:t>
+      </w:r>
+      <w:proofErr w:type="gramStart"/>
+      <w:r>
+        <w:rPr>
+          <w:rFonts w:ascii="Verdana Pro" w:eastAsia="Verdana Pro" w:hAnsi="Verdana Pro" w:cs="Verdana Pro"/>
+          <w:sz w:val="22"/>
+          <w:szCs w:val="22"/>
+        </w:rPr>
+        <w:t xml:space="preserve">a  </w:t>
+      </w:r>
+      <w:r>
+        <w:rPr>
+          <w:rFonts w:ascii="Verdana Pro" w:eastAsia="Verdana Pro" w:hAnsi="Verdana Pro" w:cs="Verdana Pro"/>
+          <w:sz w:val="22"/>
+          <w:szCs w:val="22"/>
+        </w:rPr>
+        <w:t>lot</w:t>
+      </w:r>
+      <w:proofErr w:type="gramEnd"/>
+      <w:r>
+        <w:rPr>
+          <w:rFonts w:ascii="Verdana Pro" w:eastAsia="Verdana Pro" w:hAnsi="Verdana Pro" w:cs="Verdana Pro"/>
+          <w:sz w:val="22"/>
+          <w:szCs w:val="22"/>
+        </w:rPr>
+        <w:t xml:space="preserve"> of field experience that they can share, </w:t>
       </w:r>
       <w:r>
         <w:rPr>
@@ -2342,7 +2450,25 @@
           <w:sz w:val="22"/>
           <w:szCs w:val="22"/>
         </w:rPr>
-        <w:t xml:space="preserve">would be simple interactive UI, this is to make it accessible to all age groups and all ranges of intelligence. </w:t>
+        <w:t xml:space="preserve">would be simple interactive </w:t>
+      </w:r>
+      <w:proofErr w:type="gramStart"/>
+      <w:r>
+        <w:rPr>
+          <w:rFonts w:ascii="Verdana Pro" w:eastAsia="Verdana Pro" w:hAnsi="Verdana Pro" w:cs="Verdana Pro"/>
+          <w:sz w:val="22"/>
+          <w:szCs w:val="22"/>
+        </w:rPr>
+        <w:t>UI,</w:t>
+      </w:r>
+      <w:proofErr w:type="gramEnd"/>
+      <w:r>
+        <w:rPr>
+          <w:rFonts w:ascii="Verdana Pro" w:eastAsia="Verdana Pro" w:hAnsi="Verdana Pro" w:cs="Verdana Pro"/>
+          <w:sz w:val="22"/>
+          <w:szCs w:val="22"/>
+        </w:rPr>
+        <w:t xml:space="preserve"> this is to make it accessible to all age groups and all ranges of intelligence. </w:t>
       </w:r>
     </w:p>
     <w:p>
@@ -2740,7 +2866,25 @@
           <w:sz w:val="22"/>
           <w:szCs w:val="22"/>
         </w:rPr>
-        <w:t xml:space="preserve">s about the particular topic I want to revise on YouTube and Safari, I usually use </w:t>
+        <w:t xml:space="preserve">s about the </w:t>
+      </w:r>
+      <w:proofErr w:type="gramStart"/>
+      <w:r>
+        <w:rPr>
+          <w:rFonts w:ascii="Verdana Pro" w:eastAsia="Verdana Pro" w:hAnsi="Verdana Pro" w:cs="Verdana Pro"/>
+          <w:sz w:val="22"/>
+          <w:szCs w:val="22"/>
+        </w:rPr>
+        <w:t>particular topic</w:t>
+      </w:r>
+      <w:proofErr w:type="gramEnd"/>
+      <w:r>
+        <w:rPr>
+          <w:rFonts w:ascii="Verdana Pro" w:eastAsia="Verdana Pro" w:hAnsi="Verdana Pro" w:cs="Verdana Pro"/>
+          <w:sz w:val="22"/>
+          <w:szCs w:val="22"/>
+        </w:rPr>
+        <w:t xml:space="preserve"> I want to revise on YouTube and Safari, I usually use </w:t>
       </w:r>
       <w:r>
         <w:rPr>
@@ -2778,7 +2922,43 @@
           <w:sz w:val="22"/>
           <w:szCs w:val="22"/>
         </w:rPr>
-        <w:t>some benefits is that its really accessible and easy to find resources</w:t>
+        <w:t xml:space="preserve">some benefits is that </w:t>
+      </w:r>
+      <w:proofErr w:type="spellStart"/>
+      <w:r>
+        <w:rPr>
+          <w:rFonts w:ascii="Verdana Pro" w:eastAsia="Verdana Pro" w:hAnsi="Verdana Pro" w:cs="Verdana Pro"/>
+          <w:sz w:val="22"/>
+          <w:szCs w:val="22"/>
+        </w:rPr>
+        <w:t>its</w:t>
+      </w:r>
+      <w:proofErr w:type="spellEnd"/>
+      <w:r>
+        <w:rPr>
+          <w:rFonts w:ascii="Verdana Pro" w:eastAsia="Verdana Pro" w:hAnsi="Verdana Pro" w:cs="Verdana Pro"/>
+          <w:sz w:val="22"/>
+          <w:szCs w:val="22"/>
+        </w:rPr>
+        <w:t xml:space="preserve"> </w:t>
+      </w:r>
+      <w:proofErr w:type="gramStart"/>
+      <w:r>
+        <w:rPr>
+          <w:rFonts w:ascii="Verdana Pro" w:eastAsia="Verdana Pro" w:hAnsi="Verdana Pro" w:cs="Verdana Pro"/>
+          <w:sz w:val="22"/>
+          <w:szCs w:val="22"/>
+        </w:rPr>
+        <w:t>really accessible</w:t>
+      </w:r>
+      <w:proofErr w:type="gramEnd"/>
+      <w:r>
+        <w:rPr>
+          <w:rFonts w:ascii="Verdana Pro" w:eastAsia="Verdana Pro" w:hAnsi="Verdana Pro" w:cs="Verdana Pro"/>
+          <w:sz w:val="22"/>
+          <w:szCs w:val="22"/>
+        </w:rPr>
+        <w:t xml:space="preserve"> and easy to find resources</w:t>
       </w:r>
       <w:r>
         <w:rPr>
@@ -3437,7 +3617,43 @@
           <w:szCs w:val="22"/>
         </w:rPr>
         <w:lastRenderedPageBreak/>
-        <w:t>Personally, the benefits of these learning methods I believe offer an in-depth analysis, comprehensive coverage and also valuable insight into the wide array of psychological research that help strengthen my understanding of psychology through an academical lens. Being able to see research from esteemed and knowledgeable professionals really opens up your eyes to certain aspects of Psychology, for example Mary Ainsworth research of attachment styles in infants. This experiment revolutionised the understanding of attachment theory and had a profound impact on developmental psychology, parenting practice and helped create healthy attachment relationships in infants.</w:t>
+        <w:t xml:space="preserve">Personally, the benefits of these learning methods I believe offer an in-depth analysis, comprehensive coverage </w:t>
+      </w:r>
+      <w:proofErr w:type="gramStart"/>
+      <w:r>
+        <w:rPr>
+          <w:rFonts w:ascii="Verdana Pro" w:hAnsi="Verdana Pro" w:cs="Calibri"/>
+          <w:sz w:val="22"/>
+          <w:szCs w:val="22"/>
+        </w:rPr>
+        <w:t>and also</w:t>
+      </w:r>
+      <w:proofErr w:type="gramEnd"/>
+      <w:r>
+        <w:rPr>
+          <w:rFonts w:ascii="Verdana Pro" w:hAnsi="Verdana Pro" w:cs="Calibri"/>
+          <w:sz w:val="22"/>
+          <w:szCs w:val="22"/>
+        </w:rPr>
+        <w:t xml:space="preserve"> valuable insight into the wide array of psychological research that help strengthen my understanding of psychology through an academical lens. Being able to see research from esteemed and knowledgeable professionals really </w:t>
+      </w:r>
+      <w:proofErr w:type="gramStart"/>
+      <w:r>
+        <w:rPr>
+          <w:rFonts w:ascii="Verdana Pro" w:hAnsi="Verdana Pro" w:cs="Calibri"/>
+          <w:sz w:val="22"/>
+          <w:szCs w:val="22"/>
+        </w:rPr>
+        <w:t>opens up</w:t>
+      </w:r>
+      <w:proofErr w:type="gramEnd"/>
+      <w:r>
+        <w:rPr>
+          <w:rFonts w:ascii="Verdana Pro" w:hAnsi="Verdana Pro" w:cs="Calibri"/>
+          <w:sz w:val="22"/>
+          <w:szCs w:val="22"/>
+        </w:rPr>
+        <w:t xml:space="preserve"> your eyes to certain aspects of Psychology, for example Mary Ainsworth research of attachment styles in infants. This experiment revolutionised the understanding of attachment theory and had a profound impact on developmental psychology, parenting practice and helped create healthy attachment relationships in infants.</w:t>
       </w:r>
     </w:p>
     <w:p>
@@ -3512,7 +3728,79 @@
           <w:sz w:val="22"/>
           <w:szCs w:val="22"/>
         </w:rPr>
-        <w:t>I believe an interactable model for learning about neurons could potentially enhance my efficiency of retrieving informational as it would provide visual representation of complex neurological processes, making abstract concepts significantly more tangible and easier to comprehend. Visual aid from a psychological perspective can also aid in memory retrieval by proving mental cues or triggers prompting the recall of information. Further to this, I believe interactive models can be customised to cater to the many individual learning styles and preferences. Users are able to explore this model at their own pace, focusing on areas of difficulty or of interest, optimising the efficiency of the retrieval of knowledge by targeting the specific areas of need. Interactive models are able to also stimulate neural processes, allowing users to be able to conduct visual experiments thus proving a hands-on experience without the need for physical resources. Interactive models are able to my knowledge offer immediate feedback to users, aiding them to correct misconceptions and reinforce an accurate understanding. This again can facilitate in the consolidation of knowledge and help improve users retention, ultimately improving the efficient of the retrieval of their already present knowledge.</w:t>
+        <w:t xml:space="preserve">I believe an interactable model for learning about neurons could potentially enhance my efficiency of retrieving informational as it would provide visual representation of complex neurological processes, making abstract concepts significantly more tangible and easier to comprehend. Visual aid from a psychological perspective can also aid in memory retrieval by proving mental cues or triggers prompting the recall of information. Further to this, I believe interactive models can be customised to cater to the many individual learning styles and preferences. Users </w:t>
+      </w:r>
+      <w:proofErr w:type="gramStart"/>
+      <w:r>
+        <w:rPr>
+          <w:rFonts w:ascii="Verdana Pro" w:hAnsi="Verdana Pro" w:cs="Calibri"/>
+          <w:sz w:val="22"/>
+          <w:szCs w:val="22"/>
+        </w:rPr>
+        <w:t>are able to</w:t>
+      </w:r>
+      <w:proofErr w:type="gramEnd"/>
+      <w:r>
+        <w:rPr>
+          <w:rFonts w:ascii="Verdana Pro" w:hAnsi="Verdana Pro" w:cs="Calibri"/>
+          <w:sz w:val="22"/>
+          <w:szCs w:val="22"/>
+        </w:rPr>
+        <w:t xml:space="preserve"> explore this model at their own pace, focusing on areas of difficulty or of interest, optimising the efficiency of the retrieval of knowledge by targeting the specific areas of need. Interactive models </w:t>
+      </w:r>
+      <w:proofErr w:type="gramStart"/>
+      <w:r>
+        <w:rPr>
+          <w:rFonts w:ascii="Verdana Pro" w:hAnsi="Verdana Pro" w:cs="Calibri"/>
+          <w:sz w:val="22"/>
+          <w:szCs w:val="22"/>
+        </w:rPr>
+        <w:t>are able to</w:t>
+      </w:r>
+      <w:proofErr w:type="gramEnd"/>
+      <w:r>
+        <w:rPr>
+          <w:rFonts w:ascii="Verdana Pro" w:hAnsi="Verdana Pro" w:cs="Calibri"/>
+          <w:sz w:val="22"/>
+          <w:szCs w:val="22"/>
+        </w:rPr>
+        <w:t xml:space="preserve"> also stimulate neural processes, allowing users to be able to conduct visual experiments thus proving a hands-on experience without the need for physical resources. Interactive models </w:t>
+      </w:r>
+      <w:proofErr w:type="gramStart"/>
+      <w:r>
+        <w:rPr>
+          <w:rFonts w:ascii="Verdana Pro" w:hAnsi="Verdana Pro" w:cs="Calibri"/>
+          <w:sz w:val="22"/>
+          <w:szCs w:val="22"/>
+        </w:rPr>
+        <w:t>are able to</w:t>
+      </w:r>
+      <w:proofErr w:type="gramEnd"/>
+      <w:r>
+        <w:rPr>
+          <w:rFonts w:ascii="Verdana Pro" w:hAnsi="Verdana Pro" w:cs="Calibri"/>
+          <w:sz w:val="22"/>
+          <w:szCs w:val="22"/>
+        </w:rPr>
+        <w:t xml:space="preserve"> my knowledge offer immediate feedback to users, aiding them to correct misconceptions and reinforce an accurate understanding. This again can facilitate in the consolidation of knowledge and help improve </w:t>
+      </w:r>
+      <w:proofErr w:type="gramStart"/>
+      <w:r>
+        <w:rPr>
+          <w:rFonts w:ascii="Verdana Pro" w:hAnsi="Verdana Pro" w:cs="Calibri"/>
+          <w:sz w:val="22"/>
+          <w:szCs w:val="22"/>
+        </w:rPr>
+        <w:t>users</w:t>
+      </w:r>
+      <w:proofErr w:type="gramEnd"/>
+      <w:r>
+        <w:rPr>
+          <w:rFonts w:ascii="Verdana Pro" w:hAnsi="Verdana Pro" w:cs="Calibri"/>
+          <w:sz w:val="22"/>
+          <w:szCs w:val="22"/>
+        </w:rPr>
+        <w:t xml:space="preserve"> retention, ultimately improving the efficient of the retrieval of their already present knowledge.</w:t>
       </w:r>
     </w:p>
     <w:p>
@@ -3535,7 +3823,25 @@
           <w:sz w:val="22"/>
           <w:szCs w:val="22"/>
         </w:rPr>
-        <w:t xml:space="preserve">Several key features I believe are essential to an engaging and educational experience would be visual representation, the model should offer a visually appealing and accurate representation of neurons and neural networks. I believe being able to create a model where the user is able to observe the structure and function of neurons including dendrites, axons, neurotransmitters etc would be beneficial and provide in depth learning and analysis. The model could also have an interactivity feature, being able to manipulate elements of the model like removing or adding neurons or adjusting the synaptic strength will also aid users massively. If the model was able to provide real life stimulation, a reflection of the true stimulation of neural processes and allow users to be able to observe how changes in parameters affect neuronal activity enables experimentation and rhetorical </w:t>
+        <w:t xml:space="preserve">Several key features I believe are essential to an engaging and educational experience would be visual representation, the model should offer a visually appealing and accurate representation of neurons and neural networks. I believe being able to create a model where the user </w:t>
+      </w:r>
+      <w:proofErr w:type="gramStart"/>
+      <w:r>
+        <w:rPr>
+          <w:rFonts w:ascii="Verdana Pro" w:hAnsi="Verdana Pro" w:cs="Calibri"/>
+          <w:sz w:val="22"/>
+          <w:szCs w:val="22"/>
+        </w:rPr>
+        <w:t>is able to</w:t>
+      </w:r>
+      <w:proofErr w:type="gramEnd"/>
+      <w:r>
+        <w:rPr>
+          <w:rFonts w:ascii="Verdana Pro" w:hAnsi="Verdana Pro" w:cs="Calibri"/>
+          <w:sz w:val="22"/>
+          <w:szCs w:val="22"/>
+        </w:rPr>
+        <w:t xml:space="preserve"> observe the structure and function of neurons including dendrites, axons, neurotransmitters etc would be beneficial and provide in depth learning and analysis. The model could also have an interactivity feature, being able to manipulate elements of the model like removing or adding neurons or adjusting the synaptic strength will also aid users massively. If the model was able to provide real life stimulation, a reflection of the true stimulation of neural processes and allow users to be able to observe how changes in parameters affect neuronal activity enables experimentation and rhetorical </w:t>
       </w:r>
       <w:r>
         <w:rPr>
@@ -3572,7 +3878,25 @@
           <w:sz w:val="22"/>
           <w:szCs w:val="22"/>
         </w:rPr>
-        <w:t>Finally, if the model is able to include educational guidance throughout explanations of the neurological process to support people in understanding the complexity of neurons will be hugely beneficial. This could include features such as tutorials that are interactive, pop-up explanations or guided exercises will aid users that may be struggling, thus the model will be able to tailor to the wider population, no matter what degree of academical understanding a person currently has on neurons.</w:t>
+        <w:t xml:space="preserve">Finally, if the model </w:t>
+      </w:r>
+      <w:proofErr w:type="gramStart"/>
+      <w:r>
+        <w:rPr>
+          <w:rFonts w:ascii="Verdana Pro" w:hAnsi="Verdana Pro" w:cs="Calibri"/>
+          <w:sz w:val="22"/>
+          <w:szCs w:val="22"/>
+        </w:rPr>
+        <w:t>is able to</w:t>
+      </w:r>
+      <w:proofErr w:type="gramEnd"/>
+      <w:r>
+        <w:rPr>
+          <w:rFonts w:ascii="Verdana Pro" w:hAnsi="Verdana Pro" w:cs="Calibri"/>
+          <w:sz w:val="22"/>
+          <w:szCs w:val="22"/>
+        </w:rPr>
+        <w:t xml:space="preserve"> include educational guidance throughout explanations of the neurological process to support people in understanding the complexity of neurons will be hugely beneficial. This could include features such as tutorials that are interactive, pop-up explanations or guided exercises will aid users that may be struggling, thus the model will be able to tailor to the wider population, no matter what degree of academical understanding a person currently has on neurons.</w:t>
       </w:r>
     </w:p>
     <w:p>
@@ -3683,6 +4007,378 @@
         </w:rPr>
         <w:t>glorious idea.</w:t>
       </w:r>
+    </w:p>
+    <w:p>
+      <w:pPr>
+        <w:pStyle w:val="NormalWeb"/>
+        <w:spacing w:before="0" w:beforeAutospacing="0" w:after="0" w:afterAutospacing="0"/>
+        <w:rPr>
+          <w:rFonts w:ascii="Verdana Pro" w:hAnsi="Verdana Pro" w:cs="Calibri"/>
+          <w:sz w:val="22"/>
+          <w:szCs w:val="22"/>
+        </w:rPr>
+      </w:pPr>
+    </w:p>
+    <w:p>
+      <w:pPr>
+        <w:pStyle w:val="NormalWeb"/>
+        <w:spacing w:before="0" w:beforeAutospacing="0" w:after="0" w:afterAutospacing="0"/>
+        <w:rPr>
+          <w:rFonts w:ascii="Verdana Pro" w:hAnsi="Verdana Pro" w:cs="Calibri"/>
+          <w:sz w:val="28"/>
+          <w:szCs w:val="28"/>
+        </w:rPr>
+      </w:pPr>
+      <w:r>
+        <w:rPr>
+          <w:rFonts w:ascii="Verdana Pro" w:hAnsi="Verdana Pro" w:cs="Calibri"/>
+          <w:sz w:val="28"/>
+          <w:szCs w:val="28"/>
+        </w:rPr>
+        <w:t xml:space="preserve">Cellular </w:t>
+      </w:r>
+      <w:r>
+        <w:rPr>
+          <w:rFonts w:ascii="Verdana Pro" w:hAnsi="Verdana Pro" w:cs="Calibri"/>
+          <w:sz w:val="28"/>
+          <w:szCs w:val="28"/>
+        </w:rPr>
+        <w:t>Automat</w:t>
+      </w:r>
+      <w:r>
+        <w:rPr>
+          <w:rFonts w:ascii="Verdana Pro" w:hAnsi="Verdana Pro" w:cs="Calibri"/>
+          <w:sz w:val="28"/>
+          <w:szCs w:val="28"/>
+        </w:rPr>
+        <w:t>a:</w:t>
+      </w:r>
+    </w:p>
+    <w:p>
+      <w:pPr>
+        <w:pStyle w:val="NormalWeb"/>
+        <w:spacing w:before="0" w:beforeAutospacing="0" w:after="0" w:afterAutospacing="0"/>
+        <w:rPr>
+          <w:rFonts w:ascii="Verdana Pro" w:hAnsi="Verdana Pro" w:cs="Calibri"/>
+          <w:sz w:val="28"/>
+          <w:szCs w:val="28"/>
+        </w:rPr>
+      </w:pPr>
+    </w:p>
+    <w:p>
+      <w:pPr>
+        <w:rPr>
+          <w:rFonts w:ascii="Verdana Pro" w:eastAsia="Verdana Pro" w:hAnsi="Verdana Pro" w:cs="Verdana Pro"/>
+          <w:sz w:val="22"/>
+          <w:szCs w:val="22"/>
+        </w:rPr>
+      </w:pPr>
+      <w:r>
+        <w:rPr>
+          <w:rFonts w:ascii="Verdana Pro" w:eastAsia="Verdana Pro" w:hAnsi="Verdana Pro" w:cs="Verdana Pro"/>
+          <w:sz w:val="22"/>
+          <w:szCs w:val="22"/>
+        </w:rPr>
+        <w:t>Cellular Automata: What are they?</w:t>
+      </w:r>
+    </w:p>
+    <w:p>
+      <w:pPr>
+        <w:rPr>
+          <w:rFonts w:ascii="Verdana Pro" w:eastAsia="Verdana Pro" w:hAnsi="Verdana Pro" w:cs="Verdana Pro"/>
+          <w:sz w:val="22"/>
+          <w:szCs w:val="22"/>
+          <w:lang w:val="en-US"/>
+        </w:rPr>
+      </w:pPr>
+      <w:r>
+        <w:rPr>
+          <w:rFonts w:ascii="Verdana Pro" w:eastAsia="Verdana Pro" w:hAnsi="Verdana Pro" w:cs="Verdana Pro"/>
+          <w:sz w:val="22"/>
+          <w:szCs w:val="22"/>
+          <w:lang w:val="en-US"/>
+        </w:rPr>
+        <w:t>A complex system of many simple agents where when they work together, they exhibit complex intelligent behavior.</w:t>
+      </w:r>
+      <w:r>
+        <w:rPr>
+          <w:rFonts w:ascii="Verdana Pro" w:eastAsia="Verdana Pro" w:hAnsi="Verdana Pro" w:cs="Verdana Pro"/>
+          <w:sz w:val="22"/>
+          <w:szCs w:val="22"/>
+          <w:lang w:val="en-US"/>
+        </w:rPr>
+        <w:t xml:space="preserve"> They act upon a grid defined by some rules.</w:t>
+      </w:r>
+    </w:p>
+    <w:p>
+      <w:pPr>
+        <w:rPr>
+          <w:rFonts w:ascii="Verdana Pro" w:eastAsia="Verdana Pro" w:hAnsi="Verdana Pro" w:cs="Verdana Pro"/>
+          <w:sz w:val="22"/>
+          <w:szCs w:val="22"/>
+          <w:lang w:val="en-US"/>
+        </w:rPr>
+      </w:pPr>
+      <w:r>
+        <w:rPr>
+          <w:rFonts w:ascii="Verdana Pro" w:eastAsia="Verdana Pro" w:hAnsi="Verdana Pro" w:cs="Verdana Pro"/>
+          <w:sz w:val="22"/>
+          <w:szCs w:val="22"/>
+          <w:lang w:val="en-US"/>
+        </w:rPr>
+        <w:t>Properties of a cellular automatons</w:t>
+      </w:r>
+    </w:p>
+    <w:p>
+      <w:pPr>
+        <w:pStyle w:val="ListParagraph"/>
+        <w:numPr>
+          <w:ilvl w:val="0"/>
+          <w:numId w:val="8"/>
+        </w:numPr>
+        <w:rPr>
+          <w:rFonts w:ascii="Verdana Pro" w:eastAsia="Verdana Pro" w:hAnsi="Verdana Pro" w:cs="Verdana Pro"/>
+          <w:sz w:val="22"/>
+          <w:szCs w:val="22"/>
+          <w:lang w:val="en-US"/>
+        </w:rPr>
+      </w:pPr>
+      <w:r>
+        <w:rPr>
+          <w:rFonts w:ascii="Verdana Pro" w:eastAsia="Verdana Pro" w:hAnsi="Verdana Pro" w:cs="Verdana Pro"/>
+          <w:sz w:val="22"/>
+          <w:szCs w:val="22"/>
+          <w:lang w:val="en-US"/>
+        </w:rPr>
+        <w:t>It has a grid of cells; this can be any dimension and any shape.</w:t>
+      </w:r>
+    </w:p>
+    <w:p>
+      <w:pPr>
+        <w:pStyle w:val="ListParagraph"/>
+        <w:numPr>
+          <w:ilvl w:val="0"/>
+          <w:numId w:val="8"/>
+        </w:numPr>
+        <w:rPr>
+          <w:rFonts w:ascii="Verdana Pro" w:eastAsia="Verdana Pro" w:hAnsi="Verdana Pro" w:cs="Verdana Pro"/>
+          <w:sz w:val="22"/>
+          <w:szCs w:val="22"/>
+          <w:lang w:val="en-US"/>
+        </w:rPr>
+      </w:pPr>
+      <w:r>
+        <w:rPr>
+          <w:rFonts w:ascii="Verdana Pro" w:eastAsia="Verdana Pro" w:hAnsi="Verdana Pro" w:cs="Verdana Pro"/>
+          <w:sz w:val="22"/>
+          <w:szCs w:val="22"/>
+          <w:lang w:val="en-US"/>
+        </w:rPr>
+        <w:t>Each individual cell has states defined in code and its state is defined as a function of its neighborhood (von Neuman, Moore’s)</w:t>
+      </w:r>
+    </w:p>
+    <w:p>
+      <w:pPr>
+        <w:pStyle w:val="ListParagraph"/>
+        <w:numPr>
+          <w:ilvl w:val="0"/>
+          <w:numId w:val="8"/>
+        </w:numPr>
+        <w:rPr>
+          <w:rFonts w:ascii="Verdana Pro" w:eastAsia="Verdana Pro" w:hAnsi="Verdana Pro" w:cs="Verdana Pro"/>
+          <w:sz w:val="22"/>
+          <w:szCs w:val="22"/>
+          <w:lang w:val="en-US"/>
+        </w:rPr>
+      </w:pPr>
+      <w:r>
+        <w:rPr>
+          <w:rFonts w:ascii="Verdana Pro" w:eastAsia="Verdana Pro" w:hAnsi="Verdana Pro" w:cs="Verdana Pro"/>
+          <w:sz w:val="22"/>
+          <w:szCs w:val="22"/>
+          <w:lang w:val="en-US"/>
+        </w:rPr>
+        <w:t>CA can be classified into four classes:</w:t>
+      </w:r>
+    </w:p>
+    <w:p>
+      <w:pPr>
+        <w:pStyle w:val="ListParagraph"/>
+        <w:numPr>
+          <w:ilvl w:val="1"/>
+          <w:numId w:val="8"/>
+        </w:numPr>
+        <w:rPr>
+          <w:rFonts w:ascii="Verdana Pro" w:eastAsia="Verdana Pro" w:hAnsi="Verdana Pro" w:cs="Verdana Pro"/>
+          <w:sz w:val="22"/>
+          <w:szCs w:val="22"/>
+          <w:lang w:val="en-US"/>
+        </w:rPr>
+      </w:pPr>
+      <w:r>
+        <w:rPr>
+          <w:rFonts w:ascii="Verdana Pro" w:eastAsia="Verdana Pro" w:hAnsi="Verdana Pro" w:cs="Verdana Pro"/>
+          <w:sz w:val="22"/>
+          <w:szCs w:val="22"/>
+          <w:lang w:val="en-US"/>
+        </w:rPr>
+        <w:t>Class 1: evolve into stable, homogeneous state</w:t>
+      </w:r>
+    </w:p>
+    <w:p>
+      <w:pPr>
+        <w:pStyle w:val="ListParagraph"/>
+        <w:numPr>
+          <w:ilvl w:val="1"/>
+          <w:numId w:val="8"/>
+        </w:numPr>
+        <w:rPr>
+          <w:rFonts w:ascii="Verdana Pro" w:eastAsia="Verdana Pro" w:hAnsi="Verdana Pro" w:cs="Verdana Pro"/>
+          <w:sz w:val="22"/>
+          <w:szCs w:val="22"/>
+          <w:lang w:val="en-US"/>
+        </w:rPr>
+      </w:pPr>
+      <w:r>
+        <w:rPr>
+          <w:rFonts w:ascii="Verdana Pro" w:eastAsia="Verdana Pro" w:hAnsi="Verdana Pro" w:cs="Verdana Pro"/>
+          <w:sz w:val="22"/>
+          <w:szCs w:val="22"/>
+          <w:lang w:val="en-US"/>
+        </w:rPr>
+        <w:t>Class 2: Almost all initial patterns transform into stable or oscillating pattern</w:t>
+      </w:r>
+    </w:p>
+    <w:p>
+      <w:pPr>
+        <w:pStyle w:val="ListParagraph"/>
+        <w:numPr>
+          <w:ilvl w:val="1"/>
+          <w:numId w:val="8"/>
+        </w:numPr>
+        <w:rPr>
+          <w:rFonts w:ascii="Verdana Pro" w:eastAsia="Verdana Pro" w:hAnsi="Verdana Pro" w:cs="Verdana Pro"/>
+          <w:sz w:val="22"/>
+          <w:szCs w:val="22"/>
+          <w:lang w:val="en-US"/>
+        </w:rPr>
+      </w:pPr>
+      <w:r>
+        <w:rPr>
+          <w:rFonts w:ascii="Verdana Pro" w:eastAsia="Verdana Pro" w:hAnsi="Verdana Pro" w:cs="Verdana Pro"/>
+          <w:sz w:val="22"/>
+          <w:szCs w:val="22"/>
+          <w:lang w:val="en-US"/>
+        </w:rPr>
+        <w:t>Class 3: All initial patterns transform in a chaotic or pseudo-random pattern</w:t>
+      </w:r>
+    </w:p>
+    <w:p>
+      <w:pPr>
+        <w:pStyle w:val="ListParagraph"/>
+        <w:numPr>
+          <w:ilvl w:val="1"/>
+          <w:numId w:val="8"/>
+        </w:numPr>
+        <w:rPr>
+          <w:rFonts w:ascii="Verdana Pro" w:eastAsia="Verdana Pro" w:hAnsi="Verdana Pro" w:cs="Verdana Pro"/>
+          <w:sz w:val="22"/>
+          <w:szCs w:val="22"/>
+          <w:lang w:val="en-US"/>
+        </w:rPr>
+      </w:pPr>
+      <w:r>
+        <w:rPr>
+          <w:rFonts w:ascii="Verdana Pro" w:eastAsia="Verdana Pro" w:hAnsi="Verdana Pro" w:cs="Verdana Pro"/>
+          <w:sz w:val="22"/>
+          <w:szCs w:val="22"/>
+          <w:lang w:val="en-US"/>
+        </w:rPr>
+        <w:t>Class 4: All initial patterns transform into complex structures that interact with each other</w:t>
+      </w:r>
+    </w:p>
+    <w:p>
+      <w:pPr>
+        <w:pStyle w:val="ListParagraph"/>
+        <w:numPr>
+          <w:ilvl w:val="0"/>
+          <w:numId w:val="8"/>
+        </w:numPr>
+        <w:rPr>
+          <w:rFonts w:ascii="Verdana Pro" w:eastAsia="Verdana Pro" w:hAnsi="Verdana Pro" w:cs="Verdana Pro"/>
+          <w:sz w:val="22"/>
+          <w:szCs w:val="22"/>
+          <w:lang w:val="en-US"/>
+        </w:rPr>
+      </w:pPr>
+      <w:r>
+        <w:rPr>
+          <w:rFonts w:ascii="Verdana Pro" w:eastAsia="Verdana Pro" w:hAnsi="Verdana Pro" w:cs="Verdana Pro"/>
+          <w:sz w:val="22"/>
+          <w:szCs w:val="22"/>
+          <w:lang w:val="en-US"/>
+        </w:rPr>
+        <w:t>The state of each cell can not only be a function of its previous generation’s neighborhood, but also as a function of many previous generations.</w:t>
+      </w:r>
+    </w:p>
+    <w:p>
+      <w:pPr>
+        <w:pStyle w:val="ListParagraph"/>
+        <w:numPr>
+          <w:ilvl w:val="0"/>
+          <w:numId w:val="8"/>
+        </w:numPr>
+        <w:rPr>
+          <w:rFonts w:ascii="Verdana Pro" w:eastAsia="Verdana Pro" w:hAnsi="Verdana Pro" w:cs="Verdana Pro"/>
+          <w:sz w:val="22"/>
+          <w:szCs w:val="22"/>
+          <w:lang w:val="en-US"/>
+        </w:rPr>
+      </w:pPr>
+      <w:r>
+        <w:rPr>
+          <w:rFonts w:ascii="Verdana Pro" w:eastAsia="Verdana Pro" w:hAnsi="Verdana Pro" w:cs="Verdana Pro"/>
+          <w:sz w:val="22"/>
+          <w:szCs w:val="22"/>
+          <w:lang w:val="en-US"/>
+        </w:rPr>
+        <w:t>The states can be continuous floats rather than distinct states.</w:t>
+      </w:r>
+    </w:p>
+    <w:p>
+      <w:pPr>
+        <w:pStyle w:val="ListParagraph"/>
+        <w:numPr>
+          <w:ilvl w:val="0"/>
+          <w:numId w:val="8"/>
+        </w:numPr>
+        <w:rPr>
+          <w:rFonts w:ascii="Verdana Pro" w:eastAsia="Verdana Pro" w:hAnsi="Verdana Pro" w:cs="Verdana Pro"/>
+          <w:sz w:val="22"/>
+          <w:szCs w:val="22"/>
+          <w:lang w:val="en-US"/>
+        </w:rPr>
+      </w:pPr>
+      <w:r>
+        <w:rPr>
+          <w:rFonts w:ascii="Verdana Pro" w:eastAsia="Verdana Pro" w:hAnsi="Verdana Pro" w:cs="Verdana Pro"/>
+          <w:sz w:val="22"/>
+          <w:szCs w:val="22"/>
+          <w:lang w:val="en-US"/>
+        </w:rPr>
+        <w:t>The state outcomes could be tied to probabilistic functions.</w:t>
+      </w:r>
+    </w:p>
+    <w:p>
+      <w:pPr>
+        <w:pStyle w:val="NormalWeb"/>
+        <w:spacing w:before="0" w:beforeAutospacing="0" w:after="0" w:afterAutospacing="0"/>
+        <w:rPr>
+          <w:rFonts w:ascii="Verdana Pro" w:hAnsi="Verdana Pro" w:cs="Calibri"/>
+          <w:sz w:val="28"/>
+          <w:szCs w:val="28"/>
+        </w:rPr>
+      </w:pPr>
     </w:p>
     <w:p>
       <w:pPr>
@@ -3867,118 +4563,18 @@
       <w:r>
         <w:rPr>
           <w:rFonts w:ascii="Verdana Pro" w:eastAsia="Verdana Pro" w:hAnsi="Verdana Pro" w:cs="Verdana Pro"/>
-          <w:sz w:val="22"/>
-          <w:szCs w:val="22"/>
-        </w:rPr>
-        <w:br/>
-      </w:r>
-      <w:r>
-        <w:rPr>
-          <w:rFonts w:ascii="Verdana Pro" w:eastAsia="Verdana Pro" w:hAnsi="Verdana Pro" w:cs="Verdana Pro"/>
-          <w:sz w:val="22"/>
-          <w:szCs w:val="22"/>
-        </w:rPr>
-        <w:t xml:space="preserve">Wireworld is a cellular automaton in its simplest form (which will be investigated in depth later). </w:t>
-      </w:r>
-      <w:r>
-        <w:rPr>
-          <w:rFonts w:ascii="Verdana Pro" w:eastAsia="Verdana Pro" w:hAnsi="Verdana Pro" w:cs="Verdana Pro"/>
-          <w:sz w:val="22"/>
-          <w:szCs w:val="22"/>
-        </w:rPr>
-        <w:t xml:space="preserve">It was first proposed by Brian Silverman in 1987, as part of his program Phantom Fish Tank. </w:t>
-      </w:r>
-      <w:r>
-        <w:rPr>
-          <w:rFonts w:ascii="Verdana Pro" w:eastAsia="Verdana Pro" w:hAnsi="Verdana Pro" w:cs="Verdana Pro"/>
-          <w:sz w:val="22"/>
-          <w:szCs w:val="22"/>
-        </w:rPr>
-        <w:t xml:space="preserve">The principles of this program is to emulate how signals would propagate along a wire, with each cycle/generation, the position of the charge updates. This automaton allows for logic gates and therefore complex circuits (such as shown above). </w:t>
-      </w:r>
-    </w:p>
-    <w:p>
-      <w:pPr>
-        <w:tabs>
-          <w:tab w:val="left" w:pos="3765"/>
-        </w:tabs>
-        <w:rPr>
-          <w:rFonts w:ascii="Verdana Pro" w:eastAsia="Verdana Pro" w:hAnsi="Verdana Pro" w:cs="Verdana Pro"/>
-          <w:sz w:val="22"/>
-          <w:szCs w:val="22"/>
-        </w:rPr>
-      </w:pPr>
-      <w:r>
-        <w:rPr>
-          <w:rFonts w:ascii="Verdana Pro" w:eastAsia="Verdana Pro" w:hAnsi="Verdana Pro" w:cs="Verdana Pro"/>
-          <w:sz w:val="22"/>
-          <w:szCs w:val="22"/>
-        </w:rPr>
-        <w:br w:type="textWrapping" w:clear="all"/>
-      </w:r>
-    </w:p>
-    <w:p>
-      <w:pPr>
-        <w:pStyle w:val="ListParagraph"/>
-        <w:ind w:left="1080"/>
-        <w:rPr>
-          <w:rFonts w:ascii="Verdana Pro" w:eastAsia="Verdana Pro" w:hAnsi="Verdana Pro" w:cs="Verdana Pro"/>
-          <w:sz w:val="22"/>
-          <w:szCs w:val="22"/>
-        </w:rPr>
-      </w:pPr>
-    </w:p>
-    <w:p>
-      <w:pPr>
-        <w:pStyle w:val="ListParagraph"/>
-        <w:ind w:left="1080"/>
-        <w:rPr>
-          <w:rFonts w:ascii="Verdana Pro" w:eastAsia="Verdana Pro" w:hAnsi="Verdana Pro" w:cs="Verdana Pro"/>
-          <w:sz w:val="22"/>
-          <w:szCs w:val="22"/>
-        </w:rPr>
-      </w:pPr>
-    </w:p>
-    <w:p>
-      <w:pPr>
-        <w:rPr>
-          <w:rFonts w:ascii="Verdana Pro" w:eastAsia="Verdana Pro" w:hAnsi="Verdana Pro" w:cs="Verdana Pro"/>
-          <w:sz w:val="22"/>
-          <w:szCs w:val="22"/>
-        </w:rPr>
-      </w:pPr>
-      <w:r>
-        <w:rPr>
-          <w:rFonts w:ascii="Verdana Pro" w:eastAsia="Verdana Pro" w:hAnsi="Verdana Pro" w:cs="Verdana Pro"/>
-          <w:sz w:val="22"/>
-          <w:szCs w:val="22"/>
-        </w:rPr>
-        <w:t>The rules of this Cellular Automaton are as follows:</w:t>
-      </w:r>
-    </w:p>
-    <w:p>
-      <w:pPr>
-        <w:rPr>
-          <w:rFonts w:ascii="Verdana Pro" w:eastAsia="Verdana Pro" w:hAnsi="Verdana Pro" w:cs="Verdana Pro"/>
-          <w:sz w:val="22"/>
-          <w:szCs w:val="22"/>
-        </w:rPr>
-      </w:pPr>
-      <w:r>
-        <w:rPr>
-          <w:rFonts w:ascii="Verdana Pro" w:eastAsia="Verdana Pro" w:hAnsi="Verdana Pro" w:cs="Verdana Pro"/>
           <w:noProof/>
           <w:sz w:val="22"/>
           <w:szCs w:val="22"/>
         </w:rPr>
         <w:drawing>
-          <wp:anchor distT="0" distB="0" distL="114300" distR="114300" simplePos="0" relativeHeight="251658240" behindDoc="0" locked="0" layoutInCell="1" allowOverlap="1" wp14:anchorId="39995C15" wp14:editId="6CD8D0CD">
+          <wp:anchor distT="0" distB="0" distL="114300" distR="114300" simplePos="0" relativeHeight="251658240" behindDoc="0" locked="0" layoutInCell="1" allowOverlap="1" wp14:anchorId="39995C15" wp14:editId="2496F412">
             <wp:simplePos x="0" y="0"/>
-            <wp:positionH relativeFrom="column">
-              <wp:posOffset>3441700</wp:posOffset>
+            <wp:positionH relativeFrom="page">
+              <wp:posOffset>4564767</wp:posOffset>
             </wp:positionH>
             <wp:positionV relativeFrom="paragraph">
-              <wp:posOffset>174625</wp:posOffset>
+              <wp:posOffset>110292</wp:posOffset>
             </wp:positionV>
             <wp:extent cx="2649220" cy="4526280"/>
             <wp:effectExtent l="0" t="0" r="0" b="7620"/>
@@ -4035,6 +4631,87 @@
           </wp:anchor>
         </w:drawing>
       </w:r>
+      <w:r>
+        <w:rPr>
+          <w:rFonts w:ascii="Verdana Pro" w:eastAsia="Verdana Pro" w:hAnsi="Verdana Pro" w:cs="Verdana Pro"/>
+          <w:sz w:val="22"/>
+          <w:szCs w:val="22"/>
+        </w:rPr>
+        <w:br/>
+      </w:r>
+      <w:r>
+        <w:rPr>
+          <w:rFonts w:ascii="Verdana Pro" w:eastAsia="Verdana Pro" w:hAnsi="Verdana Pro" w:cs="Verdana Pro"/>
+          <w:sz w:val="22"/>
+          <w:szCs w:val="22"/>
+        </w:rPr>
+        <w:t>Wireworld is a cellular automaton in its simplest form (</w:t>
+      </w:r>
+      <w:r>
+        <w:rPr>
+          <w:rFonts w:ascii="Verdana Pro" w:eastAsia="Verdana Pro" w:hAnsi="Verdana Pro" w:cs="Verdana Pro"/>
+          <w:sz w:val="22"/>
+          <w:szCs w:val="22"/>
+        </w:rPr>
+        <w:t>previously investigated</w:t>
+      </w:r>
+      <w:r>
+        <w:rPr>
+          <w:rFonts w:ascii="Verdana Pro" w:eastAsia="Verdana Pro" w:hAnsi="Verdana Pro" w:cs="Verdana Pro"/>
+          <w:sz w:val="22"/>
+          <w:szCs w:val="22"/>
+        </w:rPr>
+        <w:t xml:space="preserve">). </w:t>
+      </w:r>
+      <w:r>
+        <w:rPr>
+          <w:rFonts w:ascii="Verdana Pro" w:eastAsia="Verdana Pro" w:hAnsi="Verdana Pro" w:cs="Verdana Pro"/>
+          <w:sz w:val="22"/>
+          <w:szCs w:val="22"/>
+        </w:rPr>
+        <w:t xml:space="preserve">It was first proposed by Brian Silverman in 1987, as part of his program Phantom Fish Tank. </w:t>
+      </w:r>
+      <w:r>
+        <w:rPr>
+          <w:rFonts w:ascii="Verdana Pro" w:eastAsia="Verdana Pro" w:hAnsi="Verdana Pro" w:cs="Verdana Pro"/>
+          <w:sz w:val="22"/>
+          <w:szCs w:val="22"/>
+        </w:rPr>
+        <w:t xml:space="preserve">The </w:t>
+      </w:r>
+      <w:r>
+        <w:rPr>
+          <w:rFonts w:ascii="Verdana Pro" w:eastAsia="Verdana Pro" w:hAnsi="Verdana Pro" w:cs="Verdana Pro"/>
+          <w:sz w:val="22"/>
+          <w:szCs w:val="22"/>
+        </w:rPr>
+        <w:t>principle</w:t>
+      </w:r>
+      <w:r>
+        <w:rPr>
+          <w:rFonts w:ascii="Verdana Pro" w:eastAsia="Verdana Pro" w:hAnsi="Verdana Pro" w:cs="Verdana Pro"/>
+          <w:sz w:val="22"/>
+          <w:szCs w:val="22"/>
+        </w:rPr>
+        <w:t xml:space="preserve"> of this program is to emulate how signals would propagate along a wire, with each cycle/generation, the position of the charge updates. This automaton allows for logic gates and therefore complex circuits (such as shown above). </w:t>
+      </w:r>
+    </w:p>
+    <w:p>
+      <w:pPr>
+        <w:rPr>
+          <w:rFonts w:ascii="Verdana Pro" w:eastAsia="Verdana Pro" w:hAnsi="Verdana Pro" w:cs="Verdana Pro"/>
+          <w:sz w:val="22"/>
+          <w:szCs w:val="22"/>
+        </w:rPr>
+      </w:pPr>
+      <w:r>
+        <w:rPr>
+          <w:rFonts w:ascii="Verdana Pro" w:eastAsia="Verdana Pro" w:hAnsi="Verdana Pro" w:cs="Verdana Pro"/>
+          <w:sz w:val="22"/>
+          <w:szCs w:val="22"/>
+        </w:rPr>
+        <w:t>The rules of this Cellular Automaton are as follows:</w:t>
+      </w:r>
     </w:p>
     <w:p>
       <w:pPr>
@@ -4129,12 +4806,40 @@
           <w:szCs w:val="22"/>
         </w:rPr>
       </w:pPr>
-      <w:r>
-        <w:rPr>
-          <w:rFonts w:ascii="Verdana Pro" w:eastAsia="Verdana Pro" w:hAnsi="Verdana Pro" w:cs="Verdana Pro"/>
-          <w:sz w:val="22"/>
-          <w:szCs w:val="22"/>
-        </w:rPr>
+    </w:p>
+    <w:p>
+      <w:pPr>
+        <w:rPr>
+          <w:rFonts w:ascii="Verdana Pro" w:eastAsia="Verdana Pro" w:hAnsi="Verdana Pro" w:cs="Verdana Pro"/>
+          <w:sz w:val="22"/>
+          <w:szCs w:val="22"/>
+        </w:rPr>
+      </w:pPr>
+    </w:p>
+    <w:p>
+      <w:pPr>
+        <w:rPr>
+          <w:rFonts w:ascii="Verdana Pro" w:eastAsia="Verdana Pro" w:hAnsi="Verdana Pro" w:cs="Verdana Pro"/>
+          <w:sz w:val="22"/>
+          <w:szCs w:val="22"/>
+        </w:rPr>
+      </w:pPr>
+    </w:p>
+    <w:p>
+      <w:pPr>
+        <w:rPr>
+          <w:rFonts w:ascii="Verdana Pro" w:eastAsia="Verdana Pro" w:hAnsi="Verdana Pro" w:cs="Verdana Pro"/>
+          <w:sz w:val="22"/>
+          <w:szCs w:val="22"/>
+        </w:rPr>
+      </w:pPr>
+      <w:r>
+        <w:rPr>
+          <w:rFonts w:ascii="Verdana Pro" w:eastAsia="Verdana Pro" w:hAnsi="Verdana Pro" w:cs="Verdana Pro"/>
+          <w:sz w:val="22"/>
+          <w:szCs w:val="22"/>
+        </w:rPr>
+        <w:lastRenderedPageBreak/>
         <w:t>Time proceeds in discrete steps called generations. Cells behave as follows:</w:t>
       </w:r>
     </w:p>
@@ -4258,7 +4963,6 @@
           <w:sz w:val="22"/>
           <w:szCs w:val="22"/>
         </w:rPr>
-        <w:lastRenderedPageBreak/>
         <w:drawing>
           <wp:anchor distT="0" distB="0" distL="114300" distR="114300" simplePos="0" relativeHeight="251659264" behindDoc="0" locked="0" layoutInCell="1" allowOverlap="1" wp14:anchorId="5277EC99" wp14:editId="7D883320">
             <wp:simplePos x="0" y="0"/>
@@ -4382,7 +5086,25 @@
           <w:sz w:val="22"/>
           <w:szCs w:val="22"/>
         </w:rPr>
-        <w:t xml:space="preserve">This provides a great foundation for the structure of my cellular automaton in terms of signal transmission, however, it is very static in its structure which is not viable when trying to imitate an organic process. </w:t>
+        <w:t xml:space="preserve">This provides a great foundation for the structure of my cellular automaton in terms of signal </w:t>
+      </w:r>
+      <w:proofErr w:type="gramStart"/>
+      <w:r>
+        <w:rPr>
+          <w:rFonts w:ascii="Verdana Pro" w:eastAsia="Verdana Pro" w:hAnsi="Verdana Pro" w:cs="Verdana Pro"/>
+          <w:sz w:val="22"/>
+          <w:szCs w:val="22"/>
+        </w:rPr>
+        <w:t>transmission,</w:t>
+      </w:r>
+      <w:proofErr w:type="gramEnd"/>
+      <w:r>
+        <w:rPr>
+          <w:rFonts w:ascii="Verdana Pro" w:eastAsia="Verdana Pro" w:hAnsi="Verdana Pro" w:cs="Verdana Pro"/>
+          <w:sz w:val="22"/>
+          <w:szCs w:val="22"/>
+        </w:rPr>
+        <w:t xml:space="preserve"> however, it is very static in its structure which is not viable when trying to imitate an organic process. </w:t>
       </w:r>
       <w:r>
         <w:rPr>
@@ -4527,6 +5249,51 @@
           <w:sz w:val="22"/>
           <w:szCs w:val="22"/>
         </w:rPr>
+        <w:t xml:space="preserve">Conway it in the fabrication of this CA, was trying to exhibit the properties of biological reproduction using simple rules. </w:t>
+      </w:r>
+      <w:proofErr w:type="gramStart"/>
+      <w:r>
+        <w:rPr>
+          <w:rFonts w:ascii="Verdana Pro" w:eastAsia="Verdana Pro" w:hAnsi="Verdana Pro" w:cs="Verdana Pro"/>
+          <w:sz w:val="22"/>
+          <w:szCs w:val="22"/>
+        </w:rPr>
+        <w:t>Therefore</w:t>
+      </w:r>
+      <w:proofErr w:type="gramEnd"/>
+      <w:r>
+        <w:rPr>
+          <w:rFonts w:ascii="Verdana Pro" w:eastAsia="Verdana Pro" w:hAnsi="Verdana Pro" w:cs="Verdana Pro"/>
+          <w:sz w:val="22"/>
+          <w:szCs w:val="22"/>
+        </w:rPr>
+        <w:t xml:space="preserve"> the growth pattern cannot be predicted from its initial pattern. </w:t>
+      </w:r>
+    </w:p>
+    <w:p>
+      <w:pPr>
+        <w:rPr>
+          <w:rFonts w:ascii="Verdana Pro" w:eastAsia="Verdana Pro" w:hAnsi="Verdana Pro" w:cs="Verdana Pro"/>
+          <w:sz w:val="22"/>
+          <w:szCs w:val="22"/>
+        </w:rPr>
+      </w:pPr>
+    </w:p>
+    <w:p>
+      <w:pPr>
+        <w:rPr>
+          <w:rFonts w:ascii="Verdana Pro" w:eastAsia="Verdana Pro" w:hAnsi="Verdana Pro" w:cs="Verdana Pro"/>
+          <w:sz w:val="22"/>
+          <w:szCs w:val="22"/>
+        </w:rPr>
+      </w:pPr>
+      <w:r>
+        <w:rPr>
+          <w:rFonts w:ascii="Verdana Pro" w:eastAsia="Verdana Pro" w:hAnsi="Verdana Pro" w:cs="Verdana Pro"/>
+          <w:sz w:val="22"/>
+          <w:szCs w:val="22"/>
+        </w:rPr>
+        <w:lastRenderedPageBreak/>
         <w:t xml:space="preserve">The rules of this Cellular Automaton are as follows: </w:t>
       </w:r>
     </w:p>
@@ -4579,7 +5346,25 @@
           <w:sz w:val="22"/>
           <w:szCs w:val="22"/>
         </w:rPr>
-        <w:t>In each generation, the state of the cells are determined by:</w:t>
+        <w:t xml:space="preserve">In each generation, the state of the cells </w:t>
+      </w:r>
+      <w:proofErr w:type="gramStart"/>
+      <w:r>
+        <w:rPr>
+          <w:rFonts w:ascii="Verdana Pro" w:eastAsia="Verdana Pro" w:hAnsi="Verdana Pro" w:cs="Verdana Pro"/>
+          <w:sz w:val="22"/>
+          <w:szCs w:val="22"/>
+        </w:rPr>
+        <w:t>are</w:t>
+      </w:r>
+      <w:proofErr w:type="gramEnd"/>
+      <w:r>
+        <w:rPr>
+          <w:rFonts w:ascii="Verdana Pro" w:eastAsia="Verdana Pro" w:hAnsi="Verdana Pro" w:cs="Verdana Pro"/>
+          <w:sz w:val="22"/>
+          <w:szCs w:val="22"/>
+        </w:rPr>
+        <w:t xml:space="preserve"> determined by:</w:t>
       </w:r>
     </w:p>
     <w:p>
@@ -4684,33 +5469,57 @@
           <w:sz w:val="22"/>
           <w:szCs w:val="22"/>
         </w:rPr>
-        <w:t>The rules applied to all cells simultaneously in each generation.</w:t>
-      </w:r>
-    </w:p>
-    <w:p>
-      <w:pPr>
-        <w:rPr>
-          <w:rFonts w:ascii="Verdana Pro" w:eastAsia="Verdana Pro" w:hAnsi="Verdana Pro" w:cs="Verdana Pro"/>
-          <w:sz w:val="22"/>
-          <w:szCs w:val="22"/>
-        </w:rPr>
-      </w:pPr>
-    </w:p>
-    <w:p>
-      <w:pPr>
-        <w:rPr>
-          <w:rFonts w:ascii="Verdana Pro" w:eastAsia="Verdana Pro" w:hAnsi="Verdana Pro" w:cs="Verdana Pro"/>
-          <w:sz w:val="22"/>
-          <w:szCs w:val="22"/>
-        </w:rPr>
-      </w:pPr>
-      <w:r>
-        <w:rPr>
-          <w:rFonts w:ascii="Verdana Pro" w:eastAsia="Verdana Pro" w:hAnsi="Verdana Pro" w:cs="Verdana Pro"/>
-          <w:sz w:val="22"/>
-          <w:szCs w:val="22"/>
-        </w:rPr>
-        <w:lastRenderedPageBreak/>
+        <w:t>The rules applied to all cells</w:t>
+      </w:r>
+      <w:r>
+        <w:rPr>
+          <w:rFonts w:ascii="Verdana Pro" w:eastAsia="Verdana Pro" w:hAnsi="Verdana Pro" w:cs="Verdana Pro"/>
+          <w:sz w:val="22"/>
+          <w:szCs w:val="22"/>
+        </w:rPr>
+        <w:t xml:space="preserve">, represented by a </w:t>
+      </w:r>
+      <w:proofErr w:type="gramStart"/>
+      <w:r>
+        <w:rPr>
+          <w:rFonts w:ascii="Verdana Pro" w:eastAsia="Verdana Pro" w:hAnsi="Verdana Pro" w:cs="Verdana Pro"/>
+          <w:sz w:val="22"/>
+          <w:szCs w:val="22"/>
+        </w:rPr>
+        <w:t>two dimensional</w:t>
+      </w:r>
+      <w:proofErr w:type="gramEnd"/>
+      <w:r>
+        <w:rPr>
+          <w:rFonts w:ascii="Verdana Pro" w:eastAsia="Verdana Pro" w:hAnsi="Verdana Pro" w:cs="Verdana Pro"/>
+          <w:sz w:val="22"/>
+          <w:szCs w:val="22"/>
+        </w:rPr>
+        <w:t xml:space="preserve"> array, </w:t>
+      </w:r>
+      <w:r>
+        <w:rPr>
+          <w:rFonts w:ascii="Verdana Pro" w:eastAsia="Verdana Pro" w:hAnsi="Verdana Pro" w:cs="Verdana Pro"/>
+          <w:sz w:val="22"/>
+          <w:szCs w:val="22"/>
+        </w:rPr>
+        <w:t>simultaneously in each generation.</w:t>
+      </w:r>
+    </w:p>
+    <w:p>
+      <w:pPr>
+        <w:rPr>
+          <w:rFonts w:ascii="Verdana Pro" w:eastAsia="Verdana Pro" w:hAnsi="Verdana Pro" w:cs="Verdana Pro"/>
+          <w:sz w:val="22"/>
+          <w:szCs w:val="22"/>
+        </w:rPr>
+      </w:pPr>
+      <w:r>
+        <w:rPr>
+          <w:rFonts w:ascii="Verdana Pro" w:eastAsia="Verdana Pro" w:hAnsi="Verdana Pro" w:cs="Verdana Pro"/>
+          <w:sz w:val="22"/>
+          <w:szCs w:val="22"/>
+        </w:rPr>
         <w:t xml:space="preserve">A website providing a sandbox of this Cellular Automaton is: </w:t>
       </w:r>
       <w:hyperlink r:id="rId16" w:history="1">
@@ -4818,450 +5627,452 @@
           <w:szCs w:val="22"/>
         </w:rPr>
       </w:pPr>
-    </w:p>
-    <w:p>
-      <w:pPr>
-        <w:rPr>
-          <w:rFonts w:ascii="Verdana Pro" w:eastAsia="Verdana Pro" w:hAnsi="Verdana Pro" w:cs="Verdana Pro"/>
-          <w:sz w:val="22"/>
-          <w:szCs w:val="22"/>
-        </w:rPr>
-      </w:pPr>
-      <w:r>
-        <w:rPr>
-          <w:rFonts w:ascii="Verdana Pro" w:eastAsia="Verdana Pro" w:hAnsi="Verdana Pro" w:cs="Verdana Pro"/>
-          <w:sz w:val="22"/>
-          <w:szCs w:val="22"/>
-        </w:rPr>
-        <w:t>Cellular Automata: What are they?</w:t>
-      </w:r>
-    </w:p>
-    <w:p>
-      <w:pPr>
+      <w:r>
+        <w:rPr>
+          <w:rFonts w:ascii="Verdana Pro" w:eastAsia="Verdana Pro" w:hAnsi="Verdana Pro" w:cs="Verdana Pro"/>
+          <w:sz w:val="22"/>
+          <w:szCs w:val="22"/>
+        </w:rPr>
+        <w:lastRenderedPageBreak/>
+        <w:t>Growing Neural Cellular Automata: An upgrade from the simple CA</w:t>
+      </w:r>
+    </w:p>
+    <w:p>
+      <w:pPr>
+        <w:rPr>
+          <w:rFonts w:ascii="Verdana Pro" w:eastAsia="Verdana Pro" w:hAnsi="Verdana Pro" w:cs="Verdana Pro"/>
+          <w:sz w:val="22"/>
+          <w:szCs w:val="22"/>
+        </w:rPr>
+      </w:pPr>
+      <w:r>
+        <w:rPr>
+          <w:rFonts w:ascii="Verdana Pro" w:eastAsia="Verdana Pro" w:hAnsi="Verdana Pro" w:cs="Verdana Pro"/>
+          <w:sz w:val="22"/>
+          <w:szCs w:val="22"/>
+        </w:rPr>
+        <w:t>Morphogenesis </w:t>
+      </w:r>
+      <w:r>
+        <w:rPr>
+          <w:rFonts w:ascii="Verdana Pro" w:eastAsia="Verdana Pro" w:hAnsi="Verdana Pro" w:cs="Verdana Pro"/>
+          <w:sz w:val="22"/>
+          <w:szCs w:val="22"/>
+        </w:rPr>
+        <w:t>is the process through which organism’s shape development</w:t>
+      </w:r>
+      <w:r>
+        <w:rPr>
+          <w:rFonts w:ascii="Verdana Pro" w:eastAsia="Verdana Pro" w:hAnsi="Verdana Pro" w:cs="Verdana Pro"/>
+          <w:sz w:val="22"/>
+          <w:szCs w:val="22"/>
+        </w:rPr>
+        <w:t xml:space="preserve"> of</w:t>
+      </w:r>
+      <w:r>
+        <w:rPr>
+          <w:rFonts w:ascii="Verdana Pro" w:eastAsia="Verdana Pro" w:hAnsi="Verdana Pro" w:cs="Verdana Pro"/>
+          <w:sz w:val="22"/>
+          <w:szCs w:val="22"/>
+        </w:rPr>
+        <w:t xml:space="preserve"> their systems. The aim of this project is to be able to produce a growing, reproducing and interacting network of neurons, making this example where m</w:t>
+      </w:r>
+      <w:r>
+        <w:rPr>
+          <w:rFonts w:ascii="Verdana Pro" w:eastAsia="Verdana Pro" w:hAnsi="Verdana Pro" w:cs="Verdana Pro"/>
+          <w:sz w:val="22"/>
+          <w:szCs w:val="22"/>
+        </w:rPr>
+        <w:t>orphogenesis </w:t>
+      </w:r>
+      <w:r>
+        <w:rPr>
+          <w:rFonts w:ascii="Verdana Pro" w:eastAsia="Verdana Pro" w:hAnsi="Verdana Pro" w:cs="Verdana Pro"/>
+          <w:sz w:val="22"/>
+          <w:szCs w:val="22"/>
+        </w:rPr>
+        <w:t>is done through CA fundamental to project</w:t>
+      </w:r>
+      <w:r>
+        <w:rPr>
+          <w:rFonts w:ascii="Verdana Pro" w:eastAsia="Verdana Pro" w:hAnsi="Verdana Pro" w:cs="Verdana Pro"/>
+          <w:sz w:val="22"/>
+          <w:szCs w:val="22"/>
+        </w:rPr>
+        <w:t>’s development</w:t>
+      </w:r>
+      <w:r>
+        <w:rPr>
+          <w:rFonts w:ascii="Verdana Pro" w:eastAsia="Verdana Pro" w:hAnsi="Verdana Pro" w:cs="Verdana Pro"/>
+          <w:sz w:val="22"/>
+          <w:szCs w:val="22"/>
+        </w:rPr>
+        <w:t>.</w:t>
+      </w:r>
+    </w:p>
+    <w:p>
+      <w:pPr>
+        <w:rPr>
+          <w:rFonts w:ascii="Verdana Pro" w:eastAsia="Verdana Pro" w:hAnsi="Verdana Pro" w:cs="Verdana Pro"/>
+          <w:sz w:val="22"/>
+          <w:szCs w:val="22"/>
+        </w:rPr>
+      </w:pPr>
+      <w:r>
+        <w:rPr>
+          <w:rFonts w:ascii="Verdana Pro" w:eastAsia="Verdana Pro" w:hAnsi="Verdana Pro" w:cs="Verdana Pro"/>
+          <w:sz w:val="22"/>
+          <w:szCs w:val="22"/>
+        </w:rPr>
+        <w:drawing>
+          <wp:inline distT="0" distB="0" distL="0" distR="0" wp14:anchorId="449CFB96" wp14:editId="3E562CCB">
+            <wp:extent cx="5486400" cy="1371600"/>
+            <wp:effectExtent l="0" t="0" r="0" b="0"/>
+            <wp:docPr id="1070328315" name="Picture 1" descr="A green lizard and a lizard&#10;&#10;Description automatically generated"/>
+            <wp:cNvGraphicFramePr>
+              <a:graphicFrameLocks xmlns:a="http://schemas.openxmlformats.org/drawingml/2006/main" noChangeAspect="1"/>
+            </wp:cNvGraphicFramePr>
+            <a:graphic xmlns:a="http://schemas.openxmlformats.org/drawingml/2006/main">
+              <a:graphicData uri="http://schemas.openxmlformats.org/drawingml/2006/picture">
+                <pic:pic xmlns:pic="http://schemas.openxmlformats.org/drawingml/2006/picture">
+                  <pic:nvPicPr>
+                    <pic:cNvPr id="1070328315" name="Picture 1" descr="A green lizard and a lizard&#10;&#10;Description automatically generated"/>
+                    <pic:cNvPicPr/>
+                  </pic:nvPicPr>
+                  <pic:blipFill>
+                    <a:blip r:embed="rId18"/>
+                    <a:stretch>
+                      <a:fillRect/>
+                    </a:stretch>
+                  </pic:blipFill>
+                  <pic:spPr>
+                    <a:xfrm>
+                      <a:off x="0" y="0"/>
+                      <a:ext cx="5486400" cy="1371600"/>
+                    </a:xfrm>
+                    <a:prstGeom prst="rect">
+                      <a:avLst/>
+                    </a:prstGeom>
+                  </pic:spPr>
+                </pic:pic>
+              </a:graphicData>
+            </a:graphic>
+          </wp:inline>
+        </w:drawing>
+      </w:r>
+    </w:p>
+    <w:p>
+      <w:pPr>
+        <w:rPr>
+          <w:rFonts w:ascii="Verdana Pro" w:eastAsia="Verdana Pro" w:hAnsi="Verdana Pro" w:cs="Verdana Pro"/>
+          <w:sz w:val="22"/>
+          <w:szCs w:val="22"/>
+        </w:rPr>
+      </w:pPr>
+      <w:r>
+        <w:rPr>
+          <w:rFonts w:ascii="Verdana Pro" w:eastAsia="Verdana Pro" w:hAnsi="Verdana Pro" w:cs="Verdana Pro"/>
+          <w:sz w:val="22"/>
+          <w:szCs w:val="22"/>
+        </w:rPr>
+        <w:t>Tissue, Organs, Organ systems, they are made of billion of individual cells, they communicate with each other through processes out of scope for our cause but nevertheless produce these robust systems reliably. We aim to imitate this process as closely as possible with as little resources as possible.</w:t>
+      </w:r>
+    </w:p>
+    <w:p>
+      <w:pPr>
+        <w:rPr>
+          <w:rFonts w:ascii="Verdana Pro" w:eastAsia="Verdana Pro" w:hAnsi="Verdana Pro" w:cs="Verdana Pro"/>
+          <w:sz w:val="22"/>
+          <w:szCs w:val="22"/>
+        </w:rPr>
+      </w:pPr>
+    </w:p>
+    <w:p>
+      <w:pPr>
+        <w:rPr>
+          <w:rFonts w:ascii="Verdana Pro" w:eastAsia="Verdana Pro" w:hAnsi="Verdana Pro" w:cs="Verdana Pro"/>
+          <w:sz w:val="22"/>
+          <w:szCs w:val="22"/>
+        </w:rPr>
+      </w:pPr>
+      <w:r>
+        <w:rPr>
+          <w:rFonts w:ascii="Verdana Pro" w:eastAsia="Verdana Pro" w:hAnsi="Verdana Pro" w:cs="Verdana Pro"/>
+          <w:sz w:val="22"/>
+          <w:szCs w:val="22"/>
+        </w:rPr>
+        <w:t>https://www.youtube.com/watch?v=3H79ZcBuw4M</w:t>
+      </w:r>
+    </w:p>
+    <w:p>
+      <w:pPr>
+        <w:rPr>
+          <w:rFonts w:ascii="Verdana Pro" w:eastAsia="Verdana Pro" w:hAnsi="Verdana Pro" w:cs="Verdana Pro"/>
+          <w:sz w:val="22"/>
+          <w:szCs w:val="22"/>
+        </w:rPr>
+      </w:pPr>
+      <w:r>
+        <w:rPr>
+          <w:rFonts w:ascii="Verdana Pro" w:eastAsia="Verdana Pro" w:hAnsi="Verdana Pro" w:cs="Verdana Pro"/>
+          <w:sz w:val="22"/>
+          <w:szCs w:val="22"/>
+        </w:rPr>
+        <w:br/>
+      </w:r>
+    </w:p>
+    <w:p>
+      <w:pPr>
+        <w:rPr>
+          <w:rStyle w:val="Hyperlink"/>
+          <w:rFonts w:ascii="Verdana Pro" w:eastAsia="Verdana Pro" w:hAnsi="Verdana Pro" w:cs="Verdana Pro"/>
+          <w:sz w:val="22"/>
+          <w:szCs w:val="22"/>
+        </w:rPr>
+      </w:pPr>
+      <w:r>
+        <w:rPr>
+          <w:rFonts w:ascii="Verdana Pro" w:eastAsia="Verdana Pro" w:hAnsi="Verdana Pro" w:cs="Verdana Pro"/>
+          <w:sz w:val="22"/>
+          <w:szCs w:val="22"/>
+        </w:rPr>
+        <w:fldChar w:fldCharType="begin"/>
+      </w:r>
+      <w:r>
+        <w:rPr>
+          <w:rFonts w:ascii="Verdana Pro" w:eastAsia="Verdana Pro" w:hAnsi="Verdana Pro" w:cs="Verdana Pro"/>
+          <w:sz w:val="22"/>
+          <w:szCs w:val="22"/>
+        </w:rPr>
+        <w:instrText>HYPERLINK "https://en.wikipedia.org/wiki/Partial_differential_equation" \l "External_links"</w:instrText>
+      </w:r>
+      <w:r>
+        <w:rPr>
+          <w:rFonts w:ascii="Verdana Pro" w:eastAsia="Verdana Pro" w:hAnsi="Verdana Pro" w:cs="Verdana Pro"/>
+          <w:sz w:val="22"/>
+          <w:szCs w:val="22"/>
+        </w:rPr>
+      </w:r>
+      <w:r>
+        <w:rPr>
+          <w:rFonts w:ascii="Verdana Pro" w:eastAsia="Verdana Pro" w:hAnsi="Verdana Pro" w:cs="Verdana Pro"/>
+          <w:sz w:val="22"/>
+          <w:szCs w:val="22"/>
+        </w:rPr>
+        <w:fldChar w:fldCharType="separate"/>
+      </w:r>
+    </w:p>
+    <w:p>
+      <w:pPr>
+        <w:rPr>
+          <w:rFonts w:ascii="Verdana Pro" w:eastAsia="Verdana Pro" w:hAnsi="Verdana Pro" w:cs="Verdana Pro"/>
+          <w:sz w:val="22"/>
+          <w:szCs w:val="22"/>
+        </w:rPr>
+      </w:pPr>
+      <w:r>
+        <w:rPr>
+          <w:rFonts w:ascii="Verdana Pro" w:eastAsia="Verdana Pro" w:hAnsi="Verdana Pro" w:cs="Verdana Pro"/>
+          <w:sz w:val="22"/>
+          <w:szCs w:val="22"/>
+        </w:rPr>
+        <w:fldChar w:fldCharType="end"/>
+      </w:r>
+    </w:p>
+    <w:p>
+      <w:pPr>
+        <w:rPr>
+          <w:rFonts w:ascii="Verdana Pro" w:eastAsia="Verdana Pro" w:hAnsi="Verdana Pro" w:cs="Verdana Pro"/>
+          <w:sz w:val="22"/>
+          <w:szCs w:val="22"/>
+        </w:rPr>
+      </w:pPr>
+      <w:r>
+        <w:rPr>
+          <w:rFonts w:ascii="Verdana Pro" w:eastAsia="Verdana Pro" w:hAnsi="Verdana Pro" w:cs="Verdana Pro"/>
+          <w:sz w:val="22"/>
+          <w:szCs w:val="22"/>
+        </w:rPr>
+        <w:t>Partial differential equation</w:t>
+      </w:r>
+    </w:p>
+    <w:p>
+      <w:pPr>
+        <w:rPr>
+          <w:rFonts w:ascii="Verdana Pro" w:eastAsia="Verdana Pro" w:hAnsi="Verdana Pro" w:cs="Verdana Pro"/>
+          <w:sz w:val="22"/>
+          <w:szCs w:val="22"/>
+        </w:rPr>
+      </w:pPr>
+      <w:r>
+        <w:rPr>
+          <w:rFonts w:ascii="Verdana Pro" w:eastAsia="Verdana Pro" w:hAnsi="Verdana Pro" w:cs="Verdana Pro"/>
+          <w:sz w:val="22"/>
+          <w:szCs w:val="22"/>
+        </w:rPr>
+        <w:t>https://www.youtube.com/watch?v=ly4S0oi3Yz8</w:t>
+      </w:r>
+    </w:p>
+    <w:p>
+      <w:pPr>
+        <w:rPr>
+          <w:rFonts w:ascii="Verdana Pro" w:eastAsia="Verdana Pro" w:hAnsi="Verdana Pro" w:cs="Verdana Pro"/>
+          <w:sz w:val="22"/>
+          <w:szCs w:val="22"/>
+        </w:rPr>
+      </w:pPr>
+    </w:p>
+    <w:p>
+      <w:pPr>
+        <w:rPr>
+          <w:rFonts w:ascii="Verdana Pro" w:eastAsia="Verdana Pro" w:hAnsi="Verdana Pro" w:cs="Verdana Pro"/>
+          <w:sz w:val="22"/>
+          <w:szCs w:val="22"/>
+        </w:rPr>
+      </w:pPr>
+    </w:p>
+    <w:p>
+      <w:pPr>
+        <w:rPr>
+          <w:rFonts w:ascii="Verdana Pro" w:eastAsia="Verdana Pro" w:hAnsi="Verdana Pro" w:cs="Verdana Pro"/>
+          <w:sz w:val="22"/>
+          <w:szCs w:val="22"/>
+        </w:rPr>
+      </w:pPr>
+      <w:r>
+        <w:rPr>
+          <w:rFonts w:ascii="Verdana Pro" w:eastAsia="Verdana Pro" w:hAnsi="Verdana Pro" w:cs="Verdana Pro"/>
+          <w:sz w:val="22"/>
+          <w:szCs w:val="22"/>
+        </w:rPr>
+        <w:t xml:space="preserve">Resources: </w:t>
+      </w:r>
+    </w:p>
+    <w:p>
+      <w:pPr>
+        <w:rPr>
+          <w:rFonts w:ascii="Verdana Pro" w:eastAsia="Verdana Pro" w:hAnsi="Verdana Pro" w:cs="Verdana Pro"/>
+          <w:sz w:val="22"/>
+          <w:szCs w:val="22"/>
+        </w:rPr>
+      </w:pPr>
+      <w:hyperlink r:id="rId19" w:history="1">
+        <w:r>
+          <w:rPr>
+            <w:rStyle w:val="Hyperlink"/>
+            <w:rFonts w:ascii="Verdana Pro" w:eastAsia="Verdana Pro" w:hAnsi="Verdana Pro" w:cs="Verdana Pro"/>
+            <w:sz w:val="22"/>
+            <w:szCs w:val="22"/>
+          </w:rPr>
+          <w:t>https://mathworld.wolfram.com/ElementaryCellularAutomaton.html</w:t>
+        </w:r>
+      </w:hyperlink>
+    </w:p>
+    <w:p>
+      <w:pPr>
+        <w:rPr>
+          <w:rFonts w:ascii="Verdana Pro" w:eastAsia="Verdana Pro" w:hAnsi="Verdana Pro" w:cs="Verdana Pro"/>
+          <w:sz w:val="22"/>
+          <w:szCs w:val="22"/>
+        </w:rPr>
+      </w:pPr>
+      <w:hyperlink r:id="rId20" w:history="1">
+        <w:r>
+          <w:rPr>
+            <w:rStyle w:val="Hyperlink"/>
+            <w:rFonts w:ascii="Verdana Pro" w:eastAsia="Verdana Pro" w:hAnsi="Verdana Pro" w:cs="Verdana Pro"/>
+            <w:sz w:val="22"/>
+            <w:szCs w:val="22"/>
+          </w:rPr>
+          <w:t>https://mathworld.wolfram.com/WireWorld.html</w:t>
+        </w:r>
+      </w:hyperlink>
+    </w:p>
+    <w:p>
+      <w:pPr>
+        <w:rPr>
+          <w:rFonts w:ascii="Verdana Pro" w:eastAsia="Verdana Pro" w:hAnsi="Verdana Pro" w:cs="Verdana Pro"/>
+          <w:sz w:val="22"/>
+          <w:szCs w:val="22"/>
+        </w:rPr>
+      </w:pPr>
+      <w:hyperlink r:id="rId21" w:history="1">
+        <w:r>
+          <w:rPr>
+            <w:rStyle w:val="Hyperlink"/>
+            <w:rFonts w:ascii="Verdana Pro" w:eastAsia="Verdana Pro" w:hAnsi="Verdana Pro" w:cs="Verdana Pro"/>
+            <w:sz w:val="22"/>
+            <w:szCs w:val="22"/>
+          </w:rPr>
+          <w:t>https://www.techtarget.com/searchenterprisedesktop/definition/cellular-automaton#:~:text=A%20cellular%20automaton%20(CA)%20is,the%20states%20of%20neighboring%20cells</w:t>
+        </w:r>
+      </w:hyperlink>
+      <w:r>
+        <w:rPr>
+          <w:rFonts w:ascii="Verdana Pro" w:eastAsia="Verdana Pro" w:hAnsi="Verdana Pro" w:cs="Verdana Pro"/>
+          <w:sz w:val="22"/>
+          <w:szCs w:val="22"/>
+        </w:rPr>
+        <w:t>.</w:t>
+      </w:r>
+    </w:p>
+    <w:p>
+      <w:pPr>
+        <w:rPr>
+          <w:rFonts w:ascii="Verdana Pro" w:eastAsia="Verdana Pro" w:hAnsi="Verdana Pro" w:cs="Verdana Pro"/>
+          <w:sz w:val="22"/>
+          <w:szCs w:val="22"/>
+        </w:rPr>
+      </w:pPr>
+      <w:hyperlink r:id="rId22" w:history="1">
+        <w:r>
+          <w:rPr>
+            <w:rStyle w:val="Hyperlink"/>
+            <w:rFonts w:ascii="Verdana Pro" w:eastAsia="Verdana Pro" w:hAnsi="Verdana Pro" w:cs="Verdana Pro"/>
+            <w:sz w:val="22"/>
+            <w:szCs w:val="22"/>
+          </w:rPr>
+          <w:t>https://neuralpatterns.io</w:t>
+        </w:r>
+      </w:hyperlink>
+    </w:p>
+    <w:p>
+      <w:pPr>
+        <w:rPr>
+          <w:rFonts w:ascii="Verdana Pro" w:eastAsia="Verdana Pro" w:hAnsi="Verdana Pro" w:cs="Verdana Pro"/>
+          <w:sz w:val="22"/>
+          <w:szCs w:val="22"/>
+        </w:rPr>
+      </w:pPr>
+      <w:hyperlink r:id="rId23" w:history="1">
+        <w:r>
+          <w:rPr>
+            <w:rStyle w:val="Hyperlink"/>
+            <w:rFonts w:ascii="Verdana Pro" w:eastAsia="Verdana Pro" w:hAnsi="Verdana Pro" w:cs="Verdana Pro"/>
+            <w:sz w:val="22"/>
+            <w:szCs w:val="22"/>
+          </w:rPr>
+          <w:t>https://distill.pub/2020/growing-ca/</w:t>
+        </w:r>
+      </w:hyperlink>
+    </w:p>
+    <w:p>
+      <w:pPr>
+        <w:rPr>
+          <w:rFonts w:ascii="Verdana Pro" w:eastAsia="Verdana Pro" w:hAnsi="Verdana Pro" w:cs="Verdana Pro"/>
+          <w:sz w:val="22"/>
+          <w:szCs w:val="22"/>
+        </w:rPr>
+      </w:pPr>
+      <w:r>
         <w:rPr>
           <w:rFonts w:ascii="Verdana Pro" w:eastAsia="Verdana Pro" w:hAnsi="Verdana Pro" w:cs="Verdana Pro"/>
           <w:sz w:val="22"/>
           <w:szCs w:val="22"/>
           <w:lang w:val="en-US"/>
         </w:rPr>
-      </w:pPr>
-      <w:r>
-        <w:rPr>
-          <w:rFonts w:ascii="Verdana Pro" w:eastAsia="Verdana Pro" w:hAnsi="Verdana Pro" w:cs="Verdana Pro"/>
-          <w:sz w:val="22"/>
-          <w:szCs w:val="22"/>
-          <w:lang w:val="en-US"/>
-        </w:rPr>
-        <w:t xml:space="preserve">A complex system of many simple agents where when they work </w:t>
-      </w:r>
-      <w:r>
-        <w:rPr>
-          <w:rFonts w:ascii="Verdana Pro" w:eastAsia="Verdana Pro" w:hAnsi="Verdana Pro" w:cs="Verdana Pro"/>
-          <w:sz w:val="22"/>
-          <w:szCs w:val="22"/>
-          <w:lang w:val="en-US"/>
-        </w:rPr>
-        <w:t>together,</w:t>
-      </w:r>
-      <w:r>
-        <w:rPr>
-          <w:rFonts w:ascii="Verdana Pro" w:eastAsia="Verdana Pro" w:hAnsi="Verdana Pro" w:cs="Verdana Pro"/>
-          <w:sz w:val="22"/>
-          <w:szCs w:val="22"/>
-          <w:lang w:val="en-US"/>
-        </w:rPr>
-        <w:t xml:space="preserve"> they exhibit complex intelligent behavior.</w:t>
-      </w:r>
-      <w:r>
-        <w:rPr>
-          <w:rFonts w:ascii="Verdana Pro" w:eastAsia="Verdana Pro" w:hAnsi="Verdana Pro" w:cs="Verdana Pro"/>
-          <w:sz w:val="22"/>
-          <w:szCs w:val="22"/>
-          <w:lang w:val="en-US"/>
-        </w:rPr>
-        <w:t xml:space="preserve"> They act upon a </w:t>
-      </w:r>
-      <w:r>
-        <w:rPr>
-          <w:rFonts w:ascii="Verdana Pro" w:eastAsia="Verdana Pro" w:hAnsi="Verdana Pro" w:cs="Verdana Pro"/>
-          <w:sz w:val="22"/>
-          <w:szCs w:val="22"/>
-          <w:lang w:val="en-US"/>
-        </w:rPr>
-        <w:t>grid defined by some rules.</w:t>
-      </w:r>
-    </w:p>
-    <w:p>
-      <w:pPr>
-        <w:rPr>
-          <w:rFonts w:ascii="Verdana Pro" w:eastAsia="Verdana Pro" w:hAnsi="Verdana Pro" w:cs="Verdana Pro"/>
-          <w:sz w:val="22"/>
-          <w:szCs w:val="22"/>
-          <w:lang w:val="en-US"/>
-        </w:rPr>
-      </w:pPr>
-      <w:r>
-        <w:rPr>
-          <w:rFonts w:ascii="Verdana Pro" w:eastAsia="Verdana Pro" w:hAnsi="Verdana Pro" w:cs="Verdana Pro"/>
-          <w:sz w:val="22"/>
-          <w:szCs w:val="22"/>
-          <w:lang w:val="en-US"/>
-        </w:rPr>
-        <w:t>Properties of</w:t>
-      </w:r>
-      <w:r>
-        <w:rPr>
-          <w:rFonts w:ascii="Verdana Pro" w:eastAsia="Verdana Pro" w:hAnsi="Verdana Pro" w:cs="Verdana Pro"/>
-          <w:sz w:val="22"/>
-          <w:szCs w:val="22"/>
-          <w:lang w:val="en-US"/>
-        </w:rPr>
-        <w:t xml:space="preserve"> a cellular automatons</w:t>
-      </w:r>
-    </w:p>
-    <w:p>
-      <w:pPr>
-        <w:pStyle w:val="ListParagraph"/>
-        <w:numPr>
-          <w:ilvl w:val="0"/>
-          <w:numId w:val="8"/>
-        </w:numPr>
-        <w:rPr>
-          <w:rFonts w:ascii="Verdana Pro" w:eastAsia="Verdana Pro" w:hAnsi="Verdana Pro" w:cs="Verdana Pro"/>
-          <w:sz w:val="22"/>
-          <w:szCs w:val="22"/>
-          <w:lang w:val="en-US"/>
-        </w:rPr>
-      </w:pPr>
-      <w:r>
-        <w:rPr>
-          <w:rFonts w:ascii="Verdana Pro" w:eastAsia="Verdana Pro" w:hAnsi="Verdana Pro" w:cs="Verdana Pro"/>
-          <w:sz w:val="22"/>
-          <w:szCs w:val="22"/>
-          <w:lang w:val="en-US"/>
-        </w:rPr>
-        <w:t xml:space="preserve">It </w:t>
-      </w:r>
-      <w:r>
-        <w:rPr>
-          <w:rFonts w:ascii="Verdana Pro" w:eastAsia="Verdana Pro" w:hAnsi="Verdana Pro" w:cs="Verdana Pro"/>
-          <w:sz w:val="22"/>
-          <w:szCs w:val="22"/>
-          <w:lang w:val="en-US"/>
-        </w:rPr>
-        <w:t>has a grid of</w:t>
-      </w:r>
-      <w:r>
-        <w:rPr>
-          <w:rFonts w:ascii="Verdana Pro" w:eastAsia="Verdana Pro" w:hAnsi="Verdana Pro" w:cs="Verdana Pro"/>
-          <w:sz w:val="22"/>
-          <w:szCs w:val="22"/>
-          <w:lang w:val="en-US"/>
-        </w:rPr>
-        <w:t xml:space="preserve"> </w:t>
-      </w:r>
-      <w:r>
-        <w:rPr>
-          <w:rFonts w:ascii="Verdana Pro" w:eastAsia="Verdana Pro" w:hAnsi="Verdana Pro" w:cs="Verdana Pro"/>
-          <w:sz w:val="22"/>
-          <w:szCs w:val="22"/>
-          <w:lang w:val="en-US"/>
-        </w:rPr>
-        <w:t>cells;</w:t>
-      </w:r>
-      <w:r>
-        <w:rPr>
-          <w:rFonts w:ascii="Verdana Pro" w:eastAsia="Verdana Pro" w:hAnsi="Verdana Pro" w:cs="Verdana Pro"/>
-          <w:sz w:val="22"/>
-          <w:szCs w:val="22"/>
-          <w:lang w:val="en-US"/>
-        </w:rPr>
-        <w:t xml:space="preserve"> this can be any dimension and any shape.</w:t>
-      </w:r>
-    </w:p>
-    <w:p>
-      <w:pPr>
-        <w:pStyle w:val="ListParagraph"/>
-        <w:numPr>
-          <w:ilvl w:val="0"/>
-          <w:numId w:val="8"/>
-        </w:numPr>
-        <w:rPr>
-          <w:rFonts w:ascii="Verdana Pro" w:eastAsia="Verdana Pro" w:hAnsi="Verdana Pro" w:cs="Verdana Pro"/>
-          <w:sz w:val="22"/>
-          <w:szCs w:val="22"/>
-          <w:lang w:val="en-US"/>
-        </w:rPr>
-      </w:pPr>
-      <w:r>
-        <w:rPr>
-          <w:rFonts w:ascii="Verdana Pro" w:eastAsia="Verdana Pro" w:hAnsi="Verdana Pro" w:cs="Verdana Pro"/>
-          <w:sz w:val="22"/>
-          <w:szCs w:val="22"/>
-          <w:lang w:val="en-US"/>
-        </w:rPr>
-        <w:t xml:space="preserve">Each individual cell </w:t>
-      </w:r>
-      <w:r>
-        <w:rPr>
-          <w:rFonts w:ascii="Verdana Pro" w:eastAsia="Verdana Pro" w:hAnsi="Verdana Pro" w:cs="Verdana Pro"/>
-          <w:sz w:val="22"/>
-          <w:szCs w:val="22"/>
-          <w:lang w:val="en-US"/>
-        </w:rPr>
-        <w:t>has states defined in code and its state is defined as a function of its neighborhood (von Neuman, Moore’s)</w:t>
-      </w:r>
-    </w:p>
-    <w:p>
-      <w:pPr>
-        <w:pStyle w:val="ListParagraph"/>
-        <w:numPr>
-          <w:ilvl w:val="0"/>
-          <w:numId w:val="8"/>
-        </w:numPr>
-        <w:rPr>
-          <w:rFonts w:ascii="Verdana Pro" w:eastAsia="Verdana Pro" w:hAnsi="Verdana Pro" w:cs="Verdana Pro"/>
-          <w:sz w:val="22"/>
-          <w:szCs w:val="22"/>
-          <w:lang w:val="en-US"/>
-        </w:rPr>
-      </w:pPr>
-      <w:r>
-        <w:rPr>
-          <w:rFonts w:ascii="Verdana Pro" w:eastAsia="Verdana Pro" w:hAnsi="Verdana Pro" w:cs="Verdana Pro"/>
-          <w:sz w:val="22"/>
-          <w:szCs w:val="22"/>
-          <w:lang w:val="en-US"/>
-        </w:rPr>
-        <w:t>CA can be classified into four classes:</w:t>
-      </w:r>
-    </w:p>
-    <w:p>
-      <w:pPr>
-        <w:pStyle w:val="ListParagraph"/>
-        <w:numPr>
-          <w:ilvl w:val="1"/>
-          <w:numId w:val="8"/>
-        </w:numPr>
-        <w:rPr>
-          <w:rFonts w:ascii="Verdana Pro" w:eastAsia="Verdana Pro" w:hAnsi="Verdana Pro" w:cs="Verdana Pro"/>
-          <w:sz w:val="22"/>
-          <w:szCs w:val="22"/>
-          <w:lang w:val="en-US"/>
-        </w:rPr>
-      </w:pPr>
-      <w:r>
-        <w:rPr>
-          <w:rFonts w:ascii="Verdana Pro" w:eastAsia="Verdana Pro" w:hAnsi="Verdana Pro" w:cs="Verdana Pro"/>
-          <w:sz w:val="22"/>
-          <w:szCs w:val="22"/>
-          <w:lang w:val="en-US"/>
-        </w:rPr>
-        <w:t xml:space="preserve">Class 1: </w:t>
-      </w:r>
-      <w:r>
-        <w:rPr>
-          <w:rFonts w:ascii="Verdana Pro" w:eastAsia="Verdana Pro" w:hAnsi="Verdana Pro" w:cs="Verdana Pro"/>
-          <w:sz w:val="22"/>
-          <w:szCs w:val="22"/>
-          <w:lang w:val="en-US"/>
-        </w:rPr>
-        <w:t>evolve into stable, homogeneous state</w:t>
-      </w:r>
-    </w:p>
-    <w:p>
-      <w:pPr>
-        <w:pStyle w:val="ListParagraph"/>
-        <w:numPr>
-          <w:ilvl w:val="1"/>
-          <w:numId w:val="8"/>
-        </w:numPr>
-        <w:rPr>
-          <w:rFonts w:ascii="Verdana Pro" w:eastAsia="Verdana Pro" w:hAnsi="Verdana Pro" w:cs="Verdana Pro"/>
-          <w:sz w:val="22"/>
-          <w:szCs w:val="22"/>
-          <w:lang w:val="en-US"/>
-        </w:rPr>
-      </w:pPr>
-      <w:r>
-        <w:rPr>
-          <w:rFonts w:ascii="Verdana Pro" w:eastAsia="Verdana Pro" w:hAnsi="Verdana Pro" w:cs="Verdana Pro"/>
-          <w:sz w:val="22"/>
-          <w:szCs w:val="22"/>
-          <w:lang w:val="en-US"/>
-        </w:rPr>
-        <w:t>Class 2: Almost all initial patterns transform into stable or oscillating pattern</w:t>
-      </w:r>
-    </w:p>
-    <w:p>
-      <w:pPr>
-        <w:pStyle w:val="ListParagraph"/>
-        <w:numPr>
-          <w:ilvl w:val="1"/>
-          <w:numId w:val="8"/>
-        </w:numPr>
-        <w:rPr>
-          <w:rFonts w:ascii="Verdana Pro" w:eastAsia="Verdana Pro" w:hAnsi="Verdana Pro" w:cs="Verdana Pro"/>
-          <w:sz w:val="22"/>
-          <w:szCs w:val="22"/>
-          <w:lang w:val="en-US"/>
-        </w:rPr>
-      </w:pPr>
-      <w:r>
-        <w:rPr>
-          <w:rFonts w:ascii="Verdana Pro" w:eastAsia="Verdana Pro" w:hAnsi="Verdana Pro" w:cs="Verdana Pro"/>
-          <w:sz w:val="22"/>
-          <w:szCs w:val="22"/>
-          <w:lang w:val="en-US"/>
-        </w:rPr>
-        <w:lastRenderedPageBreak/>
-        <w:t>C</w:t>
-      </w:r>
-      <w:r>
-        <w:rPr>
-          <w:rFonts w:ascii="Verdana Pro" w:eastAsia="Verdana Pro" w:hAnsi="Verdana Pro" w:cs="Verdana Pro"/>
-          <w:sz w:val="22"/>
-          <w:szCs w:val="22"/>
-          <w:lang w:val="en-US"/>
-        </w:rPr>
-        <w:t xml:space="preserve">lass 3: All initial patterns transform in a chaotic or </w:t>
-      </w:r>
-      <w:r>
-        <w:rPr>
-          <w:rFonts w:ascii="Verdana Pro" w:eastAsia="Verdana Pro" w:hAnsi="Verdana Pro" w:cs="Verdana Pro"/>
-          <w:sz w:val="22"/>
-          <w:szCs w:val="22"/>
-          <w:lang w:val="en-US"/>
-        </w:rPr>
-        <w:t>pseudo-random pattern</w:t>
-      </w:r>
-    </w:p>
-    <w:p>
-      <w:pPr>
-        <w:pStyle w:val="ListParagraph"/>
-        <w:numPr>
-          <w:ilvl w:val="1"/>
-          <w:numId w:val="8"/>
-        </w:numPr>
-        <w:rPr>
-          <w:rFonts w:ascii="Verdana Pro" w:eastAsia="Verdana Pro" w:hAnsi="Verdana Pro" w:cs="Verdana Pro"/>
-          <w:sz w:val="22"/>
-          <w:szCs w:val="22"/>
-          <w:lang w:val="en-US"/>
-        </w:rPr>
-      </w:pPr>
-      <w:r>
-        <w:rPr>
-          <w:rFonts w:ascii="Verdana Pro" w:eastAsia="Verdana Pro" w:hAnsi="Verdana Pro" w:cs="Verdana Pro"/>
-          <w:sz w:val="22"/>
-          <w:szCs w:val="22"/>
-          <w:lang w:val="en-US"/>
-        </w:rPr>
-        <w:t xml:space="preserve">Class 4: </w:t>
-      </w:r>
-      <w:r>
-        <w:rPr>
-          <w:rFonts w:ascii="Verdana Pro" w:eastAsia="Verdana Pro" w:hAnsi="Verdana Pro" w:cs="Verdana Pro"/>
-          <w:sz w:val="22"/>
-          <w:szCs w:val="22"/>
-          <w:lang w:val="en-US"/>
-        </w:rPr>
-        <w:t>All initial patterns transform into complex structures that interact with each other</w:t>
-      </w:r>
-    </w:p>
-    <w:p>
-      <w:pPr>
-        <w:pStyle w:val="ListParagraph"/>
-        <w:numPr>
-          <w:ilvl w:val="0"/>
-          <w:numId w:val="8"/>
-        </w:numPr>
-        <w:rPr>
-          <w:rFonts w:ascii="Verdana Pro" w:eastAsia="Verdana Pro" w:hAnsi="Verdana Pro" w:cs="Verdana Pro"/>
-          <w:sz w:val="22"/>
-          <w:szCs w:val="22"/>
-          <w:lang w:val="en-US"/>
-        </w:rPr>
-      </w:pPr>
-      <w:r>
-        <w:rPr>
-          <w:rFonts w:ascii="Verdana Pro" w:eastAsia="Verdana Pro" w:hAnsi="Verdana Pro" w:cs="Verdana Pro"/>
-          <w:sz w:val="22"/>
-          <w:szCs w:val="22"/>
-          <w:lang w:val="en-US"/>
-        </w:rPr>
-        <w:t xml:space="preserve">The state of each cell </w:t>
-      </w:r>
-      <w:r>
-        <w:rPr>
-          <w:rFonts w:ascii="Verdana Pro" w:eastAsia="Verdana Pro" w:hAnsi="Verdana Pro" w:cs="Verdana Pro"/>
-          <w:sz w:val="22"/>
-          <w:szCs w:val="22"/>
-          <w:lang w:val="en-US"/>
-        </w:rPr>
-        <w:t>can not only be a function of its previous generation’s neighborhood, but also as a function of many previous generations.</w:t>
-      </w:r>
-    </w:p>
-    <w:p>
-      <w:pPr>
-        <w:pStyle w:val="ListParagraph"/>
-        <w:numPr>
-          <w:ilvl w:val="0"/>
-          <w:numId w:val="8"/>
-        </w:numPr>
-        <w:rPr>
-          <w:rFonts w:ascii="Verdana Pro" w:eastAsia="Verdana Pro" w:hAnsi="Verdana Pro" w:cs="Verdana Pro"/>
-          <w:sz w:val="22"/>
-          <w:szCs w:val="22"/>
-          <w:lang w:val="en-US"/>
-        </w:rPr>
-      </w:pPr>
-      <w:r>
-        <w:rPr>
-          <w:rFonts w:ascii="Verdana Pro" w:eastAsia="Verdana Pro" w:hAnsi="Verdana Pro" w:cs="Verdana Pro"/>
-          <w:sz w:val="22"/>
-          <w:szCs w:val="22"/>
-          <w:lang w:val="en-US"/>
-        </w:rPr>
-        <w:t xml:space="preserve">The states can be continuous floats rather </w:t>
-      </w:r>
-      <w:r>
-        <w:rPr>
-          <w:rFonts w:ascii="Verdana Pro" w:eastAsia="Verdana Pro" w:hAnsi="Verdana Pro" w:cs="Verdana Pro"/>
-          <w:sz w:val="22"/>
-          <w:szCs w:val="22"/>
-          <w:lang w:val="en-US"/>
-        </w:rPr>
-        <w:t xml:space="preserve">than </w:t>
-      </w:r>
-      <w:r>
-        <w:rPr>
-          <w:rFonts w:ascii="Verdana Pro" w:eastAsia="Verdana Pro" w:hAnsi="Verdana Pro" w:cs="Verdana Pro"/>
-          <w:sz w:val="22"/>
-          <w:szCs w:val="22"/>
-          <w:lang w:val="en-US"/>
-        </w:rPr>
-        <w:t xml:space="preserve">distinct </w:t>
-      </w:r>
-      <w:r>
-        <w:rPr>
-          <w:rFonts w:ascii="Verdana Pro" w:eastAsia="Verdana Pro" w:hAnsi="Verdana Pro" w:cs="Verdana Pro"/>
-          <w:sz w:val="22"/>
-          <w:szCs w:val="22"/>
-          <w:lang w:val="en-US"/>
-        </w:rPr>
-        <w:t>states.</w:t>
-      </w:r>
-    </w:p>
-    <w:p>
-      <w:pPr>
-        <w:rPr>
-          <w:rFonts w:ascii="Verdana Pro" w:eastAsia="Verdana Pro" w:hAnsi="Verdana Pro" w:cs="Verdana Pro"/>
-          <w:sz w:val="22"/>
-          <w:szCs w:val="22"/>
-          <w:lang w:val="en-US"/>
-        </w:rPr>
-      </w:pPr>
+        <w:t>7.3, 7.2, 7.1 - The coding Train</w:t>
+      </w:r>
     </w:p>
     <w:p>
       <w:pPr>
@@ -5609,7 +6420,7 @@
       </w:pPr>
     </w:p>
     <w:sectPr>
-      <w:footerReference w:type="default" r:id="rId18"/>
+      <w:footerReference w:type="default" r:id="rId24"/>
       <w:pgSz w:w="12240" w:h="15840"/>
       <w:pgMar w:top="1440" w:right="1440" w:bottom="1440" w:left="1440" w:header="720" w:footer="720" w:gutter="0"/>
       <w:cols w:space="720"/>
@@ -5661,7 +6472,6 @@
         <w:docPartUnique/>
       </w:docPartObj>
     </w:sdtPr>
-    <w:sdtEndPr/>
     <w:sdtContent>
       <w:p>
         <w:pPr>
@@ -6489,6 +7299,155 @@
     </w:lvl>
   </w:abstractNum>
   <w:abstractNum w:abstractNumId="8" w15:restartNumberingAfterBreak="0">
+    <w:nsid w:val="5AC503EA"/>
+    <w:multiLevelType w:val="multilevel"/>
+    <w:tmpl w:val="A8BE18C8"/>
+    <w:lvl w:ilvl="0">
+      <w:start w:val="1"/>
+      <w:numFmt w:val="bullet"/>
+      <w:lvlText w:val=""/>
+      <w:lvlJc w:val="left"/>
+      <w:pPr>
+        <w:tabs>
+          <w:tab w:val="num" w:pos="720"/>
+        </w:tabs>
+        <w:ind w:left="720" w:hanging="360"/>
+      </w:pPr>
+      <w:rPr>
+        <w:rFonts w:ascii="Symbol" w:hAnsi="Symbol" w:hint="default"/>
+        <w:sz w:val="20"/>
+      </w:rPr>
+    </w:lvl>
+    <w:lvl w:ilvl="1">
+      <w:start w:val="1"/>
+      <w:numFmt w:val="bullet"/>
+      <w:lvlText w:val="o"/>
+      <w:lvlJc w:val="left"/>
+      <w:pPr>
+        <w:tabs>
+          <w:tab w:val="num" w:pos="1440"/>
+        </w:tabs>
+        <w:ind w:left="1440" w:hanging="360"/>
+      </w:pPr>
+      <w:rPr>
+        <w:rFonts w:ascii="Courier New" w:hAnsi="Courier New" w:hint="default"/>
+        <w:sz w:val="20"/>
+      </w:rPr>
+    </w:lvl>
+    <w:lvl w:ilvl="2" w:tentative="1">
+      <w:start w:val="1"/>
+      <w:numFmt w:val="bullet"/>
+      <w:lvlText w:val=""/>
+      <w:lvlJc w:val="left"/>
+      <w:pPr>
+        <w:tabs>
+          <w:tab w:val="num" w:pos="2160"/>
+        </w:tabs>
+        <w:ind w:left="2160" w:hanging="360"/>
+      </w:pPr>
+      <w:rPr>
+        <w:rFonts w:ascii="Wingdings" w:hAnsi="Wingdings" w:hint="default"/>
+        <w:sz w:val="20"/>
+      </w:rPr>
+    </w:lvl>
+    <w:lvl w:ilvl="3" w:tentative="1">
+      <w:start w:val="1"/>
+      <w:numFmt w:val="bullet"/>
+      <w:lvlText w:val=""/>
+      <w:lvlJc w:val="left"/>
+      <w:pPr>
+        <w:tabs>
+          <w:tab w:val="num" w:pos="2880"/>
+        </w:tabs>
+        <w:ind w:left="2880" w:hanging="360"/>
+      </w:pPr>
+      <w:rPr>
+        <w:rFonts w:ascii="Wingdings" w:hAnsi="Wingdings" w:hint="default"/>
+        <w:sz w:val="20"/>
+      </w:rPr>
+    </w:lvl>
+    <w:lvl w:ilvl="4" w:tentative="1">
+      <w:start w:val="1"/>
+      <w:numFmt w:val="bullet"/>
+      <w:lvlText w:val=""/>
+      <w:lvlJc w:val="left"/>
+      <w:pPr>
+        <w:tabs>
+          <w:tab w:val="num" w:pos="3600"/>
+        </w:tabs>
+        <w:ind w:left="3600" w:hanging="360"/>
+      </w:pPr>
+      <w:rPr>
+        <w:rFonts w:ascii="Wingdings" w:hAnsi="Wingdings" w:hint="default"/>
+        <w:sz w:val="20"/>
+      </w:rPr>
+    </w:lvl>
+    <w:lvl w:ilvl="5" w:tentative="1">
+      <w:start w:val="1"/>
+      <w:numFmt w:val="bullet"/>
+      <w:lvlText w:val=""/>
+      <w:lvlJc w:val="left"/>
+      <w:pPr>
+        <w:tabs>
+          <w:tab w:val="num" w:pos="4320"/>
+        </w:tabs>
+        <w:ind w:left="4320" w:hanging="360"/>
+      </w:pPr>
+      <w:rPr>
+        <w:rFonts w:ascii="Wingdings" w:hAnsi="Wingdings" w:hint="default"/>
+        <w:sz w:val="20"/>
+      </w:rPr>
+    </w:lvl>
+    <w:lvl w:ilvl="6" w:tentative="1">
+      <w:start w:val="1"/>
+      <w:numFmt w:val="bullet"/>
+      <w:lvlText w:val=""/>
+      <w:lvlJc w:val="left"/>
+      <w:pPr>
+        <w:tabs>
+          <w:tab w:val="num" w:pos="5040"/>
+        </w:tabs>
+        <w:ind w:left="5040" w:hanging="360"/>
+      </w:pPr>
+      <w:rPr>
+        <w:rFonts w:ascii="Wingdings" w:hAnsi="Wingdings" w:hint="default"/>
+        <w:sz w:val="20"/>
+      </w:rPr>
+    </w:lvl>
+    <w:lvl w:ilvl="7" w:tentative="1">
+      <w:start w:val="1"/>
+      <w:numFmt w:val="bullet"/>
+      <w:lvlText w:val=""/>
+      <w:lvlJc w:val="left"/>
+      <w:pPr>
+        <w:tabs>
+          <w:tab w:val="num" w:pos="5760"/>
+        </w:tabs>
+        <w:ind w:left="5760" w:hanging="360"/>
+      </w:pPr>
+      <w:rPr>
+        <w:rFonts w:ascii="Wingdings" w:hAnsi="Wingdings" w:hint="default"/>
+        <w:sz w:val="20"/>
+      </w:rPr>
+    </w:lvl>
+    <w:lvl w:ilvl="8" w:tentative="1">
+      <w:start w:val="1"/>
+      <w:numFmt w:val="bullet"/>
+      <w:lvlText w:val=""/>
+      <w:lvlJc w:val="left"/>
+      <w:pPr>
+        <w:tabs>
+          <w:tab w:val="num" w:pos="6480"/>
+        </w:tabs>
+        <w:ind w:left="6480" w:hanging="360"/>
+      </w:pPr>
+      <w:rPr>
+        <w:rFonts w:ascii="Wingdings" w:hAnsi="Wingdings" w:hint="default"/>
+        <w:sz w:val="20"/>
+      </w:rPr>
+    </w:lvl>
+  </w:abstractNum>
+  <w:abstractNum w:abstractNumId="9" w15:restartNumberingAfterBreak="0">
     <w:nsid w:val="79297337"/>
     <w:multiLevelType w:val="hybridMultilevel"/>
     <w:tmpl w:val="BFDC1044"/>
@@ -6584,7 +7543,7 @@
     <w:abstractNumId w:val="7"/>
   </w:num>
   <w:num w:numId="3" w16cid:durableId="1539466938">
-    <w:abstractNumId w:val="8"/>
+    <w:abstractNumId w:val="9"/>
   </w:num>
   <w:num w:numId="4" w16cid:durableId="104812601">
     <w:abstractNumId w:val="1"/>
@@ -6603,6 +7562,9 @@
   </w:num>
   <w:num w:numId="9" w16cid:durableId="112094088">
     <w:abstractNumId w:val="2"/>
+  </w:num>
+  <w:num w:numId="10" w16cid:durableId="386607155">
+    <w:abstractNumId w:val="8"/>
   </w:num>
 </w:numbering>
 </file>
@@ -7194,7 +8156,6 @@
   <w:style w:type="character" w:default="1" w:styleId="DefaultParagraphFont">
     <w:name w:val="Default Paragraph Font"/>
     <w:uiPriority w:val="1"/>
-    <w:semiHidden/>
     <w:unhideWhenUsed/>
   </w:style>
   <w:style w:type="table" w:default="1" w:styleId="TableNormal">
@@ -7916,6 +8877,27 @@
 </file>
 
 <file path=customXml/item1.xml><?xml version="1.0" encoding="utf-8"?>
+<?mso-contentType ?>
+<FormTemplates xmlns="http://schemas.microsoft.com/sharepoint/v3/contenttype/forms">
+  <Display>DocumentLibraryForm</Display>
+  <Edit>DocumentLibraryForm</Edit>
+  <New>DocumentLibraryForm</New>
+</FormTemplates>
+</file>
+
+<file path=customXml/item2.xml><?xml version="1.0" encoding="utf-8"?>
+<p:properties xmlns:p="http://schemas.microsoft.com/office/2006/metadata/properties" xmlns:xsi="http://www.w3.org/2001/XMLSchema-instance" xmlns:pc="http://schemas.microsoft.com/office/infopath/2007/PartnerControls">
+  <documentManagement>
+    <_activity xmlns="4e7ca0aa-8354-4969-827f-255b864d47d0" xsi:nil="true"/>
+  </documentManagement>
+</p:properties>
+</file>
+
+<file path=customXml/item3.xml><?xml version="1.0" encoding="utf-8"?>
+<b:Sources xmlns:b="http://schemas.openxmlformats.org/officeDocument/2006/bibliography" xmlns="http://schemas.openxmlformats.org/officeDocument/2006/bibliography" SelectedStyle="\APASixthEditionOfficeOnline.xsl" StyleName="APA" Version="6"/>
+</file>
+
+<file path=customXml/item4.xml><?xml version="1.0" encoding="utf-8"?>
 <ct:contentTypeSchema xmlns:ct="http://schemas.microsoft.com/office/2006/metadata/contentType" xmlns:ma="http://schemas.microsoft.com/office/2006/metadata/properties/metaAttributes" ct:_="" ma:_="" ma:contentTypeName="Document" ma:contentTypeID="0x01010059FE1E84978B554ABC16C2C15435DFBE" ma:contentTypeVersion="14" ma:contentTypeDescription="Create a new document." ma:contentTypeScope="" ma:versionID="6c19b225b5f5e7b62b2b9e5f9eb1d627">
   <xsd:schema xmlns:xsd="http://www.w3.org/2001/XMLSchema" xmlns:xs="http://www.w3.org/2001/XMLSchema" xmlns:p="http://schemas.microsoft.com/office/2006/metadata/properties" xmlns:ns3="4e7ca0aa-8354-4969-827f-255b864d47d0" xmlns:ns4="b634b3c8-c32c-43c1-bd48-f0a5ad9f8682" targetNamespace="http://schemas.microsoft.com/office/2006/metadata/properties" ma:root="true" ma:fieldsID="b8315354f3c90ddbb8679ab420795333" ns3:_="" ns4:_="">
     <xsd:import namespace="4e7ca0aa-8354-4969-827f-255b864d47d0"/>
@@ -8142,28 +9124,33 @@
 </ct:contentTypeSchema>
 </file>
 
-<file path=customXml/item2.xml><?xml version="1.0" encoding="utf-8"?>
-<b:Sources xmlns:b="http://schemas.openxmlformats.org/officeDocument/2006/bibliography" xmlns="http://schemas.openxmlformats.org/officeDocument/2006/bibliography" SelectedStyle="\APASixthEditionOfficeOnline.xsl" StyleName="APA" Version="6"/>
+<file path=customXml/itemProps1.xml><?xml version="1.0" encoding="utf-8"?>
+<ds:datastoreItem xmlns:ds="http://schemas.openxmlformats.org/officeDocument/2006/customXml" ds:itemID="{D8BCDF8E-8027-40FC-AF1F-ED428765F37D}">
+  <ds:schemaRefs>
+    <ds:schemaRef ds:uri="http://schemas.microsoft.com/sharepoint/v3/contenttype/forms"/>
+  </ds:schemaRefs>
+</ds:datastoreItem>
 </file>
 
-<file path=customXml/item3.xml><?xml version="1.0" encoding="utf-8"?>
-<p:properties xmlns:p="http://schemas.microsoft.com/office/2006/metadata/properties" xmlns:xsi="http://www.w3.org/2001/XMLSchema-instance" xmlns:pc="http://schemas.microsoft.com/office/infopath/2007/PartnerControls">
-  <documentManagement>
-    <_activity xmlns="4e7ca0aa-8354-4969-827f-255b864d47d0" xsi:nil="true"/>
-  </documentManagement>
-</p:properties>
+<file path=customXml/itemProps2.xml><?xml version="1.0" encoding="utf-8"?>
+<ds:datastoreItem xmlns:ds="http://schemas.openxmlformats.org/officeDocument/2006/customXml" ds:itemID="{068F9163-5A22-4EF0-BF62-07862608A580}">
+  <ds:schemaRefs>
+    <ds:schemaRef ds:uri="http://schemas.microsoft.com/office/2006/metadata/properties"/>
+    <ds:schemaRef ds:uri="http://schemas.microsoft.com/office/infopath/2007/PartnerControls"/>
+    <ds:schemaRef ds:uri="4e7ca0aa-8354-4969-827f-255b864d47d0"/>
+  </ds:schemaRefs>
+</ds:datastoreItem>
 </file>
 
-<file path=customXml/item4.xml><?xml version="1.0" encoding="utf-8"?>
-<?mso-contentType ?>
-<FormTemplates xmlns="http://schemas.microsoft.com/sharepoint/v3/contenttype/forms">
-  <Display>DocumentLibraryForm</Display>
-  <Edit>DocumentLibraryForm</Edit>
-  <New>DocumentLibraryForm</New>
-</FormTemplates>
+<file path=customXml/itemProps3.xml><?xml version="1.0" encoding="utf-8"?>
+<ds:datastoreItem xmlns:ds="http://schemas.openxmlformats.org/officeDocument/2006/customXml" ds:itemID="{713AD9E7-2EEC-4597-98A7-D5424660F83C}">
+  <ds:schemaRefs>
+    <ds:schemaRef ds:uri="http://schemas.openxmlformats.org/officeDocument/2006/bibliography"/>
+  </ds:schemaRefs>
+</ds:datastoreItem>
 </file>
 
-<file path=customXml/itemProps1.xml><?xml version="1.0" encoding="utf-8"?>
+<file path=customXml/itemProps4.xml><?xml version="1.0" encoding="utf-8"?>
 <ds:datastoreItem xmlns:ds="http://schemas.openxmlformats.org/officeDocument/2006/customXml" ds:itemID="{F73E8C72-6747-4069-B67C-80722779C407}">
   <ds:schemaRefs>
     <ds:schemaRef ds:uri="http://schemas.microsoft.com/office/2006/metadata/contentType"/>
@@ -8180,30 +9167,4 @@
     <ds:schemaRef ds:uri="http://schemas.microsoft.com/internal/obd"/>
   </ds:schemaRefs>
 </ds:datastoreItem>
-</file>
-
-<file path=customXml/itemProps2.xml><?xml version="1.0" encoding="utf-8"?>
-<ds:datastoreItem xmlns:ds="http://schemas.openxmlformats.org/officeDocument/2006/customXml" ds:itemID="{713AD9E7-2EEC-4597-98A7-D5424660F83C}">
-  <ds:schemaRefs>
-    <ds:schemaRef ds:uri="http://schemas.openxmlformats.org/officeDocument/2006/bibliography"/>
-  </ds:schemaRefs>
-</ds:datastoreItem>
-</file>
-
-<file path=customXml/itemProps3.xml><?xml version="1.0" encoding="utf-8"?>
-<ds:datastoreItem xmlns:ds="http://schemas.openxmlformats.org/officeDocument/2006/customXml" ds:itemID="{068F9163-5A22-4EF0-BF62-07862608A580}">
-  <ds:schemaRefs>
-    <ds:schemaRef ds:uri="http://schemas.microsoft.com/office/2006/metadata/properties"/>
-    <ds:schemaRef ds:uri="http://schemas.microsoft.com/office/infopath/2007/PartnerControls"/>
-    <ds:schemaRef ds:uri="4e7ca0aa-8354-4969-827f-255b864d47d0"/>
-  </ds:schemaRefs>
-</ds:datastoreItem>
-</file>
-
-<file path=customXml/itemProps4.xml><?xml version="1.0" encoding="utf-8"?>
-<ds:datastoreItem xmlns:ds="http://schemas.openxmlformats.org/officeDocument/2006/customXml" ds:itemID="{D8BCDF8E-8027-40FC-AF1F-ED428765F37D}">
-  <ds:schemaRefs>
-    <ds:schemaRef ds:uri="http://schemas.microsoft.com/sharepoint/v3/contenttype/forms"/>
-  </ds:schemaRefs>
-</ds:datastoreItem>
 </file>
</xml_diff>

<commit_message>
more writing, god bless...
</commit_message>
<xml_diff>
--- a/OCR Computer Science Project.docx
+++ b/OCR Computer Science Project.docx
@@ -1,6 +1,6 @@
 
 <file path=word/document.xml><?xml version="1.0" encoding="utf-8"?>
-<w:document xmlns:wpc="http://schemas.microsoft.com/office/word/2010/wordprocessingCanvas" xmlns:cx="http://schemas.microsoft.com/office/drawing/2014/chartex" xmlns:cx1="http://schemas.microsoft.com/office/drawing/2015/9/8/chartex" xmlns:cx2="http://schemas.microsoft.com/office/drawing/2015/10/21/chartex" xmlns:cx3="http://schemas.microsoft.com/office/drawing/2016/5/9/chartex" xmlns:cx4="http://schemas.microsoft.com/office/drawing/2016/5/10/chartex" xmlns:cx5="http://schemas.microsoft.com/office/drawing/2016/5/11/chartex" xmlns:cx6="http://schemas.microsoft.com/office/drawing/2016/5/12/chartex" xmlns:cx7="http://schemas.microsoft.com/office/drawing/2016/5/13/chartex" xmlns:cx8="http://schemas.microsoft.com/office/drawing/2016/5/14/chartex" xmlns:mc="http://schemas.openxmlformats.org/markup-compatibility/2006" xmlns:aink="http://schemas.microsoft.com/office/drawing/2016/ink" xmlns:am3d="http://schemas.microsoft.com/office/drawing/2017/model3d" xmlns:o="urn:schemas-microsoft-com:office:office" xmlns:oel="http://schemas.microsoft.com/office/2019/extlst" xmlns:r="http://schemas.openxmlformats.org/officeDocument/2006/relationships" xmlns:m="http://schemas.openxmlformats.org/officeDocument/2006/math" xmlns:v="urn:schemas-microsoft-com:vml" xmlns:wp14="http://schemas.microsoft.com/office/word/2010/wordprocessingDrawing" xmlns:wp="http://schemas.openxmlformats.org/drawingml/2006/wordprocessingDrawing" xmlns:w10="urn:schemas-microsoft-com:office:word" xmlns:w="http://schemas.openxmlformats.org/wordprocessingml/2006/main" xmlns:w14="http://schemas.microsoft.com/office/word/2010/wordml" xmlns:w15="http://schemas.microsoft.com/office/word/2012/wordml" xmlns:w16cex="http://schemas.microsoft.com/office/word/2018/wordml/cex" xmlns:w16cid="http://schemas.microsoft.com/office/word/2016/wordml/cid" xmlns:w16="http://schemas.microsoft.com/office/word/2018/wordml" xmlns:w16sdtdh="http://schemas.microsoft.com/office/word/2020/wordml/sdtdatahash" xmlns:w16se="http://schemas.microsoft.com/office/word/2015/wordml/symex" xmlns:wpg="http://schemas.microsoft.com/office/word/2010/wordprocessingGroup" xmlns:wpi="http://schemas.microsoft.com/office/word/2010/wordprocessingInk" xmlns:wne="http://schemas.microsoft.com/office/word/2006/wordml" xmlns:wps="http://schemas.microsoft.com/office/word/2010/wordprocessingShape" mc:Ignorable="w14 w15 w16se w16cid w16 w16cex w16sdtdh wp14">
+<w:document xmlns:wpc="http://schemas.microsoft.com/office/word/2010/wordprocessingCanvas" xmlns:cx="http://schemas.microsoft.com/office/drawing/2014/chartex" xmlns:cx1="http://schemas.microsoft.com/office/drawing/2015/9/8/chartex" xmlns:cx2="http://schemas.microsoft.com/office/drawing/2015/10/21/chartex" xmlns:cx3="http://schemas.microsoft.com/office/drawing/2016/5/9/chartex" xmlns:cx4="http://schemas.microsoft.com/office/drawing/2016/5/10/chartex" xmlns:cx5="http://schemas.microsoft.com/office/drawing/2016/5/11/chartex" xmlns:cx6="http://schemas.microsoft.com/office/drawing/2016/5/12/chartex" xmlns:cx7="http://schemas.microsoft.com/office/drawing/2016/5/13/chartex" xmlns:cx8="http://schemas.microsoft.com/office/drawing/2016/5/14/chartex" xmlns:mc="http://schemas.openxmlformats.org/markup-compatibility/2006" xmlns:aink="http://schemas.microsoft.com/office/drawing/2016/ink" xmlns:am3d="http://schemas.microsoft.com/office/drawing/2017/model3d" xmlns:o="urn:schemas-microsoft-com:office:office" xmlns:oel="http://schemas.microsoft.com/office/2019/extlst" xmlns:r="http://schemas.openxmlformats.org/officeDocument/2006/relationships" xmlns:m="http://schemas.openxmlformats.org/officeDocument/2006/math" xmlns:v="urn:schemas-microsoft-com:vml" xmlns:wp14="http://schemas.microsoft.com/office/word/2010/wordprocessingDrawing" xmlns:wp="http://schemas.openxmlformats.org/drawingml/2006/wordprocessingDrawing" xmlns:w10="urn:schemas-microsoft-com:office:word" xmlns:w="http://schemas.openxmlformats.org/wordprocessingml/2006/main" xmlns:w14="http://schemas.microsoft.com/office/word/2010/wordml" xmlns:w15="http://schemas.microsoft.com/office/word/2012/wordml" xmlns:w16cex="http://schemas.microsoft.com/office/word/2018/wordml/cex" xmlns:w16cid="http://schemas.microsoft.com/office/word/2016/wordml/cid" xmlns:w16="http://schemas.microsoft.com/office/word/2018/wordml" xmlns:w16du="http://schemas.microsoft.com/office/word/2023/wordml/word16du" xmlns:w16sdtdh="http://schemas.microsoft.com/office/word/2020/wordml/sdtdatahash" xmlns:w16se="http://schemas.microsoft.com/office/word/2015/wordml/symex" xmlns:wpg="http://schemas.microsoft.com/office/word/2010/wordprocessingGroup" xmlns:wpi="http://schemas.microsoft.com/office/word/2010/wordprocessingInk" xmlns:wne="http://schemas.microsoft.com/office/word/2006/wordml" xmlns:wps="http://schemas.microsoft.com/office/word/2010/wordprocessingShape" mc:Ignorable="w14 w15 w16se w16cid w16 w16cex w16sdtdh w16du wp14">
   <w:body>
     <w:p>
       <w:pPr>
@@ -5691,7 +5691,23 @@
           <w:sz w:val="22"/>
           <w:szCs w:val="22"/>
         </w:rPr>
-        <w:t>is done through CA fundamental to project</w:t>
+        <w:t xml:space="preserve">is done through CA fundamental to </w:t>
+      </w:r>
+      <w:r>
+        <w:rPr>
+          <w:rFonts w:ascii="Verdana Pro" w:eastAsia="Verdana Pro" w:hAnsi="Verdana Pro" w:cs="Verdana Pro"/>
+          <w:sz w:val="22"/>
+          <w:szCs w:val="22"/>
+        </w:rPr>
+        <w:t xml:space="preserve">the </w:t>
+      </w:r>
+      <w:r>
+        <w:rPr>
+          <w:rFonts w:ascii="Verdana Pro" w:eastAsia="Verdana Pro" w:hAnsi="Verdana Pro" w:cs="Verdana Pro"/>
+          <w:sz w:val="22"/>
+          <w:szCs w:val="22"/>
+        </w:rPr>
+        <w:t>project</w:t>
       </w:r>
       <w:r>
         <w:rPr>
@@ -5885,6 +5901,23 @@
         </w:rPr>
         <w:t xml:space="preserve"> and the state of the cell is determine by the sum of products of the cells with the filter value.</w:t>
       </w:r>
+      <w:r>
+        <w:rPr>
+          <w:rFonts w:ascii="Verdana Pro" w:eastAsia="Verdana Pro" w:hAnsi="Verdana Pro" w:cs="Verdana Pro"/>
+          <w:sz w:val="22"/>
+          <w:szCs w:val="22"/>
+        </w:rPr>
+        <w:t xml:space="preserve"> If filters reach the edge of the grid matrix, it wraps around to the other side.</w:t>
+      </w:r>
+    </w:p>
+    <w:p>
+      <w:pPr>
+        <w:rPr>
+          <w:rFonts w:ascii="Verdana Pro" w:eastAsia="Verdana Pro" w:hAnsi="Verdana Pro" w:cs="Verdana Pro"/>
+          <w:sz w:val="22"/>
+          <w:szCs w:val="22"/>
+        </w:rPr>
+      </w:pPr>
     </w:p>
     <w:p>
       <w:pPr>
@@ -5909,6 +5942,101 @@
           <w:rFonts w:ascii="Verdana Pro" w:eastAsia="Verdana Pro" w:hAnsi="Verdana Pro" w:cs="Verdana Pro"/>
           <w:sz w:val="22"/>
           <w:szCs w:val="22"/>
+        </w:rPr>
+      </w:pPr>
+      <w:r>
+        <w:rPr>
+          <w:rFonts w:ascii="Verdana Pro" w:eastAsia="Verdana Pro" w:hAnsi="Verdana Pro" w:cs="Verdana Pro"/>
+          <w:sz w:val="22"/>
+          <w:szCs w:val="22"/>
+        </w:rPr>
+        <w:t>The activation function is a mathematical function that is applied to each cell. It uses the value obtained from the convolution step, performs some logic with the value and returns that value. In the end, this is the value that is display as a pixel on the grid.</w:t>
+      </w:r>
+      <w:r>
+        <w:rPr>
+          <w:rFonts w:ascii="Verdana Pro" w:eastAsia="Verdana Pro" w:hAnsi="Verdana Pro" w:cs="Verdana Pro"/>
+          <w:sz w:val="22"/>
+          <w:szCs w:val="22"/>
+        </w:rPr>
+        <w:t xml:space="preserve"> The end value is a float value; therefore, this can be though as a mathematical function. </w:t>
+      </w:r>
+    </w:p>
+    <w:p>
+      <w:pPr>
+        <w:rPr>
+          <w:rFonts w:ascii="Verdana Pro" w:eastAsia="Verdana Pro" w:hAnsi="Verdana Pro" w:cs="Verdana Pro"/>
+          <w:sz w:val="22"/>
+          <w:szCs w:val="22"/>
+        </w:rPr>
+      </w:pPr>
+      <w:r>
+        <w:rPr>
+          <w:rFonts w:ascii="Verdana Pro" w:eastAsia="Verdana Pro" w:hAnsi="Verdana Pro" w:cs="Verdana Pro"/>
+          <w:sz w:val="22"/>
+          <w:szCs w:val="22"/>
+        </w:rPr>
+        <w:t>The activation function will hopefully be a simple neural network that will allow these cells to communicate with each other to produce these complex systems. In this case, a neuron.</w:t>
+      </w:r>
+    </w:p>
+    <w:p>
+      <w:pPr>
+        <w:rPr>
+          <w:rFonts w:ascii="Verdana Pro" w:eastAsia="Verdana Pro" w:hAnsi="Verdana Pro" w:cs="Verdana Pro"/>
+          <w:sz w:val="22"/>
+          <w:szCs w:val="22"/>
+        </w:rPr>
+      </w:pPr>
+      <w:r>
+        <w:rPr>
+          <w:rFonts w:ascii="Verdana Pro" w:eastAsia="Verdana Pro" w:hAnsi="Verdana Pro" w:cs="Verdana Pro"/>
+          <w:sz w:val="22"/>
+          <w:szCs w:val="22"/>
+        </w:rPr>
+        <w:t xml:space="preserve">This is an emerging technology that is used by “AI” to produce generative images and text. </w:t>
+      </w:r>
+      <w:proofErr w:type="gramStart"/>
+      <w:r>
+        <w:rPr>
+          <w:rFonts w:ascii="Verdana Pro" w:eastAsia="Verdana Pro" w:hAnsi="Verdana Pro" w:cs="Verdana Pro"/>
+          <w:sz w:val="22"/>
+          <w:szCs w:val="22"/>
+        </w:rPr>
+        <w:t>However</w:t>
+      </w:r>
+      <w:proofErr w:type="gramEnd"/>
+      <w:r>
+        <w:rPr>
+          <w:rFonts w:ascii="Verdana Pro" w:eastAsia="Verdana Pro" w:hAnsi="Verdana Pro" w:cs="Verdana Pro"/>
+          <w:sz w:val="22"/>
+          <w:szCs w:val="22"/>
+        </w:rPr>
+        <w:t xml:space="preserve"> we can use this to produce our systems, the neurons, to further produce complex structures of neurons.</w:t>
+      </w:r>
+    </w:p>
+    <w:p>
+      <w:pPr>
+        <w:rPr>
+          <w:rFonts w:ascii="Verdana Pro" w:eastAsia="Verdana Pro" w:hAnsi="Verdana Pro" w:cs="Verdana Pro"/>
+          <w:sz w:val="22"/>
+          <w:szCs w:val="22"/>
+        </w:rPr>
+      </w:pPr>
+    </w:p>
+    <w:p>
+      <w:pPr>
+        <w:rPr>
+          <w:rFonts w:ascii="Verdana Pro" w:eastAsia="Verdana Pro" w:hAnsi="Verdana Pro" w:cs="Verdana Pro"/>
+          <w:sz w:val="22"/>
+          <w:szCs w:val="22"/>
+        </w:rPr>
+      </w:pPr>
+    </w:p>
+    <w:p>
+      <w:pPr>
+        <w:rPr>
+          <w:rFonts w:ascii="Verdana Pro" w:eastAsia="Verdana Pro" w:hAnsi="Verdana Pro" w:cs="Verdana Pro"/>
+          <w:sz w:val="22"/>
+          <w:szCs w:val="22"/>
           <w:vertAlign w:val="subscript"/>
         </w:rPr>
       </w:pPr>
@@ -5917,22 +6045,1459 @@
       <w:pPr>
         <w:rPr>
           <w:rFonts w:ascii="Verdana Pro" w:eastAsia="Verdana Pro" w:hAnsi="Verdana Pro" w:cs="Verdana Pro"/>
-          <w:sz w:val="22"/>
-          <w:szCs w:val="22"/>
-        </w:rPr>
-      </w:pPr>
-    </w:p>
-    <w:p>
-      <w:pPr>
-        <w:rPr>
-          <w:rFonts w:ascii="Verdana Pro" w:eastAsia="Verdana Pro" w:hAnsi="Verdana Pro" w:cs="Verdana Pro"/>
-          <w:sz w:val="22"/>
-          <w:szCs w:val="22"/>
-        </w:rPr>
-      </w:pPr>
-    </w:p>
-    <w:p>
-      <w:pPr>
+          <w:sz w:val="28"/>
+          <w:szCs w:val="28"/>
+        </w:rPr>
+      </w:pPr>
+      <w:r>
+        <w:rPr>
+          <w:rFonts w:ascii="Verdana Pro" w:eastAsia="Verdana Pro" w:hAnsi="Verdana Pro" w:cs="Verdana Pro"/>
+          <w:sz w:val="28"/>
+          <w:szCs w:val="28"/>
+        </w:rPr>
+        <w:t>What are neurons</w:t>
+      </w:r>
+      <w:r>
+        <w:rPr>
+          <w:rFonts w:ascii="Verdana Pro" w:eastAsia="Verdana Pro" w:hAnsi="Verdana Pro" w:cs="Verdana Pro"/>
+          <w:sz w:val="28"/>
+          <w:szCs w:val="28"/>
+        </w:rPr>
+        <w:t>?</w:t>
+      </w:r>
+      <w:r>
+        <w:rPr>
+          <w:rFonts w:ascii="Verdana Pro" w:eastAsia="Verdana Pro" w:hAnsi="Verdana Pro" w:cs="Verdana Pro"/>
+          <w:sz w:val="28"/>
+          <w:szCs w:val="28"/>
+        </w:rPr>
+        <w:t xml:space="preserve"> summary:</w:t>
+      </w:r>
+    </w:p>
+    <w:p>
+      <w:pPr>
+        <w:rPr>
+          <w:rFonts w:ascii="Verdana Pro" w:eastAsia="Verdana Pro" w:hAnsi="Verdana Pro" w:cs="Verdana Pro"/>
+          <w:sz w:val="22"/>
+          <w:szCs w:val="22"/>
+        </w:rPr>
+      </w:pPr>
+      <w:r>
+        <w:rPr>
+          <w:rFonts w:ascii="Verdana Pro" w:eastAsia="Verdana Pro" w:hAnsi="Verdana Pro" w:cs="Verdana Pro"/>
+          <w:sz w:val="22"/>
+          <w:szCs w:val="22"/>
+        </w:rPr>
+        <w:t xml:space="preserve">They are specialised cells for transmitting and receiving information, they communicate with each other and other cells. There are about 86 billion neurons in a typical human brain. So, they </w:t>
+      </w:r>
+      <w:proofErr w:type="gramStart"/>
+      <w:r>
+        <w:rPr>
+          <w:rFonts w:ascii="Verdana Pro" w:eastAsia="Verdana Pro" w:hAnsi="Verdana Pro" w:cs="Verdana Pro"/>
+          <w:sz w:val="22"/>
+          <w:szCs w:val="22"/>
+        </w:rPr>
+        <w:t>have to</w:t>
+      </w:r>
+      <w:proofErr w:type="gramEnd"/>
+      <w:r>
+        <w:rPr>
+          <w:rFonts w:ascii="Verdana Pro" w:eastAsia="Verdana Pro" w:hAnsi="Verdana Pro" w:cs="Verdana Pro"/>
+          <w:sz w:val="22"/>
+          <w:szCs w:val="22"/>
+        </w:rPr>
+        <w:t xml:space="preserve"> work efficiently and in harmony. </w:t>
+      </w:r>
+    </w:p>
+    <w:p>
+      <w:pPr>
+        <w:rPr>
+          <w:rFonts w:ascii="Verdana Pro" w:eastAsia="Verdana Pro" w:hAnsi="Verdana Pro" w:cs="Verdana Pro"/>
+          <w:sz w:val="22"/>
+          <w:szCs w:val="22"/>
+        </w:rPr>
+      </w:pPr>
+    </w:p>
+    <w:p>
+      <w:pPr>
+        <w:rPr>
+          <w:rFonts w:ascii="Verdana Pro" w:eastAsia="Verdana Pro" w:hAnsi="Verdana Pro" w:cs="Verdana Pro"/>
+          <w:sz w:val="22"/>
+          <w:szCs w:val="22"/>
+        </w:rPr>
+      </w:pPr>
+      <w:r>
+        <w:rPr>
+          <w:noProof/>
+        </w:rPr>
+        <w:drawing>
+          <wp:inline distT="0" distB="0" distL="0" distR="0" wp14:anchorId="31C5A47A" wp14:editId="4A5E271F">
+            <wp:extent cx="4286885" cy="2647950"/>
+            <wp:effectExtent l="0" t="0" r="0" b="0"/>
+            <wp:docPr id="1773608289" name="Picture 1" descr="Neuron Definition, Parts &amp; Function - Lesson | Study.com"/>
+            <wp:cNvGraphicFramePr>
+              <a:graphicFrameLocks xmlns:a="http://schemas.openxmlformats.org/drawingml/2006/main" noChangeAspect="1"/>
+            </wp:cNvGraphicFramePr>
+            <a:graphic xmlns:a="http://schemas.openxmlformats.org/drawingml/2006/main">
+              <a:graphicData uri="http://schemas.openxmlformats.org/drawingml/2006/picture">
+                <pic:pic xmlns:pic="http://schemas.openxmlformats.org/drawingml/2006/picture">
+                  <pic:nvPicPr>
+                    <pic:cNvPr id="0" name="Picture 1" descr="Neuron Definition, Parts &amp; Function - Lesson | Study.com"/>
+                    <pic:cNvPicPr>
+                      <a:picLocks noChangeAspect="1" noChangeArrowheads="1"/>
+                    </pic:cNvPicPr>
+                  </pic:nvPicPr>
+                  <pic:blipFill>
+                    <a:blip r:embed="rId19">
+                      <a:extLst>
+                        <a:ext uri="{28A0092B-C50C-407E-A947-70E740481C1C}">
+                          <a14:useLocalDpi xmlns:a14="http://schemas.microsoft.com/office/drawing/2010/main" val="0"/>
+                        </a:ext>
+                      </a:extLst>
+                    </a:blip>
+                    <a:srcRect/>
+                    <a:stretch>
+                      <a:fillRect/>
+                    </a:stretch>
+                  </pic:blipFill>
+                  <pic:spPr bwMode="auto">
+                    <a:xfrm>
+                      <a:off x="0" y="0"/>
+                      <a:ext cx="4286885" cy="2647950"/>
+                    </a:xfrm>
+                    <a:prstGeom prst="rect">
+                      <a:avLst/>
+                    </a:prstGeom>
+                    <a:noFill/>
+                    <a:ln>
+                      <a:noFill/>
+                    </a:ln>
+                  </pic:spPr>
+                </pic:pic>
+              </a:graphicData>
+            </a:graphic>
+          </wp:inline>
+        </w:drawing>
+      </w:r>
+    </w:p>
+    <w:p>
+      <w:pPr>
+        <w:rPr>
+          <w:rFonts w:ascii="Verdana Pro" w:eastAsia="Verdana Pro" w:hAnsi="Verdana Pro" w:cs="Verdana Pro"/>
+          <w:sz w:val="22"/>
+          <w:szCs w:val="22"/>
+        </w:rPr>
+      </w:pPr>
+      <w:r>
+        <w:rPr>
+          <w:rFonts w:ascii="Verdana Pro" w:eastAsia="Verdana Pro" w:hAnsi="Verdana Pro" w:cs="Verdana Pro"/>
+          <w:sz w:val="22"/>
+          <w:szCs w:val="22"/>
+        </w:rPr>
+        <w:t>There are about 1000 types of neurons, but they all have these general components.</w:t>
+      </w:r>
+    </w:p>
+    <w:p>
+      <w:pPr>
+        <w:rPr>
+          <w:rFonts w:ascii="Verdana Pro" w:eastAsia="Verdana Pro" w:hAnsi="Verdana Pro" w:cs="Verdana Pro"/>
+          <w:sz w:val="22"/>
+          <w:szCs w:val="22"/>
+        </w:rPr>
+      </w:pPr>
+      <w:r>
+        <w:rPr>
+          <w:rFonts w:ascii="Verdana Pro" w:eastAsia="Verdana Pro" w:hAnsi="Verdana Pro" w:cs="Verdana Pro"/>
+          <w:sz w:val="22"/>
+          <w:szCs w:val="22"/>
+        </w:rPr>
+        <w:t>Neuron communication:</w:t>
+      </w:r>
+    </w:p>
+    <w:p>
+      <w:pPr>
+        <w:pStyle w:val="ListParagraph"/>
+        <w:numPr>
+          <w:ilvl w:val="0"/>
+          <w:numId w:val="8"/>
+        </w:numPr>
+        <w:rPr>
+          <w:rFonts w:ascii="Verdana Pro" w:eastAsia="Verdana Pro" w:hAnsi="Verdana Pro" w:cs="Verdana Pro"/>
+          <w:sz w:val="22"/>
+          <w:szCs w:val="22"/>
+        </w:rPr>
+      </w:pPr>
+      <w:r>
+        <w:rPr>
+          <w:rFonts w:ascii="Verdana Pro" w:eastAsia="Verdana Pro" w:hAnsi="Verdana Pro" w:cs="Verdana Pro"/>
+          <w:sz w:val="22"/>
+          <w:szCs w:val="22"/>
+        </w:rPr>
+        <w:t>They use electrical and chemical signals.</w:t>
+      </w:r>
+    </w:p>
+    <w:p>
+      <w:pPr>
+        <w:pStyle w:val="ListParagraph"/>
+        <w:numPr>
+          <w:ilvl w:val="0"/>
+          <w:numId w:val="8"/>
+        </w:numPr>
+        <w:rPr>
+          <w:rFonts w:ascii="Verdana Pro" w:eastAsia="Verdana Pro" w:hAnsi="Verdana Pro" w:cs="Verdana Pro"/>
+          <w:sz w:val="22"/>
+          <w:szCs w:val="22"/>
+        </w:rPr>
+      </w:pPr>
+      <w:r>
+        <w:rPr>
+          <w:rFonts w:ascii="Verdana Pro" w:eastAsia="Verdana Pro" w:hAnsi="Verdana Pro" w:cs="Verdana Pro"/>
+          <w:sz w:val="22"/>
+          <w:szCs w:val="22"/>
+        </w:rPr>
+        <w:t>They main type of electrical signals are called action potentials. They are created when ions flow into neurons and generate an impulse that can travel from one end to another in a neuron.</w:t>
+      </w:r>
+    </w:p>
+    <w:p>
+      <w:pPr>
+        <w:pStyle w:val="ListParagraph"/>
+        <w:numPr>
+          <w:ilvl w:val="0"/>
+          <w:numId w:val="8"/>
+        </w:numPr>
+        <w:rPr>
+          <w:rFonts w:ascii="Verdana Pro" w:eastAsia="Verdana Pro" w:hAnsi="Verdana Pro" w:cs="Verdana Pro"/>
+          <w:sz w:val="22"/>
+          <w:szCs w:val="22"/>
+        </w:rPr>
+      </w:pPr>
+      <w:r>
+        <w:rPr>
+          <w:rFonts w:ascii="Verdana Pro" w:eastAsia="Verdana Pro" w:hAnsi="Verdana Pro" w:cs="Verdana Pro"/>
+          <w:sz w:val="22"/>
+          <w:szCs w:val="22"/>
+        </w:rPr>
+        <w:t>An action potential can cause the release of chemical signals called neurotransmitters, which travel from one neuron to another, this can either cause a response or inhibit a response in the next response.</w:t>
+      </w:r>
+    </w:p>
+    <w:p>
+      <w:pPr>
+        <w:rPr>
+          <w:rFonts w:ascii="Verdana Pro" w:eastAsia="Verdana Pro" w:hAnsi="Verdana Pro" w:cs="Verdana Pro"/>
+          <w:sz w:val="22"/>
+          <w:szCs w:val="22"/>
+        </w:rPr>
+      </w:pPr>
+      <w:r>
+        <w:rPr>
+          <w:rFonts w:ascii="Verdana Pro" w:eastAsia="Verdana Pro" w:hAnsi="Verdana Pro" w:cs="Verdana Pro"/>
+          <w:sz w:val="22"/>
+          <w:szCs w:val="22"/>
+        </w:rPr>
+        <w:t>Parts of neurons:</w:t>
+      </w:r>
+    </w:p>
+    <w:p>
+      <w:pPr>
+        <w:pStyle w:val="ListParagraph"/>
+        <w:numPr>
+          <w:ilvl w:val="0"/>
+          <w:numId w:val="8"/>
+        </w:numPr>
+        <w:rPr>
+          <w:rFonts w:ascii="Verdana Pro" w:eastAsia="Verdana Pro" w:hAnsi="Verdana Pro" w:cs="Verdana Pro"/>
+          <w:sz w:val="22"/>
+          <w:szCs w:val="22"/>
+        </w:rPr>
+      </w:pPr>
+      <w:r>
+        <w:rPr>
+          <w:rFonts w:ascii="Verdana Pro" w:eastAsia="Verdana Pro" w:hAnsi="Verdana Pro" w:cs="Verdana Pro"/>
+          <w:sz w:val="22"/>
+          <w:szCs w:val="22"/>
+        </w:rPr>
+        <w:t xml:space="preserve">There are branches of extensions from the cell body called dendrites. They are the parts of the neurons that typically receives neurotransmitters from other neurons at special proteins called receptors. </w:t>
+      </w:r>
+    </w:p>
+    <w:p>
+      <w:pPr>
+        <w:pStyle w:val="ListParagraph"/>
+        <w:numPr>
+          <w:ilvl w:val="0"/>
+          <w:numId w:val="8"/>
+        </w:numPr>
+        <w:rPr>
+          <w:rFonts w:ascii="Verdana Pro" w:eastAsia="Verdana Pro" w:hAnsi="Verdana Pro" w:cs="Verdana Pro"/>
+          <w:sz w:val="22"/>
+          <w:szCs w:val="22"/>
+        </w:rPr>
+      </w:pPr>
+      <w:r>
+        <w:rPr>
+          <w:rFonts w:ascii="Verdana Pro" w:eastAsia="Verdana Pro" w:hAnsi="Verdana Pro" w:cs="Verdana Pro"/>
+          <w:sz w:val="22"/>
+          <w:szCs w:val="22"/>
+        </w:rPr>
+        <w:lastRenderedPageBreak/>
+        <w:t>The cell body is called a soma, it is the metabolic centre of the cells.</w:t>
+      </w:r>
+    </w:p>
+    <w:p>
+      <w:pPr>
+        <w:pStyle w:val="ListParagraph"/>
+        <w:numPr>
+          <w:ilvl w:val="0"/>
+          <w:numId w:val="8"/>
+        </w:numPr>
+        <w:rPr>
+          <w:rFonts w:ascii="Verdana Pro" w:eastAsia="Verdana Pro" w:hAnsi="Verdana Pro" w:cs="Verdana Pro"/>
+          <w:sz w:val="22"/>
+          <w:szCs w:val="22"/>
+        </w:rPr>
+      </w:pPr>
+      <w:r>
+        <w:rPr>
+          <w:rFonts w:ascii="Verdana Pro" w:eastAsia="Verdana Pro" w:hAnsi="Verdana Pro" w:cs="Verdana Pro"/>
+          <w:sz w:val="22"/>
+          <w:szCs w:val="22"/>
+        </w:rPr>
+        <w:t>Axon hillock, when information is released to the dendrites, it causes changes in the electrical properties of the cell, at the axon hillocks, this is where the signals are integrated. This determines if it is enough to produce its own action potential.</w:t>
+      </w:r>
+    </w:p>
+    <w:p>
+      <w:pPr>
+        <w:pStyle w:val="ListParagraph"/>
+        <w:numPr>
+          <w:ilvl w:val="0"/>
+          <w:numId w:val="8"/>
+        </w:numPr>
+        <w:rPr>
+          <w:rFonts w:ascii="Verdana Pro" w:eastAsia="Verdana Pro" w:hAnsi="Verdana Pro" w:cs="Verdana Pro"/>
+          <w:sz w:val="22"/>
+          <w:szCs w:val="22"/>
+        </w:rPr>
+      </w:pPr>
+      <w:r>
+        <w:rPr>
+          <w:rFonts w:ascii="Verdana Pro" w:eastAsia="Verdana Pro" w:hAnsi="Verdana Pro" w:cs="Verdana Pro"/>
+          <w:sz w:val="22"/>
+          <w:szCs w:val="22"/>
+        </w:rPr>
+        <w:t>The act on integrating potentials is called summation.</w:t>
+      </w:r>
+    </w:p>
+    <w:p>
+      <w:pPr>
+        <w:pStyle w:val="ListParagraph"/>
+        <w:numPr>
+          <w:ilvl w:val="0"/>
+          <w:numId w:val="8"/>
+        </w:numPr>
+        <w:rPr>
+          <w:rFonts w:ascii="Verdana Pro" w:eastAsia="Verdana Pro" w:hAnsi="Verdana Pro" w:cs="Verdana Pro"/>
+          <w:sz w:val="22"/>
+          <w:szCs w:val="22"/>
+        </w:rPr>
+      </w:pPr>
+      <w:r>
+        <w:rPr>
+          <w:rFonts w:ascii="Verdana Pro" w:eastAsia="Verdana Pro" w:hAnsi="Verdana Pro" w:cs="Verdana Pro"/>
+          <w:sz w:val="22"/>
+          <w:szCs w:val="22"/>
+        </w:rPr>
+        <w:t>Axons are covered in insulator material called myelin. It helps to improve the propagation of electrical signals down the axon and prevents current from leaking out.</w:t>
+      </w:r>
+    </w:p>
+    <w:p>
+      <w:pPr>
+        <w:pStyle w:val="ListParagraph"/>
+        <w:numPr>
+          <w:ilvl w:val="0"/>
+          <w:numId w:val="8"/>
+        </w:numPr>
+        <w:rPr>
+          <w:rFonts w:ascii="Verdana Pro" w:eastAsia="Verdana Pro" w:hAnsi="Verdana Pro" w:cs="Verdana Pro"/>
+          <w:sz w:val="22"/>
+          <w:szCs w:val="22"/>
+        </w:rPr>
+      </w:pPr>
+      <w:r>
+        <w:rPr>
+          <w:rFonts w:ascii="Verdana Pro" w:eastAsia="Verdana Pro" w:hAnsi="Verdana Pro" w:cs="Verdana Pro"/>
+          <w:sz w:val="22"/>
+          <w:szCs w:val="22"/>
+        </w:rPr>
+        <w:t>The node of Ranvier, at these gaps there’s channels that let positively charged sodium ions to flow into the neurons, this influx of ions helps regenerate the action potential along the axon.</w:t>
+      </w:r>
+    </w:p>
+    <w:p>
+      <w:pPr>
+        <w:pStyle w:val="ListParagraph"/>
+        <w:numPr>
+          <w:ilvl w:val="0"/>
+          <w:numId w:val="8"/>
+        </w:numPr>
+        <w:rPr>
+          <w:rFonts w:ascii="Verdana Pro" w:eastAsia="Verdana Pro" w:hAnsi="Verdana Pro" w:cs="Verdana Pro"/>
+          <w:sz w:val="22"/>
+          <w:szCs w:val="22"/>
+        </w:rPr>
+      </w:pPr>
+      <w:r>
+        <w:rPr>
+          <w:rFonts w:ascii="Verdana Pro" w:eastAsia="Verdana Pro" w:hAnsi="Verdana Pro" w:cs="Verdana Pro"/>
+          <w:sz w:val="22"/>
+          <w:szCs w:val="22"/>
+        </w:rPr>
+        <w:t>At the end of the axon, it ends at terminals called axon terminals or synaptic boutons. Situated close to other neurons dendrites, they communicate using synapses.</w:t>
+      </w:r>
+    </w:p>
+    <w:p>
+      <w:pPr>
+        <w:pStyle w:val="ListParagraph"/>
+        <w:numPr>
+          <w:ilvl w:val="0"/>
+          <w:numId w:val="8"/>
+        </w:numPr>
+        <w:rPr>
+          <w:rFonts w:ascii="Verdana Pro" w:eastAsia="Verdana Pro" w:hAnsi="Verdana Pro" w:cs="Verdana Pro"/>
+          <w:sz w:val="22"/>
+          <w:szCs w:val="22"/>
+        </w:rPr>
+      </w:pPr>
+      <w:r>
+        <w:rPr>
+          <w:rFonts w:ascii="Verdana Pro" w:eastAsia="Verdana Pro" w:hAnsi="Verdana Pro" w:cs="Verdana Pro"/>
+          <w:sz w:val="22"/>
+          <w:szCs w:val="22"/>
+        </w:rPr>
+        <w:t>Synapses, the space is called a synaptic cleft, pre-synaptic is the one that ends at the axon while the neurons on the other side of the synaptic cleft is called the post-synaptic neuron.</w:t>
+      </w:r>
+    </w:p>
+    <w:p>
+      <w:pPr>
+        <w:pStyle w:val="ListParagraph"/>
+        <w:numPr>
+          <w:ilvl w:val="0"/>
+          <w:numId w:val="8"/>
+        </w:numPr>
+        <w:rPr>
+          <w:rFonts w:ascii="Verdana Pro" w:eastAsia="Verdana Pro" w:hAnsi="Verdana Pro" w:cs="Verdana Pro"/>
+          <w:sz w:val="22"/>
+          <w:szCs w:val="22"/>
+        </w:rPr>
+      </w:pPr>
+      <w:r>
+        <w:rPr>
+          <w:rFonts w:ascii="Verdana Pro" w:eastAsia="Verdana Pro" w:hAnsi="Verdana Pro" w:cs="Verdana Pro"/>
+          <w:sz w:val="22"/>
+          <w:szCs w:val="22"/>
+        </w:rPr>
+        <w:t>When an action potential reaches an axon terminal, it can cause the release of neurotransmitters. The neurotransmitters can bind or attach to the receptors in the post-synaptic neuron, which can increase the likelihood or even decrease the likelihood that the post-synaptic neuron will release its own active potential.</w:t>
+      </w:r>
+    </w:p>
+    <w:p>
+      <w:pPr>
+        <w:rPr>
+          <w:rFonts w:ascii="Verdana Pro" w:eastAsia="Verdana Pro" w:hAnsi="Verdana Pro" w:cs="Verdana Pro"/>
+          <w:sz w:val="22"/>
+          <w:szCs w:val="22"/>
+        </w:rPr>
+      </w:pPr>
+      <w:r>
+        <w:rPr>
+          <w:rFonts w:ascii="Verdana Pro" w:eastAsia="Verdana Pro" w:hAnsi="Verdana Pro" w:cs="Verdana Pro"/>
+          <w:sz w:val="22"/>
+          <w:szCs w:val="22"/>
+        </w:rPr>
+        <w:t xml:space="preserve">To replicate a network of neurons, we must understand its structures, components and how this work together to transmit information and therefore produce intelligent behaviour. However, a simplification is necessary, otherwise it would be unachievable with modern technology. For example, a project that mapped a small sample of neurons, about 5000 slices, took about 1.4 petabytes. </w:t>
+      </w:r>
+      <w:proofErr w:type="gramStart"/>
+      <w:r>
+        <w:rPr>
+          <w:rFonts w:ascii="Verdana Pro" w:eastAsia="Verdana Pro" w:hAnsi="Verdana Pro" w:cs="Verdana Pro"/>
+          <w:sz w:val="22"/>
+          <w:szCs w:val="22"/>
+        </w:rPr>
+        <w:t>So</w:t>
+      </w:r>
+      <w:proofErr w:type="gramEnd"/>
+      <w:r>
+        <w:rPr>
+          <w:rFonts w:ascii="Verdana Pro" w:eastAsia="Verdana Pro" w:hAnsi="Verdana Pro" w:cs="Verdana Pro"/>
+          <w:sz w:val="22"/>
+          <w:szCs w:val="22"/>
+        </w:rPr>
+        <w:t xml:space="preserve"> simplification is only smart.</w:t>
+      </w:r>
+    </w:p>
+    <w:p>
+      <w:pPr>
+        <w:rPr>
+          <w:rFonts w:ascii="Verdana Pro" w:eastAsia="Verdana Pro" w:hAnsi="Verdana Pro" w:cs="Verdana Pro"/>
+          <w:sz w:val="22"/>
+          <w:szCs w:val="22"/>
+        </w:rPr>
+      </w:pPr>
+    </w:p>
+    <w:p>
+      <w:pPr>
+        <w:rPr>
+          <w:rFonts w:ascii="Verdana Pro" w:eastAsia="Verdana Pro" w:hAnsi="Verdana Pro" w:cs="Verdana Pro"/>
+          <w:sz w:val="28"/>
+          <w:szCs w:val="28"/>
+        </w:rPr>
+      </w:pPr>
+      <w:r>
+        <w:rPr>
+          <w:rFonts w:ascii="Verdana Pro" w:eastAsia="Verdana Pro" w:hAnsi="Verdana Pro" w:cs="Verdana Pro"/>
+          <w:sz w:val="28"/>
+          <w:szCs w:val="28"/>
+        </w:rPr>
+        <w:t>Rust? What’s that:</w:t>
+      </w:r>
+    </w:p>
+    <w:p>
+      <w:pPr>
+        <w:rPr>
+          <w:rFonts w:ascii="Verdana Pro" w:eastAsia="Verdana Pro" w:hAnsi="Verdana Pro" w:cs="Verdana Pro"/>
+          <w:sz w:val="22"/>
+          <w:szCs w:val="22"/>
+        </w:rPr>
+      </w:pPr>
+      <w:r>
+        <w:rPr>
+          <w:rFonts w:ascii="Verdana Pro" w:eastAsia="Verdana Pro" w:hAnsi="Verdana Pro" w:cs="Verdana Pro"/>
+          <w:sz w:val="22"/>
+          <w:szCs w:val="22"/>
+        </w:rPr>
+        <w:t>Rust was made to replace C/C++. It has amazing performance. Being a fast, memory efficient programming language. It is compiled programming language with runtime or garbage collector. Therefore, allowing for low level control with high level features.</w:t>
+      </w:r>
+    </w:p>
+    <w:p>
+      <w:pPr>
+        <w:rPr>
+          <w:rFonts w:ascii="Verdana Pro" w:eastAsia="Verdana Pro" w:hAnsi="Verdana Pro" w:cs="Verdana Pro"/>
+          <w:sz w:val="22"/>
+          <w:szCs w:val="22"/>
+        </w:rPr>
+      </w:pPr>
+      <w:r>
+        <w:rPr>
+          <w:rFonts w:ascii="Verdana Pro" w:eastAsia="Verdana Pro" w:hAnsi="Verdana Pro" w:cs="Verdana Pro"/>
+          <w:sz w:val="22"/>
+          <w:szCs w:val="22"/>
+        </w:rPr>
+        <w:t xml:space="preserve">It is also a very safe and reliable programming language. It is a memory safe and thread safe programming language. This eliminates many possible bugs that could </w:t>
+      </w:r>
+      <w:proofErr w:type="gramStart"/>
+      <w:r>
+        <w:rPr>
+          <w:rFonts w:ascii="Verdana Pro" w:eastAsia="Verdana Pro" w:hAnsi="Verdana Pro" w:cs="Verdana Pro"/>
+          <w:sz w:val="22"/>
+          <w:szCs w:val="22"/>
+        </w:rPr>
+        <w:t>of</w:t>
+      </w:r>
+      <w:proofErr w:type="gramEnd"/>
+      <w:r>
+        <w:rPr>
+          <w:rFonts w:ascii="Verdana Pro" w:eastAsia="Verdana Pro" w:hAnsi="Verdana Pro" w:cs="Verdana Pro"/>
+          <w:sz w:val="22"/>
+          <w:szCs w:val="22"/>
+        </w:rPr>
+        <w:t xml:space="preserve"> come up trough compile-time.</w:t>
+      </w:r>
+    </w:p>
+    <w:p>
+      <w:pPr>
+        <w:rPr>
+          <w:rFonts w:ascii="Verdana Pro" w:eastAsia="Verdana Pro" w:hAnsi="Verdana Pro" w:cs="Verdana Pro"/>
+          <w:sz w:val="22"/>
+          <w:szCs w:val="22"/>
+        </w:rPr>
+      </w:pPr>
+      <w:r>
+        <w:rPr>
+          <w:rFonts w:ascii="Verdana Pro" w:eastAsia="Verdana Pro" w:hAnsi="Verdana Pro" w:cs="Verdana Pro"/>
+          <w:sz w:val="22"/>
+          <w:szCs w:val="22"/>
+        </w:rPr>
+        <w:lastRenderedPageBreak/>
+        <w:t>I believe that Rust is the most suitable programming language for this project. It provides great documentation; it is fast and reliable. All needed for such a complex project. However, it is not the most known programming language, so there might be issues with interpretation from outside sources.</w:t>
+      </w:r>
+    </w:p>
+    <w:p>
+      <w:pPr>
+        <w:rPr>
+          <w:rFonts w:ascii="Verdana Pro" w:eastAsia="Verdana Pro" w:hAnsi="Verdana Pro" w:cs="Verdana Pro"/>
+          <w:sz w:val="22"/>
+          <w:szCs w:val="22"/>
+        </w:rPr>
+      </w:pPr>
+    </w:p>
+    <w:p>
+      <w:pPr>
+        <w:rPr>
+          <w:rFonts w:ascii="Verdana Pro" w:eastAsia="Verdana Pro" w:hAnsi="Verdana Pro" w:cs="Verdana Pro"/>
+          <w:sz w:val="28"/>
+          <w:szCs w:val="28"/>
+        </w:rPr>
+      </w:pPr>
+      <w:r>
+        <w:rPr>
+          <w:rFonts w:ascii="Verdana Pro" w:eastAsia="Verdana Pro" w:hAnsi="Verdana Pro" w:cs="Verdana Pro"/>
+          <w:sz w:val="28"/>
+          <w:szCs w:val="28"/>
+        </w:rPr>
+        <w:t>Key features of the solution:</w:t>
+      </w:r>
+    </w:p>
+    <w:p>
+      <w:pPr>
+        <w:rPr>
+          <w:rFonts w:ascii="Verdana Pro" w:eastAsia="Verdana Pro" w:hAnsi="Verdana Pro" w:cs="Verdana Pro"/>
+          <w:sz w:val="22"/>
+          <w:szCs w:val="22"/>
+        </w:rPr>
+      </w:pPr>
+      <w:r>
+        <w:rPr>
+          <w:rFonts w:ascii="Verdana Pro" w:eastAsia="Verdana Pro" w:hAnsi="Verdana Pro" w:cs="Verdana Pro"/>
+          <w:sz w:val="22"/>
+          <w:szCs w:val="22"/>
+        </w:rPr>
+        <w:t>From the interviews and research, this is what I concluded the key features should be:</w:t>
+      </w:r>
+    </w:p>
+    <w:p>
+      <w:pPr>
+        <w:pStyle w:val="ListParagraph"/>
+        <w:numPr>
+          <w:ilvl w:val="0"/>
+          <w:numId w:val="8"/>
+        </w:numPr>
+        <w:rPr>
+          <w:rFonts w:ascii="Verdana Pro" w:eastAsia="Verdana Pro" w:hAnsi="Verdana Pro" w:cs="Verdana Pro"/>
+          <w:sz w:val="22"/>
+          <w:szCs w:val="22"/>
+        </w:rPr>
+      </w:pPr>
+      <w:r>
+        <w:rPr>
+          <w:rFonts w:ascii="Verdana Pro" w:eastAsia="Verdana Pro" w:hAnsi="Verdana Pro" w:cs="Verdana Pro"/>
+          <w:sz w:val="22"/>
+          <w:szCs w:val="22"/>
+        </w:rPr>
+        <w:t>The sandbox should be available on both phones and computers. However not as a web application, as this limits the scope of the application.</w:t>
+      </w:r>
+    </w:p>
+    <w:p>
+      <w:pPr>
+        <w:pStyle w:val="ListParagraph"/>
+        <w:numPr>
+          <w:ilvl w:val="0"/>
+          <w:numId w:val="8"/>
+        </w:numPr>
+        <w:rPr>
+          <w:rFonts w:ascii="Verdana Pro" w:eastAsia="Verdana Pro" w:hAnsi="Verdana Pro" w:cs="Verdana Pro"/>
+          <w:sz w:val="22"/>
+          <w:szCs w:val="22"/>
+        </w:rPr>
+      </w:pPr>
+      <w:r>
+        <w:rPr>
+          <w:rFonts w:ascii="Verdana Pro" w:eastAsia="Verdana Pro" w:hAnsi="Verdana Pro" w:cs="Verdana Pro"/>
+          <w:sz w:val="22"/>
+          <w:szCs w:val="22"/>
+        </w:rPr>
+        <w:t>A GUI should be present that allows the presentation of a grid matrix. This should be simple, colour coded and provided suitable information for further learning.</w:t>
+      </w:r>
+    </w:p>
+    <w:p>
+      <w:pPr>
+        <w:pStyle w:val="ListParagraph"/>
+        <w:numPr>
+          <w:ilvl w:val="0"/>
+          <w:numId w:val="8"/>
+        </w:numPr>
+        <w:rPr>
+          <w:rFonts w:ascii="Verdana Pro" w:eastAsia="Verdana Pro" w:hAnsi="Verdana Pro" w:cs="Verdana Pro"/>
+          <w:sz w:val="22"/>
+          <w:szCs w:val="22"/>
+        </w:rPr>
+      </w:pPr>
+      <w:r>
+        <w:rPr>
+          <w:rFonts w:ascii="Verdana Pro" w:eastAsia="Verdana Pro" w:hAnsi="Verdana Pro" w:cs="Verdana Pro"/>
+          <w:sz w:val="22"/>
+          <w:szCs w:val="22"/>
+        </w:rPr>
+        <w:t>Tools should be provided to interact with this grid matrix of cells and the network of neurons within it.</w:t>
+      </w:r>
+    </w:p>
+    <w:p>
+      <w:pPr>
+        <w:pStyle w:val="ListParagraph"/>
+        <w:numPr>
+          <w:ilvl w:val="0"/>
+          <w:numId w:val="8"/>
+        </w:numPr>
+        <w:rPr>
+          <w:rFonts w:ascii="Verdana Pro" w:eastAsia="Verdana Pro" w:hAnsi="Verdana Pro" w:cs="Verdana Pro"/>
+          <w:sz w:val="22"/>
+          <w:szCs w:val="22"/>
+        </w:rPr>
+      </w:pPr>
+      <w:r>
+        <w:rPr>
+          <w:rFonts w:ascii="Verdana Pro" w:eastAsia="Verdana Pro" w:hAnsi="Verdana Pro" w:cs="Verdana Pro"/>
+          <w:sz w:val="22"/>
+          <w:szCs w:val="22"/>
+        </w:rPr>
+        <w:t xml:space="preserve">CLI tools should be provided such that the neuron network can be interacted within such a way that it produces intelligent behaviour. Features such as </w:t>
+      </w:r>
+      <w:r>
+        <w:rPr>
+          <w:rFonts w:ascii="Verdana Pro" w:eastAsia="Verdana Pro" w:hAnsi="Verdana Pro" w:cs="Verdana Pro"/>
+          <w:sz w:val="22"/>
+          <w:szCs w:val="22"/>
+        </w:rPr>
+        <w:t xml:space="preserve">inputs and output management are a must. </w:t>
+      </w:r>
+    </w:p>
+    <w:p>
+      <w:pPr>
+        <w:pStyle w:val="ListParagraph"/>
+        <w:numPr>
+          <w:ilvl w:val="0"/>
+          <w:numId w:val="8"/>
+        </w:numPr>
+        <w:rPr>
+          <w:rFonts w:ascii="Verdana Pro" w:eastAsia="Verdana Pro" w:hAnsi="Verdana Pro" w:cs="Verdana Pro"/>
+          <w:sz w:val="28"/>
+          <w:szCs w:val="28"/>
+        </w:rPr>
+      </w:pPr>
+      <w:r>
+        <w:rPr>
+          <w:rFonts w:ascii="Verdana Pro" w:eastAsia="Verdana Pro" w:hAnsi="Verdana Pro" w:cs="Verdana Pro"/>
+          <w:sz w:val="22"/>
+          <w:szCs w:val="22"/>
+        </w:rPr>
+        <w:t xml:space="preserve">An algorithm should be </w:t>
+      </w:r>
+      <w:proofErr w:type="gramStart"/>
+      <w:r>
+        <w:rPr>
+          <w:rFonts w:ascii="Verdana Pro" w:eastAsia="Verdana Pro" w:hAnsi="Verdana Pro" w:cs="Verdana Pro"/>
+          <w:sz w:val="22"/>
+          <w:szCs w:val="22"/>
+        </w:rPr>
+        <w:t>provided that</w:t>
+      </w:r>
+      <w:proofErr w:type="gramEnd"/>
+      <w:r>
+        <w:rPr>
+          <w:rFonts w:ascii="Verdana Pro" w:eastAsia="Verdana Pro" w:hAnsi="Verdana Pro" w:cs="Verdana Pro"/>
+          <w:sz w:val="22"/>
+          <w:szCs w:val="22"/>
+        </w:rPr>
+        <w:t xml:space="preserve"> produces a structure of neurons. This will have two layers</w:t>
+      </w:r>
+      <w:r>
+        <w:rPr>
+          <w:rFonts w:ascii="Verdana Pro" w:eastAsia="Verdana Pro" w:hAnsi="Verdana Pro" w:cs="Verdana Pro"/>
+          <w:sz w:val="28"/>
+          <w:szCs w:val="28"/>
+        </w:rPr>
+        <w:t>, the structure itself and the action potential.</w:t>
+      </w:r>
+    </w:p>
+    <w:p>
+      <w:pPr>
+        <w:rPr>
+          <w:rFonts w:ascii="Verdana Pro" w:eastAsia="Verdana Pro" w:hAnsi="Verdana Pro" w:cs="Verdana Pro"/>
+          <w:sz w:val="28"/>
+          <w:szCs w:val="28"/>
+        </w:rPr>
+      </w:pPr>
+    </w:p>
+    <w:p>
+      <w:pPr>
+        <w:rPr>
+          <w:rFonts w:ascii="Verdana Pro" w:eastAsia="Verdana Pro" w:hAnsi="Verdana Pro" w:cs="Verdana Pro"/>
+          <w:sz w:val="28"/>
+          <w:szCs w:val="28"/>
+        </w:rPr>
+      </w:pPr>
+      <w:r>
+        <w:rPr>
+          <w:rFonts w:ascii="Verdana Pro" w:eastAsia="Verdana Pro" w:hAnsi="Verdana Pro" w:cs="Verdana Pro"/>
+          <w:sz w:val="28"/>
+          <w:szCs w:val="28"/>
+        </w:rPr>
+        <w:t>Limitations:</w:t>
+      </w:r>
+    </w:p>
+    <w:p>
+      <w:pPr>
+        <w:rPr>
+          <w:rFonts w:ascii="Verdana Pro" w:eastAsia="Verdana Pro" w:hAnsi="Verdana Pro" w:cs="Verdana Pro"/>
+          <w:sz w:val="22"/>
+          <w:szCs w:val="22"/>
+        </w:rPr>
+      </w:pPr>
+      <w:r>
+        <w:rPr>
+          <w:rFonts w:ascii="Verdana Pro" w:eastAsia="Verdana Pro" w:hAnsi="Verdana Pro" w:cs="Verdana Pro"/>
+          <w:sz w:val="22"/>
+          <w:szCs w:val="22"/>
+        </w:rPr>
+        <w:t>Many of the clients suggested an app on the web or phone, however, there’s limitations.</w:t>
+      </w:r>
+    </w:p>
+    <w:p>
+      <w:pPr>
+        <w:pStyle w:val="ListParagraph"/>
+        <w:numPr>
+          <w:ilvl w:val="0"/>
+          <w:numId w:val="8"/>
+        </w:numPr>
+        <w:rPr>
+          <w:rFonts w:ascii="Verdana Pro" w:eastAsia="Verdana Pro" w:hAnsi="Verdana Pro" w:cs="Verdana Pro"/>
+          <w:sz w:val="22"/>
+          <w:szCs w:val="22"/>
+        </w:rPr>
+      </w:pPr>
+      <w:r>
+        <w:rPr>
+          <w:rFonts w:ascii="Verdana Pro" w:eastAsia="Verdana Pro" w:hAnsi="Verdana Pro" w:cs="Verdana Pro"/>
+          <w:sz w:val="22"/>
+          <w:szCs w:val="22"/>
+        </w:rPr>
+        <w:t>The sandbox (and therefore the program itself) will be very resource intensive. This means that a web version is almost impractical and would also require an external server, therefore greatly increasing the complexity of this program. A phone version of this program would struggle to compute the different generations. A GPU with many cores is a necessity due to the many parallel calculations being done each second.</w:t>
+      </w:r>
+    </w:p>
+    <w:p>
+      <w:pPr>
+        <w:pStyle w:val="ListParagraph"/>
+        <w:numPr>
+          <w:ilvl w:val="0"/>
+          <w:numId w:val="8"/>
+        </w:numPr>
+        <w:rPr>
+          <w:rFonts w:ascii="Verdana Pro" w:eastAsia="Verdana Pro" w:hAnsi="Verdana Pro" w:cs="Verdana Pro"/>
+          <w:sz w:val="28"/>
+          <w:szCs w:val="28"/>
+        </w:rPr>
+      </w:pPr>
+      <w:r>
+        <w:rPr>
+          <w:rFonts w:ascii="Verdana Pro" w:eastAsia="Verdana Pro" w:hAnsi="Verdana Pro" w:cs="Verdana Pro"/>
+          <w:sz w:val="22"/>
+          <w:szCs w:val="22"/>
+        </w:rPr>
+        <w:t>Furthermore, a web or phone version of this program will not allow automation and interaction of the network of neurons through a CLI, and programming as intended. One might point to an API as a solution. However, this would put too much strain on the server as they would have to process</w:t>
+      </w:r>
+      <w:r>
+        <w:rPr>
+          <w:rFonts w:ascii="Verdana Pro" w:eastAsia="Verdana Pro" w:hAnsi="Verdana Pro" w:cs="Verdana Pro"/>
+          <w:sz w:val="28"/>
+          <w:szCs w:val="28"/>
+        </w:rPr>
+        <w:t xml:space="preserve"> many a request every second, making this impractical. </w:t>
+      </w:r>
+    </w:p>
+    <w:p>
+      <w:pPr>
+        <w:rPr>
+          <w:rFonts w:ascii="Verdana Pro" w:eastAsia="Verdana Pro" w:hAnsi="Verdana Pro" w:cs="Verdana Pro"/>
+          <w:sz w:val="28"/>
+          <w:szCs w:val="28"/>
+        </w:rPr>
+      </w:pPr>
+      <w:r>
+        <w:rPr>
+          <w:rFonts w:ascii="Verdana Pro" w:eastAsia="Verdana Pro" w:hAnsi="Verdana Pro" w:cs="Verdana Pro"/>
+          <w:sz w:val="28"/>
+          <w:szCs w:val="28"/>
+        </w:rPr>
+        <w:lastRenderedPageBreak/>
+        <w:t>System requirements:</w:t>
+      </w:r>
+    </w:p>
+    <w:p>
+      <w:pPr>
+        <w:rPr>
+          <w:rFonts w:ascii="Verdana Pro" w:eastAsia="Verdana Pro" w:hAnsi="Verdana Pro" w:cs="Verdana Pro"/>
+          <w:sz w:val="28"/>
+          <w:szCs w:val="28"/>
+        </w:rPr>
+      </w:pPr>
+    </w:p>
+    <w:p>
+      <w:pPr>
+        <w:tabs>
+          <w:tab w:val="left" w:pos="8229"/>
+        </w:tabs>
+        <w:rPr>
+          <w:rFonts w:ascii="Verdana Pro" w:eastAsia="Verdana Pro" w:hAnsi="Verdana Pro" w:cs="Verdana Pro"/>
+          <w:sz w:val="28"/>
+          <w:szCs w:val="28"/>
+        </w:rPr>
+      </w:pPr>
+      <w:r>
+        <w:rPr>
+          <w:rFonts w:ascii="Verdana Pro" w:eastAsia="Verdana Pro" w:hAnsi="Verdana Pro" w:cs="Verdana Pro"/>
+          <w:sz w:val="28"/>
+          <w:szCs w:val="28"/>
+        </w:rPr>
+        <w:t>Hardware requirements:</w:t>
+      </w:r>
+      <w:r>
+        <w:rPr>
+          <w:rFonts w:ascii="Verdana Pro" w:eastAsia="Verdana Pro" w:hAnsi="Verdana Pro" w:cs="Verdana Pro"/>
+          <w:sz w:val="28"/>
+          <w:szCs w:val="28"/>
+        </w:rPr>
+        <w:tab/>
+      </w:r>
+    </w:p>
+    <w:tbl>
+      <w:tblPr>
+        <w:tblStyle w:val="TableGrid"/>
+        <w:tblW w:w="9493" w:type="dxa"/>
+        <w:tblLook w:val="04A0" w:firstRow="1" w:lastRow="0" w:firstColumn="1" w:lastColumn="0" w:noHBand="0" w:noVBand="1"/>
+      </w:tblPr>
+      <w:tblGrid>
+        <w:gridCol w:w="3349"/>
+        <w:gridCol w:w="2983"/>
+        <w:gridCol w:w="3161"/>
+      </w:tblGrid>
+      <w:tr>
+        <w:tc>
+          <w:tcPr>
+            <w:tcW w:w="3349" w:type="dxa"/>
+          </w:tcPr>
+          <w:p>
+            <w:pPr>
+              <w:jc w:val="center"/>
+              <w:rPr>
+                <w:rFonts w:ascii="Verdana Pro" w:eastAsia="Verdana Pro" w:hAnsi="Verdana Pro" w:cs="Verdana Pro"/>
+                <w:sz w:val="28"/>
+                <w:szCs w:val="28"/>
+              </w:rPr>
+            </w:pPr>
+            <w:r>
+              <w:rPr>
+                <w:rFonts w:ascii="Verdana Pro" w:eastAsia="Verdana Pro" w:hAnsi="Verdana Pro" w:cs="Verdana Pro"/>
+                <w:sz w:val="28"/>
+                <w:szCs w:val="28"/>
+              </w:rPr>
+              <w:t>Hardware</w:t>
+            </w:r>
+          </w:p>
+        </w:tc>
+        <w:tc>
+          <w:tcPr>
+            <w:tcW w:w="2983" w:type="dxa"/>
+          </w:tcPr>
+          <w:p>
+            <w:pPr>
+              <w:tabs>
+                <w:tab w:val="left" w:pos="1066"/>
+              </w:tabs>
+              <w:jc w:val="center"/>
+              <w:rPr>
+                <w:rFonts w:ascii="Verdana Pro" w:eastAsia="Verdana Pro" w:hAnsi="Verdana Pro" w:cs="Verdana Pro"/>
+                <w:sz w:val="28"/>
+                <w:szCs w:val="28"/>
+              </w:rPr>
+            </w:pPr>
+            <w:r>
+              <w:rPr>
+                <w:rFonts w:ascii="Verdana Pro" w:eastAsia="Verdana Pro" w:hAnsi="Verdana Pro" w:cs="Verdana Pro"/>
+                <w:sz w:val="28"/>
+                <w:szCs w:val="28"/>
+              </w:rPr>
+              <w:t>Minimum</w:t>
+            </w:r>
+          </w:p>
+        </w:tc>
+        <w:tc>
+          <w:tcPr>
+            <w:tcW w:w="3161" w:type="dxa"/>
+          </w:tcPr>
+          <w:p>
+            <w:pPr>
+              <w:tabs>
+                <w:tab w:val="left" w:pos="1066"/>
+              </w:tabs>
+              <w:ind w:firstLine="720"/>
+              <w:jc w:val="center"/>
+              <w:rPr>
+                <w:rFonts w:ascii="Verdana Pro" w:eastAsia="Verdana Pro" w:hAnsi="Verdana Pro" w:cs="Verdana Pro"/>
+                <w:sz w:val="28"/>
+                <w:szCs w:val="28"/>
+              </w:rPr>
+            </w:pPr>
+            <w:r>
+              <w:rPr>
+                <w:rFonts w:ascii="Verdana Pro" w:eastAsia="Verdana Pro" w:hAnsi="Verdana Pro" w:cs="Verdana Pro"/>
+                <w:sz w:val="28"/>
+                <w:szCs w:val="28"/>
+              </w:rPr>
+              <w:t>Recommended</w:t>
+            </w:r>
+          </w:p>
+        </w:tc>
+      </w:tr>
+      <w:tr>
+        <w:tc>
+          <w:tcPr>
+            <w:tcW w:w="3349" w:type="dxa"/>
+          </w:tcPr>
+          <w:p>
+            <w:pPr>
+              <w:jc w:val="center"/>
+              <w:rPr>
+                <w:rFonts w:ascii="Verdana Pro" w:eastAsia="Verdana Pro" w:hAnsi="Verdana Pro" w:cs="Verdana Pro"/>
+                <w:sz w:val="28"/>
+                <w:szCs w:val="28"/>
+              </w:rPr>
+            </w:pPr>
+            <w:r>
+              <w:rPr>
+                <w:rFonts w:ascii="Verdana Pro" w:eastAsia="Verdana Pro" w:hAnsi="Verdana Pro" w:cs="Verdana Pro"/>
+                <w:sz w:val="28"/>
+                <w:szCs w:val="28"/>
+              </w:rPr>
+              <w:t>CPU</w:t>
+            </w:r>
+          </w:p>
+        </w:tc>
+        <w:tc>
+          <w:tcPr>
+            <w:tcW w:w="2983" w:type="dxa"/>
+          </w:tcPr>
+          <w:p>
+            <w:pPr>
+              <w:jc w:val="center"/>
+              <w:rPr>
+                <w:rFonts w:ascii="Verdana Pro" w:eastAsia="Verdana Pro" w:hAnsi="Verdana Pro" w:cs="Verdana Pro"/>
+                <w:sz w:val="28"/>
+                <w:szCs w:val="28"/>
+              </w:rPr>
+            </w:pPr>
+            <w:r>
+              <w:rPr>
+                <w:rFonts w:ascii="Verdana Pro" w:eastAsia="Verdana Pro" w:hAnsi="Verdana Pro" w:cs="Verdana Pro"/>
+                <w:sz w:val="28"/>
+                <w:szCs w:val="28"/>
+              </w:rPr>
+              <w:t>Intel i3, Ryzen 3</w:t>
+            </w:r>
+          </w:p>
+        </w:tc>
+        <w:tc>
+          <w:tcPr>
+            <w:tcW w:w="3161" w:type="dxa"/>
+          </w:tcPr>
+          <w:p>
+            <w:pPr>
+              <w:rPr>
+                <w:rFonts w:ascii="Verdana Pro" w:eastAsia="Verdana Pro" w:hAnsi="Verdana Pro" w:cs="Verdana Pro"/>
+                <w:sz w:val="28"/>
+                <w:szCs w:val="28"/>
+              </w:rPr>
+            </w:pPr>
+            <w:r>
+              <w:rPr>
+                <w:rFonts w:ascii="Verdana Pro" w:eastAsia="Verdana Pro" w:hAnsi="Verdana Pro" w:cs="Verdana Pro"/>
+                <w:sz w:val="28"/>
+                <w:szCs w:val="28"/>
+              </w:rPr>
+              <w:t>Intel I5, Ryzen 5</w:t>
+            </w:r>
+          </w:p>
+        </w:tc>
+      </w:tr>
+      <w:tr>
+        <w:tc>
+          <w:tcPr>
+            <w:tcW w:w="3349" w:type="dxa"/>
+          </w:tcPr>
+          <w:p>
+            <w:pPr>
+              <w:jc w:val="center"/>
+              <w:rPr>
+                <w:rFonts w:ascii="Verdana Pro" w:eastAsia="Verdana Pro" w:hAnsi="Verdana Pro" w:cs="Verdana Pro"/>
+                <w:sz w:val="28"/>
+                <w:szCs w:val="28"/>
+              </w:rPr>
+            </w:pPr>
+            <w:r>
+              <w:rPr>
+                <w:rFonts w:ascii="Verdana Pro" w:eastAsia="Verdana Pro" w:hAnsi="Verdana Pro" w:cs="Verdana Pro"/>
+                <w:sz w:val="28"/>
+                <w:szCs w:val="28"/>
+              </w:rPr>
+              <w:t>GPU</w:t>
+            </w:r>
+          </w:p>
+        </w:tc>
+        <w:tc>
+          <w:tcPr>
+            <w:tcW w:w="2983" w:type="dxa"/>
+          </w:tcPr>
+          <w:p>
+            <w:pPr>
+              <w:jc w:val="center"/>
+              <w:rPr>
+                <w:rFonts w:ascii="Verdana Pro" w:eastAsia="Verdana Pro" w:hAnsi="Verdana Pro" w:cs="Verdana Pro"/>
+                <w:sz w:val="28"/>
+                <w:szCs w:val="28"/>
+              </w:rPr>
+            </w:pPr>
+            <w:r>
+              <w:rPr>
+                <w:rFonts w:ascii="Verdana Pro" w:eastAsia="Verdana Pro" w:hAnsi="Verdana Pro" w:cs="Verdana Pro"/>
+                <w:sz w:val="28"/>
+                <w:szCs w:val="28"/>
+              </w:rPr>
+              <w:t>Dedicated GPU</w:t>
+            </w:r>
+          </w:p>
+        </w:tc>
+        <w:tc>
+          <w:tcPr>
+            <w:tcW w:w="3161" w:type="dxa"/>
+          </w:tcPr>
+          <w:p>
+            <w:pPr>
+              <w:ind w:firstLine="720"/>
+              <w:rPr>
+                <w:rFonts w:ascii="Verdana Pro" w:eastAsia="Verdana Pro" w:hAnsi="Verdana Pro" w:cs="Verdana Pro"/>
+                <w:sz w:val="28"/>
+                <w:szCs w:val="28"/>
+              </w:rPr>
+            </w:pPr>
+            <w:r>
+              <w:rPr>
+                <w:rFonts w:ascii="Verdana Pro" w:eastAsia="Verdana Pro" w:hAnsi="Verdana Pro" w:cs="Verdana Pro"/>
+                <w:sz w:val="28"/>
+                <w:szCs w:val="28"/>
+              </w:rPr>
+              <w:t>GTX 1050</w:t>
+            </w:r>
+          </w:p>
+        </w:tc>
+      </w:tr>
+      <w:tr>
+        <w:tc>
+          <w:tcPr>
+            <w:tcW w:w="3349" w:type="dxa"/>
+          </w:tcPr>
+          <w:p>
+            <w:pPr>
+              <w:jc w:val="center"/>
+              <w:rPr>
+                <w:rFonts w:ascii="Verdana Pro" w:eastAsia="Verdana Pro" w:hAnsi="Verdana Pro" w:cs="Verdana Pro"/>
+                <w:sz w:val="28"/>
+                <w:szCs w:val="28"/>
+              </w:rPr>
+            </w:pPr>
+            <w:r>
+              <w:rPr>
+                <w:rFonts w:ascii="Verdana Pro" w:eastAsia="Verdana Pro" w:hAnsi="Verdana Pro" w:cs="Verdana Pro"/>
+                <w:sz w:val="28"/>
+                <w:szCs w:val="28"/>
+              </w:rPr>
+              <w:t>RAM</w:t>
+            </w:r>
+          </w:p>
+        </w:tc>
+        <w:tc>
+          <w:tcPr>
+            <w:tcW w:w="2983" w:type="dxa"/>
+          </w:tcPr>
+          <w:p>
+            <w:pPr>
+              <w:jc w:val="center"/>
+              <w:rPr>
+                <w:rFonts w:ascii="Verdana Pro" w:eastAsia="Verdana Pro" w:hAnsi="Verdana Pro" w:cs="Verdana Pro"/>
+                <w:sz w:val="28"/>
+                <w:szCs w:val="28"/>
+              </w:rPr>
+            </w:pPr>
+            <w:r>
+              <w:rPr>
+                <w:rFonts w:ascii="Verdana Pro" w:eastAsia="Verdana Pro" w:hAnsi="Verdana Pro" w:cs="Verdana Pro"/>
+                <w:sz w:val="28"/>
+                <w:szCs w:val="28"/>
+              </w:rPr>
+              <w:t>8 GB</w:t>
+            </w:r>
+          </w:p>
+        </w:tc>
+        <w:tc>
+          <w:tcPr>
+            <w:tcW w:w="3161" w:type="dxa"/>
+          </w:tcPr>
+          <w:p>
+            <w:pPr>
+              <w:rPr>
+                <w:rFonts w:ascii="Verdana Pro" w:eastAsia="Verdana Pro" w:hAnsi="Verdana Pro" w:cs="Verdana Pro"/>
+                <w:sz w:val="28"/>
+                <w:szCs w:val="28"/>
+              </w:rPr>
+            </w:pPr>
+            <w:r>
+              <w:rPr>
+                <w:rFonts w:ascii="Verdana Pro" w:eastAsia="Verdana Pro" w:hAnsi="Verdana Pro" w:cs="Verdana Pro"/>
+                <w:sz w:val="28"/>
+                <w:szCs w:val="28"/>
+              </w:rPr>
+              <w:t>16 GB</w:t>
+            </w:r>
+          </w:p>
+        </w:tc>
+      </w:tr>
+      <w:tr>
+        <w:tc>
+          <w:tcPr>
+            <w:tcW w:w="3349" w:type="dxa"/>
+          </w:tcPr>
+          <w:p>
+            <w:pPr>
+              <w:jc w:val="center"/>
+              <w:rPr>
+                <w:rFonts w:ascii="Verdana Pro" w:eastAsia="Verdana Pro" w:hAnsi="Verdana Pro" w:cs="Verdana Pro"/>
+                <w:sz w:val="28"/>
+                <w:szCs w:val="28"/>
+              </w:rPr>
+            </w:pPr>
+            <w:r>
+              <w:rPr>
+                <w:rFonts w:ascii="Verdana Pro" w:eastAsia="Verdana Pro" w:hAnsi="Verdana Pro" w:cs="Verdana Pro"/>
+                <w:sz w:val="28"/>
+                <w:szCs w:val="28"/>
+              </w:rPr>
+              <w:t>Storage</w:t>
+            </w:r>
+          </w:p>
+        </w:tc>
+        <w:tc>
+          <w:tcPr>
+            <w:tcW w:w="2983" w:type="dxa"/>
+          </w:tcPr>
+          <w:p>
+            <w:pPr>
+              <w:jc w:val="center"/>
+              <w:rPr>
+                <w:rFonts w:ascii="Verdana Pro" w:eastAsia="Verdana Pro" w:hAnsi="Verdana Pro" w:cs="Verdana Pro"/>
+                <w:sz w:val="28"/>
+                <w:szCs w:val="28"/>
+              </w:rPr>
+            </w:pPr>
+            <w:r>
+              <w:rPr>
+                <w:rFonts w:ascii="Verdana Pro" w:eastAsia="Verdana Pro" w:hAnsi="Verdana Pro" w:cs="Verdana Pro"/>
+                <w:sz w:val="28"/>
+                <w:szCs w:val="28"/>
+              </w:rPr>
+              <w:t>500 MB</w:t>
+            </w:r>
+          </w:p>
+        </w:tc>
+        <w:tc>
+          <w:tcPr>
+            <w:tcW w:w="3161" w:type="dxa"/>
+          </w:tcPr>
+          <w:p>
+            <w:pPr>
+              <w:rPr>
+                <w:rFonts w:ascii="Verdana Pro" w:eastAsia="Verdana Pro" w:hAnsi="Verdana Pro" w:cs="Verdana Pro"/>
+                <w:sz w:val="28"/>
+                <w:szCs w:val="28"/>
+              </w:rPr>
+            </w:pPr>
+            <w:r>
+              <w:rPr>
+                <w:rFonts w:ascii="Verdana Pro" w:eastAsia="Verdana Pro" w:hAnsi="Verdana Pro" w:cs="Verdana Pro"/>
+                <w:sz w:val="28"/>
+                <w:szCs w:val="28"/>
+              </w:rPr>
+              <w:t>500 MB</w:t>
+            </w:r>
+          </w:p>
+        </w:tc>
+      </w:tr>
+    </w:tbl>
+    <w:p>
+      <w:pPr>
+        <w:rPr>
+          <w:rFonts w:ascii="Verdana Pro" w:eastAsia="Verdana Pro" w:hAnsi="Verdana Pro" w:cs="Verdana Pro"/>
+          <w:sz w:val="28"/>
+          <w:szCs w:val="28"/>
+        </w:rPr>
+      </w:pPr>
+    </w:p>
+    <w:p>
+      <w:pPr>
+        <w:pStyle w:val="ListParagraph"/>
+        <w:rPr>
+          <w:rFonts w:ascii="Verdana Pro" w:eastAsia="Verdana Pro" w:hAnsi="Verdana Pro" w:cs="Verdana Pro"/>
+          <w:sz w:val="28"/>
+          <w:szCs w:val="28"/>
+        </w:rPr>
+      </w:pPr>
+    </w:p>
+    <w:p>
+      <w:pPr>
+        <w:tabs>
+          <w:tab w:val="left" w:pos="7181"/>
+        </w:tabs>
+        <w:rPr>
+          <w:rFonts w:ascii="Verdana Pro" w:eastAsia="Verdana Pro" w:hAnsi="Verdana Pro" w:cs="Verdana Pro"/>
+          <w:sz w:val="22"/>
+          <w:szCs w:val="22"/>
+        </w:rPr>
+      </w:pPr>
+      <w:r>
+        <w:rPr>
+          <w:rFonts w:ascii="Verdana Pro" w:eastAsia="Verdana Pro" w:hAnsi="Verdana Pro" w:cs="Verdana Pro"/>
+          <w:sz w:val="22"/>
+          <w:szCs w:val="22"/>
+        </w:rPr>
+        <w:tab/>
+      </w:r>
+    </w:p>
+    <w:p>
+      <w:pPr>
+        <w:rPr>
+          <w:rFonts w:ascii="Verdana Pro" w:eastAsia="Verdana Pro" w:hAnsi="Verdana Pro" w:cs="Verdana Pro"/>
+          <w:sz w:val="22"/>
+          <w:szCs w:val="22"/>
+        </w:rPr>
+      </w:pPr>
+    </w:p>
+    <w:p>
+      <w:pPr>
+        <w:rPr>
+          <w:rFonts w:ascii="Verdana Pro" w:eastAsia="Verdana Pro" w:hAnsi="Verdana Pro" w:cs="Verdana Pro"/>
+          <w:sz w:val="22"/>
+          <w:szCs w:val="22"/>
+        </w:rPr>
+      </w:pPr>
+      <w:r>
+        <w:rPr>
+          <w:rFonts w:ascii="Verdana Pro" w:eastAsia="Verdana Pro" w:hAnsi="Verdana Pro" w:cs="Verdana Pro"/>
+          <w:sz w:val="22"/>
+          <w:szCs w:val="22"/>
+        </w:rPr>
+        <w:br/>
+      </w:r>
+    </w:p>
+    <w:p>
+      <w:pPr>
+        <w:rPr>
+          <w:rStyle w:val="Hyperlink"/>
+          <w:rFonts w:ascii="Verdana Pro" w:eastAsia="Verdana Pro" w:hAnsi="Verdana Pro" w:cs="Verdana Pro"/>
+          <w:sz w:val="22"/>
+          <w:szCs w:val="22"/>
+        </w:rPr>
+      </w:pPr>
+      <w:r>
+        <w:rPr>
+          <w:rFonts w:ascii="Verdana Pro" w:eastAsia="Verdana Pro" w:hAnsi="Verdana Pro" w:cs="Verdana Pro"/>
+          <w:sz w:val="22"/>
+          <w:szCs w:val="22"/>
+        </w:rPr>
+        <w:fldChar w:fldCharType="begin"/>
+      </w:r>
+      <w:r>
+        <w:rPr>
+          <w:rFonts w:ascii="Verdana Pro" w:eastAsia="Verdana Pro" w:hAnsi="Verdana Pro" w:cs="Verdana Pro"/>
+          <w:sz w:val="22"/>
+          <w:szCs w:val="22"/>
+        </w:rPr>
+        <w:instrText>HYPERLINK "https://en.wikipedia.org/wiki/Partial_differential_equation" \l "External_links"</w:instrText>
+      </w:r>
+      <w:r>
+        <w:rPr>
+          <w:rFonts w:ascii="Verdana Pro" w:eastAsia="Verdana Pro" w:hAnsi="Verdana Pro" w:cs="Verdana Pro"/>
+          <w:sz w:val="22"/>
+          <w:szCs w:val="22"/>
+        </w:rPr>
+      </w:r>
+      <w:r>
+        <w:rPr>
+          <w:rFonts w:ascii="Verdana Pro" w:eastAsia="Verdana Pro" w:hAnsi="Verdana Pro" w:cs="Verdana Pro"/>
+          <w:sz w:val="22"/>
+          <w:szCs w:val="22"/>
+        </w:rPr>
+        <w:fldChar w:fldCharType="separate"/>
+      </w:r>
+    </w:p>
+    <w:p>
+      <w:pPr>
+        <w:rPr>
+          <w:rFonts w:ascii="Verdana Pro" w:eastAsia="Verdana Pro" w:hAnsi="Verdana Pro" w:cs="Verdana Pro"/>
+          <w:sz w:val="22"/>
+          <w:szCs w:val="22"/>
+        </w:rPr>
+      </w:pPr>
+      <w:r>
+        <w:rPr>
+          <w:rFonts w:ascii="Verdana Pro" w:eastAsia="Verdana Pro" w:hAnsi="Verdana Pro" w:cs="Verdana Pro"/>
+          <w:sz w:val="22"/>
+          <w:szCs w:val="22"/>
+        </w:rPr>
+        <w:fldChar w:fldCharType="end"/>
+      </w:r>
+    </w:p>
+    <w:p>
+      <w:pPr>
+        <w:rPr>
+          <w:rFonts w:ascii="Verdana Pro" w:eastAsia="Verdana Pro" w:hAnsi="Verdana Pro" w:cs="Verdana Pro"/>
+          <w:sz w:val="22"/>
+          <w:szCs w:val="22"/>
+        </w:rPr>
+      </w:pPr>
+    </w:p>
+    <w:p>
+      <w:pPr>
+        <w:rPr>
+          <w:rFonts w:ascii="Verdana Pro" w:eastAsia="Verdana Pro" w:hAnsi="Verdana Pro" w:cs="Verdana Pro"/>
+          <w:sz w:val="22"/>
+          <w:szCs w:val="22"/>
+        </w:rPr>
+      </w:pPr>
+    </w:p>
+    <w:p>
+      <w:pPr>
+        <w:rPr>
+          <w:rFonts w:ascii="Verdana Pro" w:eastAsia="Verdana Pro" w:hAnsi="Verdana Pro" w:cs="Verdana Pro"/>
+          <w:sz w:val="22"/>
+          <w:szCs w:val="22"/>
+        </w:rPr>
+      </w:pPr>
+      <w:r>
+        <w:rPr>
+          <w:rFonts w:ascii="Verdana Pro" w:eastAsia="Verdana Pro" w:hAnsi="Verdana Pro" w:cs="Verdana Pro"/>
+          <w:sz w:val="22"/>
+          <w:szCs w:val="22"/>
+        </w:rPr>
+        <w:t xml:space="preserve">Resources: </w:t>
+      </w:r>
+    </w:p>
+    <w:p>
+      <w:pPr>
+        <w:tabs>
+          <w:tab w:val="left" w:pos="6228"/>
+        </w:tabs>
         <w:rPr>
           <w:rFonts w:ascii="Verdana Pro" w:eastAsia="Verdana Pro" w:hAnsi="Verdana Pro" w:cs="Verdana Pro"/>
           <w:sz w:val="22"/>
@@ -5947,80 +7512,13 @@
         </w:rPr>
         <w:t>https://www.youtube.com/watch?v=3H79ZcBuw4M</w:t>
       </w:r>
-    </w:p>
-    <w:p>
-      <w:pPr>
-        <w:rPr>
-          <w:rFonts w:ascii="Verdana Pro" w:eastAsia="Verdana Pro" w:hAnsi="Verdana Pro" w:cs="Verdana Pro"/>
-          <w:sz w:val="22"/>
-          <w:szCs w:val="22"/>
-        </w:rPr>
-      </w:pPr>
-      <w:r>
-        <w:rPr>
-          <w:rFonts w:ascii="Verdana Pro" w:eastAsia="Verdana Pro" w:hAnsi="Verdana Pro" w:cs="Verdana Pro"/>
-          <w:sz w:val="22"/>
-          <w:szCs w:val="22"/>
-        </w:rPr>
-        <w:br/>
-      </w:r>
-    </w:p>
-    <w:p>
-      <w:pPr>
-        <w:rPr>
-          <w:rStyle w:val="Hyperlink"/>
-          <w:rFonts w:ascii="Verdana Pro" w:eastAsia="Verdana Pro" w:hAnsi="Verdana Pro" w:cs="Verdana Pro"/>
-          <w:sz w:val="22"/>
-          <w:szCs w:val="22"/>
-        </w:rPr>
-      </w:pPr>
-      <w:r>
-        <w:rPr>
-          <w:rFonts w:ascii="Verdana Pro" w:eastAsia="Verdana Pro" w:hAnsi="Verdana Pro" w:cs="Verdana Pro"/>
-          <w:sz w:val="22"/>
-          <w:szCs w:val="22"/>
-        </w:rPr>
-        <w:fldChar w:fldCharType="begin"/>
-      </w:r>
-      <w:r>
-        <w:rPr>
-          <w:rFonts w:ascii="Verdana Pro" w:eastAsia="Verdana Pro" w:hAnsi="Verdana Pro" w:cs="Verdana Pro"/>
-          <w:sz w:val="22"/>
-          <w:szCs w:val="22"/>
-        </w:rPr>
-        <w:instrText>HYPERLINK "https://en.wikipedia.org/wiki/Partial_differential_equation" \l "External_links"</w:instrText>
-      </w:r>
-      <w:r>
-        <w:rPr>
-          <w:rFonts w:ascii="Verdana Pro" w:eastAsia="Verdana Pro" w:hAnsi="Verdana Pro" w:cs="Verdana Pro"/>
-          <w:sz w:val="22"/>
-          <w:szCs w:val="22"/>
-        </w:rPr>
-      </w:r>
-      <w:r>
-        <w:rPr>
-          <w:rFonts w:ascii="Verdana Pro" w:eastAsia="Verdana Pro" w:hAnsi="Verdana Pro" w:cs="Verdana Pro"/>
-          <w:sz w:val="22"/>
-          <w:szCs w:val="22"/>
-        </w:rPr>
-        <w:fldChar w:fldCharType="separate"/>
-      </w:r>
-    </w:p>
-    <w:p>
-      <w:pPr>
-        <w:rPr>
-          <w:rFonts w:ascii="Verdana Pro" w:eastAsia="Verdana Pro" w:hAnsi="Verdana Pro" w:cs="Verdana Pro"/>
-          <w:sz w:val="22"/>
-          <w:szCs w:val="22"/>
-        </w:rPr>
-      </w:pPr>
-      <w:r>
-        <w:rPr>
-          <w:rFonts w:ascii="Verdana Pro" w:eastAsia="Verdana Pro" w:hAnsi="Verdana Pro" w:cs="Verdana Pro"/>
-          <w:sz w:val="22"/>
-          <w:szCs w:val="22"/>
-        </w:rPr>
-        <w:fldChar w:fldCharType="end"/>
+      <w:r>
+        <w:rPr>
+          <w:rFonts w:ascii="Verdana Pro" w:eastAsia="Verdana Pro" w:hAnsi="Verdana Pro" w:cs="Verdana Pro"/>
+          <w:sz w:val="22"/>
+          <w:szCs w:val="22"/>
+        </w:rPr>
+        <w:tab/>
       </w:r>
     </w:p>
     <w:p>
@@ -6039,6 +7537,14 @@
         </w:rPr>
         <w:t>Partial differential equation</w:t>
       </w:r>
+      <w:r>
+        <w:rPr>
+          <w:rFonts w:ascii="Verdana Pro" w:eastAsia="Verdana Pro" w:hAnsi="Verdana Pro" w:cs="Verdana Pro"/>
+          <w:sz w:val="22"/>
+          <w:szCs w:val="22"/>
+        </w:rPr>
+        <w:t>:</w:t>
+      </w:r>
     </w:p>
     <w:p>
       <w:pPr>
@@ -6065,42 +7571,7 @@
           <w:szCs w:val="22"/>
         </w:rPr>
       </w:pPr>
-    </w:p>
-    <w:p>
-      <w:pPr>
-        <w:rPr>
-          <w:rFonts w:ascii="Verdana Pro" w:eastAsia="Verdana Pro" w:hAnsi="Verdana Pro" w:cs="Verdana Pro"/>
-          <w:sz w:val="22"/>
-          <w:szCs w:val="22"/>
-        </w:rPr>
-      </w:pPr>
-    </w:p>
-    <w:p>
-      <w:pPr>
-        <w:rPr>
-          <w:rFonts w:ascii="Verdana Pro" w:eastAsia="Verdana Pro" w:hAnsi="Verdana Pro" w:cs="Verdana Pro"/>
-          <w:sz w:val="22"/>
-          <w:szCs w:val="22"/>
-        </w:rPr>
-      </w:pPr>
-      <w:r>
-        <w:rPr>
-          <w:rFonts w:ascii="Verdana Pro" w:eastAsia="Verdana Pro" w:hAnsi="Verdana Pro" w:cs="Verdana Pro"/>
-          <w:sz w:val="22"/>
-          <w:szCs w:val="22"/>
-        </w:rPr>
-        <w:t xml:space="preserve">Resources: </w:t>
-      </w:r>
-    </w:p>
-    <w:p>
-      <w:pPr>
-        <w:rPr>
-          <w:rFonts w:ascii="Verdana Pro" w:eastAsia="Verdana Pro" w:hAnsi="Verdana Pro" w:cs="Verdana Pro"/>
-          <w:sz w:val="22"/>
-          <w:szCs w:val="22"/>
-        </w:rPr>
-      </w:pPr>
-      <w:hyperlink r:id="rId19" w:history="1">
+      <w:hyperlink r:id="rId20" w:history="1">
         <w:r>
           <w:rPr>
             <w:rStyle w:val="Hyperlink"/>
@@ -6120,7 +7591,7 @@
           <w:szCs w:val="22"/>
         </w:rPr>
       </w:pPr>
-      <w:hyperlink r:id="rId20" w:history="1">
+      <w:hyperlink r:id="rId21" w:history="1">
         <w:r>
           <w:rPr>
             <w:rStyle w:val="Hyperlink"/>
@@ -6140,7 +7611,7 @@
           <w:szCs w:val="22"/>
         </w:rPr>
       </w:pPr>
-      <w:hyperlink r:id="rId21" w:anchor=":~:text=A%20cellular%20automaton%20(CA)%20is,the%20states%20of%20neighboring%20cells" w:history="1">
+      <w:hyperlink r:id="rId22" w:anchor=":~:text=A%20cellular%20automaton%20(CA)%20is,the%20states%20of%20neighboring%20cells" w:history="1">
         <w:r>
           <w:rPr>
             <w:rStyle w:val="Hyperlink"/>
@@ -6168,7 +7639,7 @@
           <w:szCs w:val="22"/>
         </w:rPr>
       </w:pPr>
-      <w:hyperlink r:id="rId22" w:history="1">
+      <w:hyperlink r:id="rId23" w:history="1">
         <w:r>
           <w:rPr>
             <w:rStyle w:val="Hyperlink"/>
@@ -6188,7 +7659,7 @@
           <w:szCs w:val="22"/>
         </w:rPr>
       </w:pPr>
-      <w:hyperlink r:id="rId23" w:history="1">
+      <w:hyperlink r:id="rId24" w:history="1">
         <w:r>
           <w:rPr>
             <w:rStyle w:val="Hyperlink"/>
@@ -6215,6 +7686,7 @@
           <w:szCs w:val="22"/>
           <w:lang w:val="en-US"/>
         </w:rPr>
+        <w:lastRenderedPageBreak/>
         <w:t>7.3, 7.2, 7.1 - The coding Train</w:t>
       </w:r>
     </w:p>
@@ -6425,7 +7897,6 @@
         </w:rPr>
       </w:pPr>
       <w:r>
-        <w:lastRenderedPageBreak/>
         <w:br/>
       </w:r>
     </w:p>
@@ -6565,7 +8036,7 @@
       </w:pPr>
     </w:p>
     <w:sectPr>
-      <w:footerReference w:type="default" r:id="rId24"/>
+      <w:footerReference w:type="default" r:id="rId25"/>
       <w:pgSz w:w="12240" w:h="15840"/>
       <w:pgMar w:top="1440" w:right="1440" w:bottom="1440" w:left="1440" w:header="720" w:footer="720" w:gutter="0"/>
       <w:cols w:space="720"/>
@@ -6576,7 +8047,7 @@
 </file>
 
 <file path=word/endnotes.xml><?xml version="1.0" encoding="utf-8"?>
-<w:endnotes xmlns:wpc="http://schemas.microsoft.com/office/word/2010/wordprocessingCanvas" xmlns:cx="http://schemas.microsoft.com/office/drawing/2014/chartex" xmlns:cx1="http://schemas.microsoft.com/office/drawing/2015/9/8/chartex" xmlns:cx2="http://schemas.microsoft.com/office/drawing/2015/10/21/chartex" xmlns:cx3="http://schemas.microsoft.com/office/drawing/2016/5/9/chartex" xmlns:cx4="http://schemas.microsoft.com/office/drawing/2016/5/10/chartex" xmlns:cx5="http://schemas.microsoft.com/office/drawing/2016/5/11/chartex" xmlns:cx6="http://schemas.microsoft.com/office/drawing/2016/5/12/chartex" xmlns:cx7="http://schemas.microsoft.com/office/drawing/2016/5/13/chartex" xmlns:cx8="http://schemas.microsoft.com/office/drawing/2016/5/14/chartex" xmlns:mc="http://schemas.openxmlformats.org/markup-compatibility/2006" xmlns:aink="http://schemas.microsoft.com/office/drawing/2016/ink" xmlns:am3d="http://schemas.microsoft.com/office/drawing/2017/model3d" xmlns:o="urn:schemas-microsoft-com:office:office" xmlns:oel="http://schemas.microsoft.com/office/2019/extlst" xmlns:r="http://schemas.openxmlformats.org/officeDocument/2006/relationships" xmlns:m="http://schemas.openxmlformats.org/officeDocument/2006/math" xmlns:v="urn:schemas-microsoft-com:vml" xmlns:wp14="http://schemas.microsoft.com/office/word/2010/wordprocessingDrawing" xmlns:wp="http://schemas.openxmlformats.org/drawingml/2006/wordprocessingDrawing" xmlns:w10="urn:schemas-microsoft-com:office:word" xmlns:w="http://schemas.openxmlformats.org/wordprocessingml/2006/main" xmlns:w14="http://schemas.microsoft.com/office/word/2010/wordml" xmlns:w15="http://schemas.microsoft.com/office/word/2012/wordml" xmlns:w16cex="http://schemas.microsoft.com/office/word/2018/wordml/cex" xmlns:w16cid="http://schemas.microsoft.com/office/word/2016/wordml/cid" xmlns:w16="http://schemas.microsoft.com/office/word/2018/wordml" xmlns:w16sdtdh="http://schemas.microsoft.com/office/word/2020/wordml/sdtdatahash" xmlns:w16se="http://schemas.microsoft.com/office/word/2015/wordml/symex" xmlns:wpg="http://schemas.microsoft.com/office/word/2010/wordprocessingGroup" xmlns:wpi="http://schemas.microsoft.com/office/word/2010/wordprocessingInk" xmlns:wne="http://schemas.microsoft.com/office/word/2006/wordml" xmlns:wps="http://schemas.microsoft.com/office/word/2010/wordprocessingShape" mc:Ignorable="w14 w15 w16se w16cid w16 w16cex w16sdtdh wp14">
+<w:endnotes xmlns:wpc="http://schemas.microsoft.com/office/word/2010/wordprocessingCanvas" xmlns:cx="http://schemas.microsoft.com/office/drawing/2014/chartex" xmlns:cx1="http://schemas.microsoft.com/office/drawing/2015/9/8/chartex" xmlns:cx2="http://schemas.microsoft.com/office/drawing/2015/10/21/chartex" xmlns:cx3="http://schemas.microsoft.com/office/drawing/2016/5/9/chartex" xmlns:cx4="http://schemas.microsoft.com/office/drawing/2016/5/10/chartex" xmlns:cx5="http://schemas.microsoft.com/office/drawing/2016/5/11/chartex" xmlns:cx6="http://schemas.microsoft.com/office/drawing/2016/5/12/chartex" xmlns:cx7="http://schemas.microsoft.com/office/drawing/2016/5/13/chartex" xmlns:cx8="http://schemas.microsoft.com/office/drawing/2016/5/14/chartex" xmlns:mc="http://schemas.openxmlformats.org/markup-compatibility/2006" xmlns:aink="http://schemas.microsoft.com/office/drawing/2016/ink" xmlns:am3d="http://schemas.microsoft.com/office/drawing/2017/model3d" xmlns:o="urn:schemas-microsoft-com:office:office" xmlns:oel="http://schemas.microsoft.com/office/2019/extlst" xmlns:r="http://schemas.openxmlformats.org/officeDocument/2006/relationships" xmlns:m="http://schemas.openxmlformats.org/officeDocument/2006/math" xmlns:v="urn:schemas-microsoft-com:vml" xmlns:wp14="http://schemas.microsoft.com/office/word/2010/wordprocessingDrawing" xmlns:wp="http://schemas.openxmlformats.org/drawingml/2006/wordprocessingDrawing" xmlns:w10="urn:schemas-microsoft-com:office:word" xmlns:w="http://schemas.openxmlformats.org/wordprocessingml/2006/main" xmlns:w14="http://schemas.microsoft.com/office/word/2010/wordml" xmlns:w15="http://schemas.microsoft.com/office/word/2012/wordml" xmlns:w16cex="http://schemas.microsoft.com/office/word/2018/wordml/cex" xmlns:w16cid="http://schemas.microsoft.com/office/word/2016/wordml/cid" xmlns:w16="http://schemas.microsoft.com/office/word/2018/wordml" xmlns:w16du="http://schemas.microsoft.com/office/word/2023/wordml/word16du" xmlns:w16sdtdh="http://schemas.microsoft.com/office/word/2020/wordml/sdtdatahash" xmlns:w16se="http://schemas.microsoft.com/office/word/2015/wordml/symex" xmlns:wpg="http://schemas.microsoft.com/office/word/2010/wordprocessingGroup" xmlns:wpi="http://schemas.microsoft.com/office/word/2010/wordprocessingInk" xmlns:wne="http://schemas.microsoft.com/office/word/2006/wordml" xmlns:wps="http://schemas.microsoft.com/office/word/2010/wordprocessingShape" mc:Ignorable="w14 w15 w16se w16cid w16 w16cex w16sdtdh w16du wp14">
   <w:endnote w:type="separator" w:id="-1">
     <w:p>
       <w:pPr>
@@ -6608,7 +8079,7 @@
 </file>
 
 <file path=word/footer1.xml><?xml version="1.0" encoding="utf-8"?>
-<w:ftr xmlns:wpc="http://schemas.microsoft.com/office/word/2010/wordprocessingCanvas" xmlns:cx="http://schemas.microsoft.com/office/drawing/2014/chartex" xmlns:cx1="http://schemas.microsoft.com/office/drawing/2015/9/8/chartex" xmlns:cx2="http://schemas.microsoft.com/office/drawing/2015/10/21/chartex" xmlns:cx3="http://schemas.microsoft.com/office/drawing/2016/5/9/chartex" xmlns:cx4="http://schemas.microsoft.com/office/drawing/2016/5/10/chartex" xmlns:cx5="http://schemas.microsoft.com/office/drawing/2016/5/11/chartex" xmlns:cx6="http://schemas.microsoft.com/office/drawing/2016/5/12/chartex" xmlns:cx7="http://schemas.microsoft.com/office/drawing/2016/5/13/chartex" xmlns:cx8="http://schemas.microsoft.com/office/drawing/2016/5/14/chartex" xmlns:mc="http://schemas.openxmlformats.org/markup-compatibility/2006" xmlns:aink="http://schemas.microsoft.com/office/drawing/2016/ink" xmlns:am3d="http://schemas.microsoft.com/office/drawing/2017/model3d" xmlns:o="urn:schemas-microsoft-com:office:office" xmlns:oel="http://schemas.microsoft.com/office/2019/extlst" xmlns:r="http://schemas.openxmlformats.org/officeDocument/2006/relationships" xmlns:m="http://schemas.openxmlformats.org/officeDocument/2006/math" xmlns:v="urn:schemas-microsoft-com:vml" xmlns:wp14="http://schemas.microsoft.com/office/word/2010/wordprocessingDrawing" xmlns:wp="http://schemas.openxmlformats.org/drawingml/2006/wordprocessingDrawing" xmlns:w10="urn:schemas-microsoft-com:office:word" xmlns:w="http://schemas.openxmlformats.org/wordprocessingml/2006/main" xmlns:w14="http://schemas.microsoft.com/office/word/2010/wordml" xmlns:w15="http://schemas.microsoft.com/office/word/2012/wordml" xmlns:w16cex="http://schemas.microsoft.com/office/word/2018/wordml/cex" xmlns:w16cid="http://schemas.microsoft.com/office/word/2016/wordml/cid" xmlns:w16="http://schemas.microsoft.com/office/word/2018/wordml" xmlns:w16sdtdh="http://schemas.microsoft.com/office/word/2020/wordml/sdtdatahash" xmlns:w16se="http://schemas.microsoft.com/office/word/2015/wordml/symex" xmlns:wpg="http://schemas.microsoft.com/office/word/2010/wordprocessingGroup" xmlns:wpi="http://schemas.microsoft.com/office/word/2010/wordprocessingInk" xmlns:wne="http://schemas.microsoft.com/office/word/2006/wordml" xmlns:wps="http://schemas.microsoft.com/office/word/2010/wordprocessingShape" mc:Ignorable="w14 w15 w16se w16cid w16 w16cex w16sdtdh wp14">
+<w:ftr xmlns:wpc="http://schemas.microsoft.com/office/word/2010/wordprocessingCanvas" xmlns:cx="http://schemas.microsoft.com/office/drawing/2014/chartex" xmlns:cx1="http://schemas.microsoft.com/office/drawing/2015/9/8/chartex" xmlns:cx2="http://schemas.microsoft.com/office/drawing/2015/10/21/chartex" xmlns:cx3="http://schemas.microsoft.com/office/drawing/2016/5/9/chartex" xmlns:cx4="http://schemas.microsoft.com/office/drawing/2016/5/10/chartex" xmlns:cx5="http://schemas.microsoft.com/office/drawing/2016/5/11/chartex" xmlns:cx6="http://schemas.microsoft.com/office/drawing/2016/5/12/chartex" xmlns:cx7="http://schemas.microsoft.com/office/drawing/2016/5/13/chartex" xmlns:cx8="http://schemas.microsoft.com/office/drawing/2016/5/14/chartex" xmlns:mc="http://schemas.openxmlformats.org/markup-compatibility/2006" xmlns:aink="http://schemas.microsoft.com/office/drawing/2016/ink" xmlns:am3d="http://schemas.microsoft.com/office/drawing/2017/model3d" xmlns:o="urn:schemas-microsoft-com:office:office" xmlns:oel="http://schemas.microsoft.com/office/2019/extlst" xmlns:r="http://schemas.openxmlformats.org/officeDocument/2006/relationships" xmlns:m="http://schemas.openxmlformats.org/officeDocument/2006/math" xmlns:v="urn:schemas-microsoft-com:vml" xmlns:wp14="http://schemas.microsoft.com/office/word/2010/wordprocessingDrawing" xmlns:wp="http://schemas.openxmlformats.org/drawingml/2006/wordprocessingDrawing" xmlns:w10="urn:schemas-microsoft-com:office:word" xmlns:w="http://schemas.openxmlformats.org/wordprocessingml/2006/main" xmlns:w14="http://schemas.microsoft.com/office/word/2010/wordml" xmlns:w15="http://schemas.microsoft.com/office/word/2012/wordml" xmlns:w16cex="http://schemas.microsoft.com/office/word/2018/wordml/cex" xmlns:w16cid="http://schemas.microsoft.com/office/word/2016/wordml/cid" xmlns:w16="http://schemas.microsoft.com/office/word/2018/wordml" xmlns:w16du="http://schemas.microsoft.com/office/word/2023/wordml/word16du" xmlns:w16sdtdh="http://schemas.microsoft.com/office/word/2020/wordml/sdtdatahash" xmlns:w16se="http://schemas.microsoft.com/office/word/2015/wordml/symex" xmlns:wpg="http://schemas.microsoft.com/office/word/2010/wordprocessingGroup" xmlns:wpi="http://schemas.microsoft.com/office/word/2010/wordprocessingInk" xmlns:wne="http://schemas.microsoft.com/office/word/2006/wordml" xmlns:wps="http://schemas.microsoft.com/office/word/2010/wordprocessingShape" mc:Ignorable="w14 w15 w16se w16cid w16 w16cex w16sdtdh w16du wp14">
   <w:sdt>
     <w:sdtPr>
       <w:id w:val="-1694761735"/>
@@ -6650,7 +8121,7 @@
 </file>
 
 <file path=word/footnotes.xml><?xml version="1.0" encoding="utf-8"?>
-<w:footnotes xmlns:wpc="http://schemas.microsoft.com/office/word/2010/wordprocessingCanvas" xmlns:cx="http://schemas.microsoft.com/office/drawing/2014/chartex" xmlns:cx1="http://schemas.microsoft.com/office/drawing/2015/9/8/chartex" xmlns:cx2="http://schemas.microsoft.com/office/drawing/2015/10/21/chartex" xmlns:cx3="http://schemas.microsoft.com/office/drawing/2016/5/9/chartex" xmlns:cx4="http://schemas.microsoft.com/office/drawing/2016/5/10/chartex" xmlns:cx5="http://schemas.microsoft.com/office/drawing/2016/5/11/chartex" xmlns:cx6="http://schemas.microsoft.com/office/drawing/2016/5/12/chartex" xmlns:cx7="http://schemas.microsoft.com/office/drawing/2016/5/13/chartex" xmlns:cx8="http://schemas.microsoft.com/office/drawing/2016/5/14/chartex" xmlns:mc="http://schemas.openxmlformats.org/markup-compatibility/2006" xmlns:aink="http://schemas.microsoft.com/office/drawing/2016/ink" xmlns:am3d="http://schemas.microsoft.com/office/drawing/2017/model3d" xmlns:o="urn:schemas-microsoft-com:office:office" xmlns:oel="http://schemas.microsoft.com/office/2019/extlst" xmlns:r="http://schemas.openxmlformats.org/officeDocument/2006/relationships" xmlns:m="http://schemas.openxmlformats.org/officeDocument/2006/math" xmlns:v="urn:schemas-microsoft-com:vml" xmlns:wp14="http://schemas.microsoft.com/office/word/2010/wordprocessingDrawing" xmlns:wp="http://schemas.openxmlformats.org/drawingml/2006/wordprocessingDrawing" xmlns:w10="urn:schemas-microsoft-com:office:word" xmlns:w="http://schemas.openxmlformats.org/wordprocessingml/2006/main" xmlns:w14="http://schemas.microsoft.com/office/word/2010/wordml" xmlns:w15="http://schemas.microsoft.com/office/word/2012/wordml" xmlns:w16cex="http://schemas.microsoft.com/office/word/2018/wordml/cex" xmlns:w16cid="http://schemas.microsoft.com/office/word/2016/wordml/cid" xmlns:w16="http://schemas.microsoft.com/office/word/2018/wordml" xmlns:w16sdtdh="http://schemas.microsoft.com/office/word/2020/wordml/sdtdatahash" xmlns:w16se="http://schemas.microsoft.com/office/word/2015/wordml/symex" xmlns:wpg="http://schemas.microsoft.com/office/word/2010/wordprocessingGroup" xmlns:wpi="http://schemas.microsoft.com/office/word/2010/wordprocessingInk" xmlns:wne="http://schemas.microsoft.com/office/word/2006/wordml" xmlns:wps="http://schemas.microsoft.com/office/word/2010/wordprocessingShape" mc:Ignorable="w14 w15 w16se w16cid w16 w16cex w16sdtdh wp14">
+<w:footnotes xmlns:wpc="http://schemas.microsoft.com/office/word/2010/wordprocessingCanvas" xmlns:cx="http://schemas.microsoft.com/office/drawing/2014/chartex" xmlns:cx1="http://schemas.microsoft.com/office/drawing/2015/9/8/chartex" xmlns:cx2="http://schemas.microsoft.com/office/drawing/2015/10/21/chartex" xmlns:cx3="http://schemas.microsoft.com/office/drawing/2016/5/9/chartex" xmlns:cx4="http://schemas.microsoft.com/office/drawing/2016/5/10/chartex" xmlns:cx5="http://schemas.microsoft.com/office/drawing/2016/5/11/chartex" xmlns:cx6="http://schemas.microsoft.com/office/drawing/2016/5/12/chartex" xmlns:cx7="http://schemas.microsoft.com/office/drawing/2016/5/13/chartex" xmlns:cx8="http://schemas.microsoft.com/office/drawing/2016/5/14/chartex" xmlns:mc="http://schemas.openxmlformats.org/markup-compatibility/2006" xmlns:aink="http://schemas.microsoft.com/office/drawing/2016/ink" xmlns:am3d="http://schemas.microsoft.com/office/drawing/2017/model3d" xmlns:o="urn:schemas-microsoft-com:office:office" xmlns:oel="http://schemas.microsoft.com/office/2019/extlst" xmlns:r="http://schemas.openxmlformats.org/officeDocument/2006/relationships" xmlns:m="http://schemas.openxmlformats.org/officeDocument/2006/math" xmlns:v="urn:schemas-microsoft-com:vml" xmlns:wp14="http://schemas.microsoft.com/office/word/2010/wordprocessingDrawing" xmlns:wp="http://schemas.openxmlformats.org/drawingml/2006/wordprocessingDrawing" xmlns:w10="urn:schemas-microsoft-com:office:word" xmlns:w="http://schemas.openxmlformats.org/wordprocessingml/2006/main" xmlns:w14="http://schemas.microsoft.com/office/word/2010/wordml" xmlns:w15="http://schemas.microsoft.com/office/word/2012/wordml" xmlns:w16cex="http://schemas.microsoft.com/office/word/2018/wordml/cex" xmlns:w16cid="http://schemas.microsoft.com/office/word/2016/wordml/cid" xmlns:w16="http://schemas.microsoft.com/office/word/2018/wordml" xmlns:w16du="http://schemas.microsoft.com/office/word/2023/wordml/word16du" xmlns:w16sdtdh="http://schemas.microsoft.com/office/word/2020/wordml/sdtdatahash" xmlns:w16se="http://schemas.microsoft.com/office/word/2015/wordml/symex" xmlns:wpg="http://schemas.microsoft.com/office/word/2010/wordprocessingGroup" xmlns:wpi="http://schemas.microsoft.com/office/word/2010/wordprocessingInk" xmlns:wne="http://schemas.microsoft.com/office/word/2006/wordml" xmlns:wps="http://schemas.microsoft.com/office/word/2010/wordprocessingShape" mc:Ignorable="w14 w15 w16se w16cid w16 w16cex w16sdtdh w16du wp14">
   <w:footnote w:type="separator" w:id="-1">
     <w:p>
       <w:pPr>
@@ -6682,7 +8153,7 @@
 </file>
 
 <file path=word/numbering.xml><?xml version="1.0" encoding="utf-8"?>
-<w:numbering xmlns:wpc="http://schemas.microsoft.com/office/word/2010/wordprocessingCanvas" xmlns:cx="http://schemas.microsoft.com/office/drawing/2014/chartex" xmlns:cx1="http://schemas.microsoft.com/office/drawing/2015/9/8/chartex" xmlns:cx2="http://schemas.microsoft.com/office/drawing/2015/10/21/chartex" xmlns:cx3="http://schemas.microsoft.com/office/drawing/2016/5/9/chartex" xmlns:cx4="http://schemas.microsoft.com/office/drawing/2016/5/10/chartex" xmlns:cx5="http://schemas.microsoft.com/office/drawing/2016/5/11/chartex" xmlns:cx6="http://schemas.microsoft.com/office/drawing/2016/5/12/chartex" xmlns:cx7="http://schemas.microsoft.com/office/drawing/2016/5/13/chartex" xmlns:cx8="http://schemas.microsoft.com/office/drawing/2016/5/14/chartex" xmlns:mc="http://schemas.openxmlformats.org/markup-compatibility/2006" xmlns:aink="http://schemas.microsoft.com/office/drawing/2016/ink" xmlns:am3d="http://schemas.microsoft.com/office/drawing/2017/model3d" xmlns:o="urn:schemas-microsoft-com:office:office" xmlns:oel="http://schemas.microsoft.com/office/2019/extlst" xmlns:r="http://schemas.openxmlformats.org/officeDocument/2006/relationships" xmlns:m="http://schemas.openxmlformats.org/officeDocument/2006/math" xmlns:v="urn:schemas-microsoft-com:vml" xmlns:wp14="http://schemas.microsoft.com/office/word/2010/wordprocessingDrawing" xmlns:wp="http://schemas.openxmlformats.org/drawingml/2006/wordprocessingDrawing" xmlns:w10="urn:schemas-microsoft-com:office:word" xmlns:w="http://schemas.openxmlformats.org/wordprocessingml/2006/main" xmlns:w14="http://schemas.microsoft.com/office/word/2010/wordml" xmlns:w15="http://schemas.microsoft.com/office/word/2012/wordml" xmlns:w16cex="http://schemas.microsoft.com/office/word/2018/wordml/cex" xmlns:w16cid="http://schemas.microsoft.com/office/word/2016/wordml/cid" xmlns:w16="http://schemas.microsoft.com/office/word/2018/wordml" xmlns:w16sdtdh="http://schemas.microsoft.com/office/word/2020/wordml/sdtdatahash" xmlns:w16se="http://schemas.microsoft.com/office/word/2015/wordml/symex" xmlns:wpg="http://schemas.microsoft.com/office/word/2010/wordprocessingGroup" xmlns:wpi="http://schemas.microsoft.com/office/word/2010/wordprocessingInk" xmlns:wne="http://schemas.microsoft.com/office/word/2006/wordml" xmlns:wps="http://schemas.microsoft.com/office/word/2010/wordprocessingShape" mc:Ignorable="w14 w15 w16se w16cid w16 w16cex w16sdtdh wp14">
+<w:numbering xmlns:wpc="http://schemas.microsoft.com/office/word/2010/wordprocessingCanvas" xmlns:cx="http://schemas.microsoft.com/office/drawing/2014/chartex" xmlns:cx1="http://schemas.microsoft.com/office/drawing/2015/9/8/chartex" xmlns:cx2="http://schemas.microsoft.com/office/drawing/2015/10/21/chartex" xmlns:cx3="http://schemas.microsoft.com/office/drawing/2016/5/9/chartex" xmlns:cx4="http://schemas.microsoft.com/office/drawing/2016/5/10/chartex" xmlns:cx5="http://schemas.microsoft.com/office/drawing/2016/5/11/chartex" xmlns:cx6="http://schemas.microsoft.com/office/drawing/2016/5/12/chartex" xmlns:cx7="http://schemas.microsoft.com/office/drawing/2016/5/13/chartex" xmlns:cx8="http://schemas.microsoft.com/office/drawing/2016/5/14/chartex" xmlns:mc="http://schemas.openxmlformats.org/markup-compatibility/2006" xmlns:aink="http://schemas.microsoft.com/office/drawing/2016/ink" xmlns:am3d="http://schemas.microsoft.com/office/drawing/2017/model3d" xmlns:o="urn:schemas-microsoft-com:office:office" xmlns:oel="http://schemas.microsoft.com/office/2019/extlst" xmlns:r="http://schemas.openxmlformats.org/officeDocument/2006/relationships" xmlns:m="http://schemas.openxmlformats.org/officeDocument/2006/math" xmlns:v="urn:schemas-microsoft-com:vml" xmlns:wp14="http://schemas.microsoft.com/office/word/2010/wordprocessingDrawing" xmlns:wp="http://schemas.openxmlformats.org/drawingml/2006/wordprocessingDrawing" xmlns:w10="urn:schemas-microsoft-com:office:word" xmlns:w="http://schemas.openxmlformats.org/wordprocessingml/2006/main" xmlns:w14="http://schemas.microsoft.com/office/word/2010/wordml" xmlns:w15="http://schemas.microsoft.com/office/word/2012/wordml" xmlns:w16cex="http://schemas.microsoft.com/office/word/2018/wordml/cex" xmlns:w16cid="http://schemas.microsoft.com/office/word/2016/wordml/cid" xmlns:w16="http://schemas.microsoft.com/office/word/2018/wordml" xmlns:w16du="http://schemas.microsoft.com/office/word/2023/wordml/word16du" xmlns:w16sdtdh="http://schemas.microsoft.com/office/word/2020/wordml/sdtdatahash" xmlns:w16se="http://schemas.microsoft.com/office/word/2015/wordml/symex" xmlns:wpg="http://schemas.microsoft.com/office/word/2010/wordprocessingGroup" xmlns:wpi="http://schemas.microsoft.com/office/word/2010/wordprocessingInk" xmlns:wne="http://schemas.microsoft.com/office/word/2006/wordml" xmlns:wps="http://schemas.microsoft.com/office/word/2010/wordprocessingShape" mc:Ignorable="w14 w15 w16se w16cid w16 w16cex w16sdtdh w16du wp14">
   <w:abstractNum w:abstractNumId="0" w15:restartNumberingAfterBreak="0">
     <w:nsid w:val="0FCC4499"/>
     <w:multiLevelType w:val="hybridMultilevel"/>
@@ -7715,7 +9186,7 @@
 </file>
 
 <file path=word/styles.xml><?xml version="1.0" encoding="utf-8"?>
-<w:styles xmlns:mc="http://schemas.openxmlformats.org/markup-compatibility/2006" xmlns:r="http://schemas.openxmlformats.org/officeDocument/2006/relationships" xmlns:w="http://schemas.openxmlformats.org/wordprocessingml/2006/main" xmlns:w14="http://schemas.microsoft.com/office/word/2010/wordml" xmlns:w15="http://schemas.microsoft.com/office/word/2012/wordml" xmlns:w16cex="http://schemas.microsoft.com/office/word/2018/wordml/cex" xmlns:w16cid="http://schemas.microsoft.com/office/word/2016/wordml/cid" xmlns:w16="http://schemas.microsoft.com/office/word/2018/wordml" xmlns:w16sdtdh="http://schemas.microsoft.com/office/word/2020/wordml/sdtdatahash" xmlns:w16se="http://schemas.microsoft.com/office/word/2015/wordml/symex" mc:Ignorable="w14 w15 w16se w16cid w16 w16cex w16sdtdh">
+<w:styles xmlns:mc="http://schemas.openxmlformats.org/markup-compatibility/2006" xmlns:r="http://schemas.openxmlformats.org/officeDocument/2006/relationships" xmlns:w="http://schemas.openxmlformats.org/wordprocessingml/2006/main" xmlns:w14="http://schemas.microsoft.com/office/word/2010/wordml" xmlns:w15="http://schemas.microsoft.com/office/word/2012/wordml" xmlns:w16cex="http://schemas.microsoft.com/office/word/2018/wordml/cex" xmlns:w16cid="http://schemas.microsoft.com/office/word/2016/wordml/cid" xmlns:w16="http://schemas.microsoft.com/office/word/2018/wordml" xmlns:w16du="http://schemas.microsoft.com/office/word/2023/wordml/word16du" xmlns:w16sdtdh="http://schemas.microsoft.com/office/word/2020/wordml/sdtdatahash" xmlns:w16se="http://schemas.microsoft.com/office/word/2015/wordml/symex" mc:Ignorable="w14 w15 w16se w16cid w16 w16cex w16sdtdh w16du">
   <w:docDefaults>
     <w:rPrDefault>
       <w:rPr>
@@ -9031,12 +10502,7 @@
 </file>
 
 <file path=customXml/item2.xml><?xml version="1.0" encoding="utf-8"?>
-<?mso-contentType ?>
-<FormTemplates xmlns="http://schemas.microsoft.com/sharepoint/v3/contenttype/forms">
-  <Display>DocumentLibraryForm</Display>
-  <Edit>DocumentLibraryForm</Edit>
-  <New>DocumentLibraryForm</New>
-</FormTemplates>
+<b:Sources xmlns:b="http://schemas.openxmlformats.org/officeDocument/2006/bibliography" xmlns="http://schemas.openxmlformats.org/officeDocument/2006/bibliography" SelectedStyle="\APASixthEditionOfficeOnline.xsl" StyleName="APA" Version="6"/>
 </file>
 
 <file path=customXml/item3.xml><?xml version="1.0" encoding="utf-8"?>
@@ -9267,7 +10733,12 @@
 </file>
 
 <file path=customXml/item4.xml><?xml version="1.0" encoding="utf-8"?>
-<b:Sources xmlns:b="http://schemas.openxmlformats.org/officeDocument/2006/bibliography" xmlns="http://schemas.openxmlformats.org/officeDocument/2006/bibliography" SelectedStyle="\APASixthEditionOfficeOnline.xsl" StyleName="APA" Version="6"/>
+<?mso-contentType ?>
+<FormTemplates xmlns="http://schemas.microsoft.com/sharepoint/v3/contenttype/forms">
+  <Display>DocumentLibraryForm</Display>
+  <Edit>DocumentLibraryForm</Edit>
+  <New>DocumentLibraryForm</New>
+</FormTemplates>
 </file>
 
 <file path=customXml/itemProps1.xml><?xml version="1.0" encoding="utf-8"?>
@@ -9281,9 +10752,9 @@
 </file>
 
 <file path=customXml/itemProps2.xml><?xml version="1.0" encoding="utf-8"?>
-<ds:datastoreItem xmlns:ds="http://schemas.openxmlformats.org/officeDocument/2006/customXml" ds:itemID="{D8BCDF8E-8027-40FC-AF1F-ED428765F37D}">
+<ds:datastoreItem xmlns:ds="http://schemas.openxmlformats.org/officeDocument/2006/customXml" ds:itemID="{713AD9E7-2EEC-4597-98A7-D5424660F83C}">
   <ds:schemaRefs>
-    <ds:schemaRef ds:uri="http://schemas.microsoft.com/sharepoint/v3/contenttype/forms"/>
+    <ds:schemaRef ds:uri="http://schemas.openxmlformats.org/officeDocument/2006/bibliography"/>
   </ds:schemaRefs>
 </ds:datastoreItem>
 </file>
@@ -9308,9 +10779,9 @@
 </file>
 
 <file path=customXml/itemProps4.xml><?xml version="1.0" encoding="utf-8"?>
-<ds:datastoreItem xmlns:ds="http://schemas.openxmlformats.org/officeDocument/2006/customXml" ds:itemID="{713AD9E7-2EEC-4597-98A7-D5424660F83C}">
+<ds:datastoreItem xmlns:ds="http://schemas.openxmlformats.org/officeDocument/2006/customXml" ds:itemID="{D8BCDF8E-8027-40FC-AF1F-ED428765F37D}">
   <ds:schemaRefs>
-    <ds:schemaRef ds:uri="http://schemas.openxmlformats.org/officeDocument/2006/bibliography"/>
+    <ds:schemaRef ds:uri="http://schemas.microsoft.com/sharepoint/v3/contenttype/forms"/>
   </ds:schemaRefs>
 </ds:datastoreItem>
 </file>
</xml_diff>